<commit_message>
Revisión del Trabajo Práctico 7
</commit_message>
<xml_diff>
--- a/Produccion Propia/Entregas/Trabajos Practicos en desarrollo/Trabajo Practico 7/ISW_TrabajoPractico_7_InspeccionesTecnicas.docx
+++ b/Produccion Propia/Entregas/Trabajos Practicos en desarrollo/Trabajo Practico 7/ISW_TrabajoPractico_7_InspeccionesTecnicas.docx
@@ -16,10 +16,10 @@
         <w:gridCol w:w="2001"/>
         <w:gridCol w:w="1562"/>
         <w:gridCol w:w="782"/>
-        <w:gridCol w:w="938"/>
-        <w:gridCol w:w="2903"/>
-        <w:gridCol w:w="874"/>
-        <w:gridCol w:w="1190"/>
+        <w:gridCol w:w="884"/>
+        <w:gridCol w:w="2466"/>
+        <w:gridCol w:w="1392"/>
+        <w:gridCol w:w="1163"/>
       </w:tblGrid>
       <w:tr>
         <w:trPr>
@@ -61,8 +61,6 @@
               </w:rPr>
               <w:t>Reporte de Inspección</w:t>
             </w:r>
-            <w:bookmarkStart w:id="0" w:name="_GoBack"/>
-            <w:bookmarkEnd w:id="0"/>
           </w:p>
         </w:tc>
       </w:tr>
@@ -73,7 +71,7 @@
         </w:trPr>
         <w:tc>
           <w:tcPr>
-            <w:tcW w:w="1593" w:type="dxa"/>
+            <w:tcW w:w="2001" w:type="dxa"/>
             <w:tcBorders>
               <w:top w:val="nil"/>
               <w:left w:val="single" w:sz="8" w:space="0" w:color="auto"/>
@@ -109,7 +107,7 @@
         </w:tc>
         <w:tc>
           <w:tcPr>
-            <w:tcW w:w="8657" w:type="dxa"/>
+            <w:tcW w:w="8249" w:type="dxa"/>
             <w:gridSpan w:val="6"/>
             <w:tcBorders>
               <w:top w:val="single" w:sz="4" w:space="0" w:color="auto"/>
@@ -168,7 +166,7 @@
         </w:trPr>
         <w:tc>
           <w:tcPr>
-            <w:tcW w:w="1593" w:type="dxa"/>
+            <w:tcW w:w="2001" w:type="dxa"/>
             <w:vMerge w:val="restart"/>
             <w:tcBorders>
               <w:top w:val="nil"/>
@@ -244,7 +242,7 @@
         </w:tc>
         <w:tc>
           <w:tcPr>
-            <w:tcW w:w="981" w:type="dxa"/>
+            <w:tcW w:w="884" w:type="dxa"/>
             <w:tcBorders>
               <w:top w:val="single" w:sz="4" w:space="0" w:color="auto"/>
               <w:left w:val="nil"/>
@@ -269,7 +267,7 @@
         </w:tc>
         <w:tc>
           <w:tcPr>
-            <w:tcW w:w="5332" w:type="dxa"/>
+            <w:tcW w:w="5021" w:type="dxa"/>
             <w:gridSpan w:val="3"/>
             <w:tcBorders>
               <w:top w:val="single" w:sz="4" w:space="0" w:color="auto"/>
@@ -314,7 +312,7 @@
         </w:trPr>
         <w:tc>
           <w:tcPr>
-            <w:tcW w:w="1593" w:type="dxa"/>
+            <w:tcW w:w="2001" w:type="dxa"/>
             <w:vMerge/>
             <w:tcBorders>
               <w:left w:val="single" w:sz="8" w:space="0" w:color="auto"/>
@@ -369,7 +367,7 @@
         </w:tc>
         <w:tc>
           <w:tcPr>
-            <w:tcW w:w="6313" w:type="dxa"/>
+            <w:tcW w:w="5905" w:type="dxa"/>
             <w:gridSpan w:val="4"/>
             <w:tcBorders>
               <w:top w:val="single" w:sz="4" w:space="0" w:color="auto"/>
@@ -388,7 +386,7 @@
                 <w:sz w:val="20"/>
                 <w:szCs w:val="20"/>
               </w:rPr>
-              <w:t>Lector</w:t>
+              <w:t>Inspector/Anotador</w:t>
             </w:r>
           </w:p>
         </w:tc>
@@ -400,7 +398,7 @@
         </w:trPr>
         <w:tc>
           <w:tcPr>
-            <w:tcW w:w="1593" w:type="dxa"/>
+            <w:tcW w:w="2001" w:type="dxa"/>
             <w:vMerge/>
             <w:tcBorders>
               <w:left w:val="single" w:sz="8" w:space="0" w:color="auto"/>
@@ -455,7 +453,7 @@
         </w:tc>
         <w:tc>
           <w:tcPr>
-            <w:tcW w:w="6313" w:type="dxa"/>
+            <w:tcW w:w="5905" w:type="dxa"/>
             <w:gridSpan w:val="4"/>
             <w:tcBorders>
               <w:top w:val="single" w:sz="4" w:space="0" w:color="auto"/>
@@ -474,7 +472,7 @@
                 <w:sz w:val="20"/>
                 <w:szCs w:val="20"/>
               </w:rPr>
-              <w:t>Lector</w:t>
+              <w:t>Inspector</w:t>
             </w:r>
           </w:p>
         </w:tc>
@@ -486,7 +484,7 @@
         </w:trPr>
         <w:tc>
           <w:tcPr>
-            <w:tcW w:w="1593" w:type="dxa"/>
+            <w:tcW w:w="2001" w:type="dxa"/>
             <w:vMerge/>
             <w:tcBorders>
               <w:left w:val="single" w:sz="8" w:space="0" w:color="auto"/>
@@ -541,7 +539,7 @@
         </w:tc>
         <w:tc>
           <w:tcPr>
-            <w:tcW w:w="6313" w:type="dxa"/>
+            <w:tcW w:w="5905" w:type="dxa"/>
             <w:gridSpan w:val="4"/>
             <w:tcBorders>
               <w:top w:val="single" w:sz="4" w:space="0" w:color="auto"/>
@@ -560,7 +558,7 @@
                 <w:sz w:val="20"/>
                 <w:szCs w:val="20"/>
               </w:rPr>
-              <w:t>Lector</w:t>
+              <w:t>Inspector</w:t>
             </w:r>
           </w:p>
         </w:tc>
@@ -572,7 +570,7 @@
         </w:trPr>
         <w:tc>
           <w:tcPr>
-            <w:tcW w:w="1593" w:type="dxa"/>
+            <w:tcW w:w="2001" w:type="dxa"/>
             <w:vMerge/>
             <w:tcBorders>
               <w:left w:val="single" w:sz="8" w:space="0" w:color="auto"/>
@@ -626,7 +624,7 @@
         </w:tc>
         <w:tc>
           <w:tcPr>
-            <w:tcW w:w="6313" w:type="dxa"/>
+            <w:tcW w:w="5905" w:type="dxa"/>
             <w:gridSpan w:val="4"/>
             <w:tcBorders>
               <w:top w:val="single" w:sz="4" w:space="0" w:color="auto"/>
@@ -645,7 +643,7 @@
                 <w:sz w:val="20"/>
                 <w:szCs w:val="20"/>
               </w:rPr>
-              <w:t>Lector</w:t>
+              <w:t>Inspector</w:t>
             </w:r>
           </w:p>
         </w:tc>
@@ -657,7 +655,7 @@
         </w:trPr>
         <w:tc>
           <w:tcPr>
-            <w:tcW w:w="1593" w:type="dxa"/>
+            <w:tcW w:w="2001" w:type="dxa"/>
             <w:vMerge/>
             <w:tcBorders>
               <w:left w:val="single" w:sz="8" w:space="0" w:color="auto"/>
@@ -711,7 +709,7 @@
         </w:tc>
         <w:tc>
           <w:tcPr>
-            <w:tcW w:w="6313" w:type="dxa"/>
+            <w:tcW w:w="5905" w:type="dxa"/>
             <w:gridSpan w:val="4"/>
             <w:tcBorders>
               <w:top w:val="single" w:sz="4" w:space="0" w:color="auto"/>
@@ -730,7 +728,7 @@
                 <w:sz w:val="20"/>
                 <w:szCs w:val="20"/>
               </w:rPr>
-              <w:t>Lector</w:t>
+              <w:t>Inspector</w:t>
             </w:r>
           </w:p>
         </w:tc>
@@ -742,7 +740,7 @@
         </w:trPr>
         <w:tc>
           <w:tcPr>
-            <w:tcW w:w="1593" w:type="dxa"/>
+            <w:tcW w:w="2001" w:type="dxa"/>
             <w:vMerge/>
             <w:tcBorders>
               <w:left w:val="single" w:sz="8" w:space="0" w:color="auto"/>
@@ -796,7 +794,7 @@
         </w:tc>
         <w:tc>
           <w:tcPr>
-            <w:tcW w:w="6313" w:type="dxa"/>
+            <w:tcW w:w="5905" w:type="dxa"/>
             <w:gridSpan w:val="4"/>
             <w:tcBorders>
               <w:top w:val="single" w:sz="4" w:space="0" w:color="auto"/>
@@ -827,7 +825,7 @@
         </w:trPr>
         <w:tc>
           <w:tcPr>
-            <w:tcW w:w="1593" w:type="dxa"/>
+            <w:tcW w:w="2001" w:type="dxa"/>
             <w:vMerge/>
             <w:tcBorders>
               <w:left w:val="single" w:sz="8" w:space="0" w:color="auto"/>
@@ -895,7 +893,7 @@
         </w:tc>
         <w:tc>
           <w:tcPr>
-            <w:tcW w:w="6313" w:type="dxa"/>
+            <w:tcW w:w="5905" w:type="dxa"/>
             <w:gridSpan w:val="4"/>
             <w:tcBorders>
               <w:top w:val="single" w:sz="4" w:space="0" w:color="auto"/>
@@ -933,7 +931,7 @@
         </w:trPr>
         <w:tc>
           <w:tcPr>
-            <w:tcW w:w="1593" w:type="dxa"/>
+            <w:tcW w:w="2001" w:type="dxa"/>
             <w:tcBorders>
               <w:top w:val="nil"/>
               <w:left w:val="single" w:sz="8" w:space="0" w:color="auto"/>
@@ -969,7 +967,7 @@
         </w:tc>
         <w:tc>
           <w:tcPr>
-            <w:tcW w:w="8657" w:type="dxa"/>
+            <w:tcW w:w="8249" w:type="dxa"/>
             <w:gridSpan w:val="6"/>
             <w:tcBorders>
               <w:top w:val="single" w:sz="4" w:space="0" w:color="auto"/>
@@ -1012,7 +1010,7 @@
                 <w:sz w:val="20"/>
                 <w:szCs w:val="20"/>
               </w:rPr>
-              <w:t>” completa</w:t>
+              <w:t>”</w:t>
             </w:r>
           </w:p>
         </w:tc>
@@ -1067,7 +1065,7 @@
         </w:trPr>
         <w:tc>
           <w:tcPr>
-            <w:tcW w:w="1593" w:type="dxa"/>
+            <w:tcW w:w="2001" w:type="dxa"/>
             <w:tcBorders>
               <w:top w:val="single" w:sz="4" w:space="0" w:color="auto"/>
               <w:left w:val="single" w:sz="8" w:space="0" w:color="auto"/>
@@ -1142,7 +1140,7 @@
         </w:tc>
         <w:tc>
           <w:tcPr>
-            <w:tcW w:w="981" w:type="dxa"/>
+            <w:tcW w:w="884" w:type="dxa"/>
             <w:tcBorders>
               <w:top w:val="single" w:sz="8" w:space="0" w:color="auto"/>
               <w:left w:val="nil"/>
@@ -1167,7 +1165,7 @@
         </w:tc>
         <w:tc>
           <w:tcPr>
-            <w:tcW w:w="5332" w:type="dxa"/>
+            <w:tcW w:w="5021" w:type="dxa"/>
             <w:gridSpan w:val="3"/>
             <w:tcBorders>
               <w:top w:val="single" w:sz="8" w:space="0" w:color="auto"/>
@@ -1211,7 +1209,7 @@
         </w:trPr>
         <w:tc>
           <w:tcPr>
-            <w:tcW w:w="1593" w:type="dxa"/>
+            <w:tcW w:w="2001" w:type="dxa"/>
             <w:tcBorders>
               <w:top w:val="single" w:sz="8" w:space="0" w:color="auto"/>
               <w:left w:val="single" w:sz="8" w:space="0" w:color="auto"/>
@@ -1230,14 +1228,6 @@
                 <w:szCs w:val="20"/>
               </w:rPr>
             </w:pPr>
-            <w:r>
-              <w:rPr>
-                <w:rFonts w:ascii="Ebrima" w:hAnsi="Ebrima" w:cstheme="minorHAnsi"/>
-                <w:sz w:val="20"/>
-                <w:szCs w:val="20"/>
-              </w:rPr>
-              <w:t xml:space="preserve">Clase </w:t>
-            </w:r>
             <w:proofErr w:type="spellStart"/>
             <w:r>
               <w:rPr>
@@ -1293,7 +1283,7 @@
         </w:tc>
         <w:tc>
           <w:tcPr>
-            <w:tcW w:w="6313" w:type="dxa"/>
+            <w:tcW w:w="5905" w:type="dxa"/>
             <w:gridSpan w:val="4"/>
             <w:tcBorders>
               <w:top w:val="single" w:sz="8" w:space="0" w:color="auto"/>
@@ -1381,7 +1371,7 @@
         </w:trPr>
         <w:tc>
           <w:tcPr>
-            <w:tcW w:w="1593" w:type="dxa"/>
+            <w:tcW w:w="2001" w:type="dxa"/>
             <w:tcBorders>
               <w:top w:val="single" w:sz="8" w:space="0" w:color="auto"/>
               <w:left w:val="single" w:sz="8" w:space="0" w:color="auto"/>
@@ -1453,7 +1443,7 @@
         </w:tc>
         <w:tc>
           <w:tcPr>
-            <w:tcW w:w="5010" w:type="dxa"/>
+            <w:tcW w:w="4132" w:type="dxa"/>
             <w:gridSpan w:val="3"/>
             <w:tcBorders>
               <w:top w:val="nil"/>
@@ -1488,7 +1478,7 @@
         </w:tc>
         <w:tc>
           <w:tcPr>
-            <w:tcW w:w="874" w:type="dxa"/>
+            <w:tcW w:w="1392" w:type="dxa"/>
             <w:tcBorders>
               <w:top w:val="single" w:sz="4" w:space="0" w:color="auto"/>
               <w:left w:val="single" w:sz="4" w:space="0" w:color="auto"/>
@@ -1523,7 +1513,7 @@
         </w:tc>
         <w:tc>
           <w:tcPr>
-            <w:tcW w:w="1211" w:type="dxa"/>
+            <w:tcW w:w="1163" w:type="dxa"/>
             <w:tcBorders>
               <w:top w:val="nil"/>
               <w:left w:val="nil"/>
@@ -1564,7 +1554,7 @@
         </w:trPr>
         <w:tc>
           <w:tcPr>
-            <w:tcW w:w="1593" w:type="dxa"/>
+            <w:tcW w:w="2001" w:type="dxa"/>
             <w:tcBorders>
               <w:top w:val="single" w:sz="4" w:space="0" w:color="auto"/>
               <w:left w:val="single" w:sz="8" w:space="0" w:color="auto"/>
@@ -1627,7 +1617,7 @@
         </w:tc>
         <w:tc>
           <w:tcPr>
-            <w:tcW w:w="5010" w:type="dxa"/>
+            <w:tcW w:w="4132" w:type="dxa"/>
             <w:gridSpan w:val="3"/>
             <w:tcBorders>
               <w:top w:val="nil"/>
@@ -1659,7 +1649,7 @@
         </w:tc>
         <w:tc>
           <w:tcPr>
-            <w:tcW w:w="874" w:type="dxa"/>
+            <w:tcW w:w="1392" w:type="dxa"/>
             <w:tcBorders>
               <w:top w:val="single" w:sz="4" w:space="0" w:color="auto"/>
               <w:left w:val="single" w:sz="4" w:space="0" w:color="auto"/>
@@ -1692,7 +1682,7 @@
         </w:tc>
         <w:tc>
           <w:tcPr>
-            <w:tcW w:w="1211" w:type="dxa"/>
+            <w:tcW w:w="1163" w:type="dxa"/>
             <w:tcBorders>
               <w:top w:val="nil"/>
               <w:left w:val="nil"/>
@@ -1731,7 +1721,7 @@
         </w:trPr>
         <w:tc>
           <w:tcPr>
-            <w:tcW w:w="1593" w:type="dxa"/>
+            <w:tcW w:w="2001" w:type="dxa"/>
             <w:tcBorders>
               <w:top w:val="single" w:sz="4" w:space="0" w:color="auto"/>
               <w:left w:val="single" w:sz="8" w:space="0" w:color="auto"/>
@@ -1794,7 +1784,7 @@
         </w:tc>
         <w:tc>
           <w:tcPr>
-            <w:tcW w:w="5010" w:type="dxa"/>
+            <w:tcW w:w="4132" w:type="dxa"/>
             <w:gridSpan w:val="3"/>
             <w:tcBorders>
               <w:top w:val="nil"/>
@@ -1820,13 +1810,49 @@
                 <w:szCs w:val="20"/>
                 <w:lang w:eastAsia="es-AR"/>
               </w:rPr>
-              <w:t>El parámetro empleado no es utilizado en el constructor</w:t>
-            </w:r>
-          </w:p>
-        </w:tc>
-        <w:tc>
-          <w:tcPr>
-            <w:tcW w:w="874" w:type="dxa"/>
+              <w:t xml:space="preserve">El parámetro </w:t>
+            </w:r>
+            <w:r>
+              <w:rPr>
+                <w:rFonts w:ascii="Ebrima" w:hAnsi="Ebrima" w:cs="Calibri"/>
+                <w:sz w:val="20"/>
+                <w:szCs w:val="20"/>
+                <w:lang w:eastAsia="es-AR"/>
+              </w:rPr>
+              <w:t>“</w:t>
+            </w:r>
+            <w:r>
+              <w:rPr>
+                <w:rFonts w:ascii="Ebrima" w:hAnsi="Ebrima" w:cs="Calibri"/>
+                <w:sz w:val="20"/>
+                <w:szCs w:val="20"/>
+                <w:lang w:eastAsia="es-AR"/>
+              </w:rPr>
+              <w:t>empleado</w:t>
+            </w:r>
+            <w:r>
+              <w:rPr>
+                <w:rFonts w:ascii="Ebrima" w:hAnsi="Ebrima" w:cs="Calibri"/>
+                <w:sz w:val="20"/>
+                <w:szCs w:val="20"/>
+                <w:lang w:eastAsia="es-AR"/>
+              </w:rPr>
+              <w:t>” del constructor</w:t>
+            </w:r>
+            <w:r>
+              <w:rPr>
+                <w:rFonts w:ascii="Ebrima" w:hAnsi="Ebrima" w:cs="Calibri"/>
+                <w:sz w:val="20"/>
+                <w:szCs w:val="20"/>
+                <w:lang w:eastAsia="es-AR"/>
+              </w:rPr>
+              <w:t xml:space="preserve"> no es utilizado </w:t>
+            </w:r>
+          </w:p>
+        </w:tc>
+        <w:tc>
+          <w:tcPr>
+            <w:tcW w:w="1392" w:type="dxa"/>
             <w:tcBorders>
               <w:top w:val="single" w:sz="4" w:space="0" w:color="auto"/>
               <w:left w:val="single" w:sz="4" w:space="0" w:color="auto"/>
@@ -1859,7 +1885,7 @@
         </w:tc>
         <w:tc>
           <w:tcPr>
-            <w:tcW w:w="1211" w:type="dxa"/>
+            <w:tcW w:w="1163" w:type="dxa"/>
             <w:tcBorders>
               <w:top w:val="nil"/>
               <w:left w:val="nil"/>
@@ -1898,7 +1924,7 @@
         </w:trPr>
         <w:tc>
           <w:tcPr>
-            <w:tcW w:w="1593" w:type="dxa"/>
+            <w:tcW w:w="2001" w:type="dxa"/>
             <w:tcBorders>
               <w:top w:val="single" w:sz="4" w:space="0" w:color="auto"/>
               <w:left w:val="single" w:sz="8" w:space="0" w:color="auto"/>
@@ -1938,21 +1964,38 @@
               <w:right w:val="single" w:sz="4" w:space="0" w:color="auto"/>
             </w:tcBorders>
             <w:shd w:val="clear" w:color="auto" w:fill="auto"/>
-          </w:tcPr>
-          <w:p>
-            <w:r>
-              <w:rPr>
-                <w:rFonts w:ascii="Ebrima" w:hAnsi="Ebrima" w:cstheme="minorHAnsi"/>
-                <w:sz w:val="20"/>
-                <w:szCs w:val="20"/>
-              </w:rPr>
-              <w:t>19/09/2017</w:t>
-            </w:r>
-          </w:p>
-        </w:tc>
-        <w:tc>
-          <w:tcPr>
-            <w:tcW w:w="5010" w:type="dxa"/>
+            <w:vAlign w:val="center"/>
+          </w:tcPr>
+          <w:p>
+            <w:pPr>
+              <w:jc w:val="center"/>
+              <w:rPr>
+                <w:rFonts w:ascii="Ebrima" w:hAnsi="Ebrima" w:cstheme="minorHAnsi"/>
+                <w:sz w:val="20"/>
+                <w:szCs w:val="20"/>
+              </w:rPr>
+            </w:pPr>
+            <w:r>
+              <w:rPr>
+                <w:rFonts w:ascii="Ebrima" w:hAnsi="Ebrima" w:cstheme="minorHAnsi"/>
+                <w:sz w:val="20"/>
+                <w:szCs w:val="20"/>
+              </w:rPr>
+              <w:t>24</w:t>
+            </w:r>
+            <w:r>
+              <w:rPr>
+                <w:rFonts w:ascii="Ebrima" w:hAnsi="Ebrima" w:cstheme="minorHAnsi"/>
+                <w:sz w:val="20"/>
+                <w:szCs w:val="20"/>
+              </w:rPr>
+              <w:t>/09/2017</w:t>
+            </w:r>
+          </w:p>
+        </w:tc>
+        <w:tc>
+          <w:tcPr>
+            <w:tcW w:w="4132" w:type="dxa"/>
             <w:gridSpan w:val="3"/>
             <w:tcBorders>
               <w:top w:val="nil"/>
@@ -1976,9 +2019,10 @@
                 <w:rFonts w:ascii="Ebrima" w:hAnsi="Ebrima" w:cs="Calibri"/>
                 <w:sz w:val="20"/>
                 <w:szCs w:val="20"/>
-                <w:lang w:eastAsia="es-AR"/>
-              </w:rPr>
-              <w:t xml:space="preserve">El </w:t>
+                <w:highlight w:val="green"/>
+                <w:lang w:eastAsia="es-AR"/>
+              </w:rPr>
+              <w:t xml:space="preserve">No Valida que los parámetros del constructor </w:t>
             </w:r>
             <w:proofErr w:type="spellStart"/>
             <w:r>
@@ -1986,9 +2030,10 @@
                 <w:rFonts w:ascii="Ebrima" w:hAnsi="Ebrima" w:cs="Calibri"/>
                 <w:sz w:val="20"/>
                 <w:szCs w:val="20"/>
-                <w:lang w:eastAsia="es-AR"/>
-              </w:rPr>
-              <w:t>String</w:t>
+                <w:highlight w:val="green"/>
+                <w:lang w:eastAsia="es-AR"/>
+              </w:rPr>
+              <w:t>GestorAlquilerPuesto</w:t>
             </w:r>
             <w:proofErr w:type="spellEnd"/>
             <w:r>
@@ -1996,35 +2041,16 @@
                 <w:rFonts w:ascii="Ebrima" w:hAnsi="Ebrima" w:cs="Calibri"/>
                 <w:sz w:val="20"/>
                 <w:szCs w:val="20"/>
-                <w:lang w:eastAsia="es-AR"/>
-              </w:rPr>
-              <w:t xml:space="preserve"> que se pasa por parámetro al constructor </w:t>
-            </w:r>
-            <w:proofErr w:type="spellStart"/>
-            <w:r>
-              <w:rPr>
-                <w:rFonts w:ascii="Ebrima" w:hAnsi="Ebrima" w:cs="Calibri"/>
-                <w:sz w:val="20"/>
-                <w:szCs w:val="20"/>
-                <w:lang w:eastAsia="es-AR"/>
-              </w:rPr>
-              <w:t>SimpleDateFormat</w:t>
-            </w:r>
-            <w:proofErr w:type="spellEnd"/>
-            <w:r>
-              <w:rPr>
-                <w:rFonts w:ascii="Ebrima" w:hAnsi="Ebrima" w:cs="Calibri"/>
-                <w:sz w:val="20"/>
-                <w:szCs w:val="20"/>
-                <w:lang w:eastAsia="es-AR"/>
-              </w:rPr>
-              <w:t xml:space="preserve"> tiene un error de sintaxis</w:t>
-            </w:r>
-          </w:p>
-        </w:tc>
-        <w:tc>
-          <w:tcPr>
-            <w:tcW w:w="874" w:type="dxa"/>
+                <w:highlight w:val="green"/>
+                <w:lang w:eastAsia="es-AR"/>
+              </w:rPr>
+              <w:t xml:space="preserve"> no sean nulos antes de utilizarlos</w:t>
+            </w:r>
+          </w:p>
+        </w:tc>
+        <w:tc>
+          <w:tcPr>
+            <w:tcW w:w="1392" w:type="dxa"/>
             <w:tcBorders>
               <w:top w:val="single" w:sz="4" w:space="0" w:color="auto"/>
               <w:left w:val="single" w:sz="4" w:space="0" w:color="auto"/>
@@ -2051,13 +2077,13 @@
                 <w:szCs w:val="20"/>
                 <w:lang w:eastAsia="es-AR"/>
               </w:rPr>
-              <w:t>63</w:t>
-            </w:r>
-          </w:p>
-        </w:tc>
-        <w:tc>
-          <w:tcPr>
-            <w:tcW w:w="1211" w:type="dxa"/>
+              <w:t>51,52</w:t>
+            </w:r>
+          </w:p>
+        </w:tc>
+        <w:tc>
+          <w:tcPr>
+            <w:tcW w:w="1163" w:type="dxa"/>
             <w:tcBorders>
               <w:top w:val="nil"/>
               <w:left w:val="nil"/>
@@ -2084,7 +2110,7 @@
                 <w:szCs w:val="20"/>
                 <w:lang w:eastAsia="es-AR"/>
               </w:rPr>
-              <w:t>Mayor</w:t>
+              <w:t>Menor</w:t>
             </w:r>
           </w:p>
         </w:tc>
@@ -2096,7 +2122,7 @@
         </w:trPr>
         <w:tc>
           <w:tcPr>
-            <w:tcW w:w="1593" w:type="dxa"/>
+            <w:tcW w:w="2001" w:type="dxa"/>
             <w:tcBorders>
               <w:top w:val="single" w:sz="4" w:space="0" w:color="auto"/>
               <w:left w:val="single" w:sz="8" w:space="0" w:color="auto"/>
@@ -2136,21 +2162,38 @@
               <w:right w:val="single" w:sz="4" w:space="0" w:color="auto"/>
             </w:tcBorders>
             <w:shd w:val="clear" w:color="auto" w:fill="auto"/>
-          </w:tcPr>
-          <w:p>
-            <w:r>
-              <w:rPr>
-                <w:rFonts w:ascii="Ebrima" w:hAnsi="Ebrima" w:cstheme="minorHAnsi"/>
-                <w:sz w:val="20"/>
-                <w:szCs w:val="20"/>
-              </w:rPr>
-              <w:t>19/09/2017</w:t>
-            </w:r>
-          </w:p>
-        </w:tc>
-        <w:tc>
-          <w:tcPr>
-            <w:tcW w:w="5010" w:type="dxa"/>
+            <w:vAlign w:val="center"/>
+          </w:tcPr>
+          <w:p>
+            <w:pPr>
+              <w:jc w:val="center"/>
+              <w:rPr>
+                <w:rFonts w:ascii="Ebrima" w:hAnsi="Ebrima" w:cstheme="minorHAnsi"/>
+                <w:sz w:val="20"/>
+                <w:szCs w:val="20"/>
+              </w:rPr>
+            </w:pPr>
+            <w:r>
+              <w:rPr>
+                <w:rFonts w:ascii="Ebrima" w:hAnsi="Ebrima" w:cstheme="minorHAnsi"/>
+                <w:sz w:val="20"/>
+                <w:szCs w:val="20"/>
+              </w:rPr>
+              <w:t>24</w:t>
+            </w:r>
+            <w:r>
+              <w:rPr>
+                <w:rFonts w:ascii="Ebrima" w:hAnsi="Ebrima" w:cstheme="minorHAnsi"/>
+                <w:sz w:val="20"/>
+                <w:szCs w:val="20"/>
+              </w:rPr>
+              <w:t>/09/2017</w:t>
+            </w:r>
+          </w:p>
+        </w:tc>
+        <w:tc>
+          <w:tcPr>
+            <w:tcW w:w="4132" w:type="dxa"/>
             <w:gridSpan w:val="3"/>
             <w:tcBorders>
               <w:top w:val="nil"/>
@@ -2166,43 +2209,57 @@
                 <w:rFonts w:ascii="Ebrima" w:hAnsi="Ebrima" w:cs="Calibri"/>
                 <w:sz w:val="20"/>
                 <w:szCs w:val="20"/>
-                <w:lang w:eastAsia="es-AR"/>
-              </w:rPr>
-            </w:pPr>
-            <w:r>
-              <w:rPr>
-                <w:rFonts w:ascii="Ebrima" w:hAnsi="Ebrima" w:cs="Calibri"/>
-                <w:sz w:val="20"/>
-                <w:szCs w:val="20"/>
-                <w:lang w:eastAsia="es-AR"/>
-              </w:rPr>
-              <w:t>Inconsistencia en la forma de acceder a los atributos, no usa “</w:t>
-            </w:r>
-            <w:proofErr w:type="spellStart"/>
-            <w:r>
-              <w:rPr>
-                <w:rFonts w:ascii="Ebrima" w:hAnsi="Ebrima" w:cs="Calibri"/>
-                <w:sz w:val="20"/>
-                <w:szCs w:val="20"/>
-                <w:lang w:eastAsia="es-AR"/>
-              </w:rPr>
-              <w:t>this</w:t>
-            </w:r>
-            <w:proofErr w:type="spellEnd"/>
-            <w:r>
-              <w:rPr>
-                <w:rFonts w:ascii="Ebrima" w:hAnsi="Ebrima" w:cs="Calibri"/>
-                <w:sz w:val="20"/>
-                <w:szCs w:val="20"/>
-                <w:lang w:eastAsia="es-AR"/>
-              </w:rPr>
-              <w:t>”</w:t>
-            </w:r>
-          </w:p>
-        </w:tc>
-        <w:tc>
-          <w:tcPr>
-            <w:tcW w:w="874" w:type="dxa"/>
+                <w:highlight w:val="green"/>
+                <w:lang w:eastAsia="es-AR"/>
+              </w:rPr>
+            </w:pPr>
+            <w:r>
+              <w:rPr>
+                <w:rFonts w:ascii="Ebrima" w:hAnsi="Ebrima" w:cs="Calibri"/>
+                <w:sz w:val="20"/>
+                <w:szCs w:val="20"/>
+                <w:highlight w:val="green"/>
+                <w:lang w:eastAsia="es-AR"/>
+              </w:rPr>
+              <w:t xml:space="preserve">Formatea la </w:t>
+            </w:r>
+            <w:proofErr w:type="gramStart"/>
+            <w:r>
+              <w:rPr>
+                <w:rFonts w:ascii="Ebrima" w:hAnsi="Ebrima" w:cs="Calibri"/>
+                <w:sz w:val="20"/>
+                <w:szCs w:val="20"/>
+                <w:highlight w:val="green"/>
+                <w:lang w:eastAsia="es-AR"/>
+              </w:rPr>
+              <w:t>fecha</w:t>
+            </w:r>
+            <w:proofErr w:type="gramEnd"/>
+            <w:r>
+              <w:rPr>
+                <w:rFonts w:ascii="Ebrima" w:hAnsi="Ebrima" w:cs="Calibri"/>
+                <w:sz w:val="20"/>
+                <w:szCs w:val="20"/>
+                <w:highlight w:val="green"/>
+                <w:lang w:eastAsia="es-AR"/>
+              </w:rPr>
+              <w:t xml:space="preserve"> pero no se la asigna al usuario</w:t>
+            </w:r>
+            <w:r>
+              <w:rPr>
+                <w:rFonts w:ascii="Ebrima" w:hAnsi="Ebrima" w:cs="Calibri"/>
+                <w:sz w:val="20"/>
+                <w:szCs w:val="20"/>
+                <w:highlight w:val="green"/>
+                <w:lang w:eastAsia="es-AR"/>
+              </w:rPr>
+              <w:t xml:space="preserve"> como enuncia el comentario</w:t>
+            </w:r>
+          </w:p>
+        </w:tc>
+        <w:tc>
+          <w:tcPr>
+            <w:tcW w:w="1392" w:type="dxa"/>
             <w:tcBorders>
               <w:top w:val="single" w:sz="4" w:space="0" w:color="auto"/>
               <w:left w:val="single" w:sz="4" w:space="0" w:color="auto"/>
@@ -2229,13 +2286,13 @@
                 <w:szCs w:val="20"/>
                 <w:lang w:eastAsia="es-AR"/>
               </w:rPr>
-              <w:t>67,68,93</w:t>
-            </w:r>
-          </w:p>
-        </w:tc>
-        <w:tc>
-          <w:tcPr>
-            <w:tcW w:w="1211" w:type="dxa"/>
+              <w:t>63</w:t>
+            </w:r>
+          </w:p>
+        </w:tc>
+        <w:tc>
+          <w:tcPr>
+            <w:tcW w:w="1163" w:type="dxa"/>
             <w:tcBorders>
               <w:top w:val="nil"/>
               <w:left w:val="nil"/>
@@ -2262,7 +2319,7 @@
                 <w:szCs w:val="20"/>
                 <w:lang w:eastAsia="es-AR"/>
               </w:rPr>
-              <w:t>Cosmético</w:t>
+              <w:t>Menor</w:t>
             </w:r>
           </w:p>
         </w:tc>
@@ -2274,7 +2331,7 @@
         </w:trPr>
         <w:tc>
           <w:tcPr>
-            <w:tcW w:w="1593" w:type="dxa"/>
+            <w:tcW w:w="2001" w:type="dxa"/>
             <w:tcBorders>
               <w:top w:val="single" w:sz="4" w:space="0" w:color="auto"/>
               <w:left w:val="single" w:sz="8" w:space="0" w:color="auto"/>
@@ -2316,6 +2373,9 @@
             <w:shd w:val="clear" w:color="auto" w:fill="auto"/>
           </w:tcPr>
           <w:p>
+            <w:pPr>
+              <w:jc w:val="center"/>
+            </w:pPr>
             <w:r>
               <w:rPr>
                 <w:rFonts w:ascii="Ebrima" w:hAnsi="Ebrima" w:cstheme="minorHAnsi"/>
@@ -2328,7 +2388,7 @@
         </w:tc>
         <w:tc>
           <w:tcPr>
-            <w:tcW w:w="5010" w:type="dxa"/>
+            <w:tcW w:w="4132" w:type="dxa"/>
             <w:gridSpan w:val="3"/>
             <w:tcBorders>
               <w:top w:val="nil"/>
@@ -2354,13 +2414,53 @@
                 <w:szCs w:val="20"/>
                 <w:lang w:eastAsia="es-AR"/>
               </w:rPr>
-              <w:t>La variable desde es declarada pero no utilizada</w:t>
-            </w:r>
-          </w:p>
-        </w:tc>
-        <w:tc>
-          <w:tcPr>
-            <w:tcW w:w="874" w:type="dxa"/>
+              <w:t xml:space="preserve">El </w:t>
+            </w:r>
+            <w:proofErr w:type="spellStart"/>
+            <w:r>
+              <w:rPr>
+                <w:rFonts w:ascii="Ebrima" w:hAnsi="Ebrima" w:cs="Calibri"/>
+                <w:sz w:val="20"/>
+                <w:szCs w:val="20"/>
+                <w:lang w:eastAsia="es-AR"/>
+              </w:rPr>
+              <w:t>String</w:t>
+            </w:r>
+            <w:proofErr w:type="spellEnd"/>
+            <w:r>
+              <w:rPr>
+                <w:rFonts w:ascii="Ebrima" w:hAnsi="Ebrima" w:cs="Calibri"/>
+                <w:sz w:val="20"/>
+                <w:szCs w:val="20"/>
+                <w:lang w:eastAsia="es-AR"/>
+              </w:rPr>
+              <w:t xml:space="preserve"> que se pasa por parámetro al constructor </w:t>
+            </w:r>
+            <w:proofErr w:type="spellStart"/>
+            <w:r>
+              <w:rPr>
+                <w:rFonts w:ascii="Ebrima" w:hAnsi="Ebrima" w:cs="Calibri"/>
+                <w:sz w:val="20"/>
+                <w:szCs w:val="20"/>
+                <w:lang w:eastAsia="es-AR"/>
+              </w:rPr>
+              <w:t>SimpleDateFormat</w:t>
+            </w:r>
+            <w:proofErr w:type="spellEnd"/>
+            <w:r>
+              <w:rPr>
+                <w:rFonts w:ascii="Ebrima" w:hAnsi="Ebrima" w:cs="Calibri"/>
+                <w:sz w:val="20"/>
+                <w:szCs w:val="20"/>
+                <w:lang w:eastAsia="es-AR"/>
+              </w:rPr>
+              <w:t xml:space="preserve"> tiene un error de sintaxis</w:t>
+            </w:r>
+          </w:p>
+        </w:tc>
+        <w:tc>
+          <w:tcPr>
+            <w:tcW w:w="1392" w:type="dxa"/>
             <w:tcBorders>
               <w:top w:val="single" w:sz="4" w:space="0" w:color="auto"/>
               <w:left w:val="single" w:sz="4" w:space="0" w:color="auto"/>
@@ -2387,13 +2487,13 @@
                 <w:szCs w:val="20"/>
                 <w:lang w:eastAsia="es-AR"/>
               </w:rPr>
-              <w:t>83</w:t>
-            </w:r>
-          </w:p>
-        </w:tc>
-        <w:tc>
-          <w:tcPr>
-            <w:tcW w:w="1211" w:type="dxa"/>
+              <w:t>63</w:t>
+            </w:r>
+          </w:p>
+        </w:tc>
+        <w:tc>
+          <w:tcPr>
+            <w:tcW w:w="1163" w:type="dxa"/>
             <w:tcBorders>
               <w:top w:val="nil"/>
               <w:left w:val="nil"/>
@@ -2420,7 +2520,7 @@
                 <w:szCs w:val="20"/>
                 <w:lang w:eastAsia="es-AR"/>
               </w:rPr>
-              <w:t>Menor</w:t>
+              <w:t>Mayor</w:t>
             </w:r>
           </w:p>
         </w:tc>
@@ -2432,7 +2532,7 @@
         </w:trPr>
         <w:tc>
           <w:tcPr>
-            <w:tcW w:w="1593" w:type="dxa"/>
+            <w:tcW w:w="2001" w:type="dxa"/>
             <w:tcBorders>
               <w:top w:val="single" w:sz="4" w:space="0" w:color="auto"/>
               <w:left w:val="single" w:sz="8" w:space="0" w:color="auto"/>
@@ -2474,6 +2574,9 @@
             <w:shd w:val="clear" w:color="auto" w:fill="auto"/>
           </w:tcPr>
           <w:p>
+            <w:pPr>
+              <w:jc w:val="center"/>
+            </w:pPr>
             <w:r>
               <w:rPr>
                 <w:rFonts w:ascii="Ebrima" w:hAnsi="Ebrima" w:cstheme="minorHAnsi"/>
@@ -2486,7 +2589,7 @@
         </w:tc>
         <w:tc>
           <w:tcPr>
-            <w:tcW w:w="5010" w:type="dxa"/>
+            <w:tcW w:w="4132" w:type="dxa"/>
             <w:gridSpan w:val="3"/>
             <w:tcBorders>
               <w:top w:val="nil"/>
@@ -2512,7 +2615,7 @@
                 <w:szCs w:val="20"/>
                 <w:lang w:eastAsia="es-AR"/>
               </w:rPr>
-              <w:t xml:space="preserve">El método </w:t>
+              <w:t>Inconsistencia en la forma de acceder a los atributos, no usa “</w:t>
             </w:r>
             <w:proofErr w:type="spellStart"/>
             <w:r>
@@ -2522,7 +2625,7 @@
                 <w:szCs w:val="20"/>
                 <w:lang w:eastAsia="es-AR"/>
               </w:rPr>
-              <w:t>buscarPuestosDisponibles</w:t>
+              <w:t>this</w:t>
             </w:r>
             <w:proofErr w:type="spellEnd"/>
             <w:r>
@@ -2532,13 +2635,13 @@
                 <w:szCs w:val="20"/>
                 <w:lang w:eastAsia="es-AR"/>
               </w:rPr>
-              <w:t xml:space="preserve"> devuelve siempre el mismo valor</w:t>
-            </w:r>
-          </w:p>
-        </w:tc>
-        <w:tc>
-          <w:tcPr>
-            <w:tcW w:w="874" w:type="dxa"/>
+              <w:t>”</w:t>
+            </w:r>
+          </w:p>
+        </w:tc>
+        <w:tc>
+          <w:tcPr>
+            <w:tcW w:w="1392" w:type="dxa"/>
             <w:tcBorders>
               <w:top w:val="single" w:sz="4" w:space="0" w:color="auto"/>
               <w:left w:val="single" w:sz="4" w:space="0" w:color="auto"/>
@@ -2565,13 +2668,31 @@
                 <w:szCs w:val="20"/>
                 <w:lang w:eastAsia="es-AR"/>
               </w:rPr>
-              <w:t>100</w:t>
-            </w:r>
-          </w:p>
-        </w:tc>
-        <w:tc>
-          <w:tcPr>
-            <w:tcW w:w="1211" w:type="dxa"/>
+              <w:t>67,68</w:t>
+            </w:r>
+            <w:r>
+              <w:rPr>
+                <w:rFonts w:ascii="Ebrima" w:hAnsi="Ebrima" w:cs="Calibri"/>
+                <w:sz w:val="20"/>
+                <w:szCs w:val="20"/>
+                <w:lang w:eastAsia="es-AR"/>
+              </w:rPr>
+              <w:t>,84,85</w:t>
+            </w:r>
+            <w:r>
+              <w:rPr>
+                <w:rFonts w:ascii="Ebrima" w:hAnsi="Ebrima" w:cs="Calibri"/>
+                <w:sz w:val="20"/>
+                <w:szCs w:val="20"/>
+                <w:lang w:eastAsia="es-AR"/>
+              </w:rPr>
+              <w:t>,93</w:t>
+            </w:r>
+          </w:p>
+        </w:tc>
+        <w:tc>
+          <w:tcPr>
+            <w:tcW w:w="1163" w:type="dxa"/>
             <w:tcBorders>
               <w:top w:val="nil"/>
               <w:left w:val="nil"/>
@@ -2598,7 +2719,7 @@
                 <w:szCs w:val="20"/>
                 <w:lang w:eastAsia="es-AR"/>
               </w:rPr>
-              <w:t>Menor</w:t>
+              <w:t>Cosmético</w:t>
             </w:r>
           </w:p>
         </w:tc>
@@ -2610,7 +2731,7 @@
         </w:trPr>
         <w:tc>
           <w:tcPr>
-            <w:tcW w:w="1593" w:type="dxa"/>
+            <w:tcW w:w="2001" w:type="dxa"/>
             <w:tcBorders>
               <w:top w:val="single" w:sz="4" w:space="0" w:color="auto"/>
               <w:left w:val="single" w:sz="8" w:space="0" w:color="auto"/>
@@ -2636,7 +2757,7 @@
                 <w:sz w:val="20"/>
                 <w:szCs w:val="20"/>
               </w:rPr>
-              <w:t xml:space="preserve">7 </w:t>
+              <w:t>7</w:t>
             </w:r>
           </w:p>
         </w:tc>
@@ -2646,12 +2767,15 @@
             <w:tcBorders>
               <w:top w:val="nil"/>
               <w:left w:val="nil"/>
-              <w:bottom w:val="single" w:sz="8" w:space="0" w:color="auto"/>
-              <w:right w:val="single" w:sz="4" w:space="0" w:color="auto"/>
-            </w:tcBorders>
-            <w:shd w:val="clear" w:color="auto" w:fill="auto"/>
-          </w:tcPr>
-          <w:p>
+              <w:bottom w:val="single" w:sz="4" w:space="0" w:color="auto"/>
+              <w:right w:val="single" w:sz="4" w:space="0" w:color="auto"/>
+            </w:tcBorders>
+            <w:shd w:val="clear" w:color="auto" w:fill="auto"/>
+          </w:tcPr>
+          <w:p>
+            <w:pPr>
+              <w:jc w:val="center"/>
+            </w:pPr>
             <w:r>
               <w:rPr>
                 <w:rFonts w:ascii="Ebrima" w:hAnsi="Ebrima" w:cstheme="minorHAnsi"/>
@@ -2664,76 +2788,112 @@
         </w:tc>
         <w:tc>
           <w:tcPr>
-            <w:tcW w:w="5010" w:type="dxa"/>
+            <w:tcW w:w="4132" w:type="dxa"/>
             <w:gridSpan w:val="3"/>
             <w:tcBorders>
               <w:top w:val="nil"/>
               <w:left w:val="nil"/>
-              <w:bottom w:val="single" w:sz="8" w:space="0" w:color="auto"/>
-              <w:right w:val="single" w:sz="4" w:space="0" w:color="auto"/>
-            </w:tcBorders>
-          </w:tcPr>
-          <w:p>
-            <w:pPr>
-              <w:jc w:val="center"/>
-              <w:rPr>
-                <w:rFonts w:ascii="Ebrima" w:hAnsi="Ebrima" w:cs="Calibri"/>
-                <w:sz w:val="20"/>
-                <w:szCs w:val="20"/>
-                <w:lang w:eastAsia="es-AR"/>
-              </w:rPr>
-            </w:pPr>
-            <w:r>
-              <w:rPr>
-                <w:rFonts w:ascii="Ebrima" w:hAnsi="Ebrima" w:cs="Calibri"/>
-                <w:sz w:val="20"/>
-                <w:szCs w:val="20"/>
-                <w:lang w:eastAsia="es-AR"/>
-              </w:rPr>
-              <w:t>Comentario no representativo</w:t>
-            </w:r>
-          </w:p>
-        </w:tc>
-        <w:tc>
-          <w:tcPr>
-            <w:tcW w:w="874" w:type="dxa"/>
+              <w:bottom w:val="single" w:sz="4" w:space="0" w:color="auto"/>
+              <w:right w:val="single" w:sz="4" w:space="0" w:color="auto"/>
+            </w:tcBorders>
+          </w:tcPr>
+          <w:p>
+            <w:pPr>
+              <w:jc w:val="center"/>
+              <w:rPr>
+                <w:rFonts w:ascii="Ebrima" w:hAnsi="Ebrima" w:cs="Calibri"/>
+                <w:sz w:val="20"/>
+                <w:szCs w:val="20"/>
+                <w:lang w:eastAsia="es-AR"/>
+              </w:rPr>
+            </w:pPr>
+            <w:r>
+              <w:rPr>
+                <w:rFonts w:ascii="Ebrima" w:hAnsi="Ebrima" w:cs="Calibri"/>
+                <w:sz w:val="20"/>
+                <w:szCs w:val="20"/>
+                <w:lang w:eastAsia="es-AR"/>
+              </w:rPr>
+              <w:t xml:space="preserve">La variable </w:t>
+            </w:r>
+            <w:r>
+              <w:rPr>
+                <w:rFonts w:ascii="Ebrima" w:hAnsi="Ebrima" w:cs="Calibri"/>
+                <w:sz w:val="20"/>
+                <w:szCs w:val="20"/>
+                <w:lang w:eastAsia="es-AR"/>
+              </w:rPr>
+              <w:t>“</w:t>
+            </w:r>
+            <w:r>
+              <w:rPr>
+                <w:rFonts w:ascii="Ebrima" w:hAnsi="Ebrima" w:cs="Calibri"/>
+                <w:sz w:val="20"/>
+                <w:szCs w:val="20"/>
+                <w:lang w:eastAsia="es-AR"/>
+              </w:rPr>
+              <w:t>desde</w:t>
+            </w:r>
+            <w:r>
+              <w:rPr>
+                <w:rFonts w:ascii="Ebrima" w:hAnsi="Ebrima" w:cs="Calibri"/>
+                <w:sz w:val="20"/>
+                <w:szCs w:val="20"/>
+                <w:lang w:eastAsia="es-AR"/>
+              </w:rPr>
+              <w:t>”</w:t>
+            </w:r>
+            <w:r>
+              <w:rPr>
+                <w:rFonts w:ascii="Ebrima" w:hAnsi="Ebrima" w:cs="Calibri"/>
+                <w:sz w:val="20"/>
+                <w:szCs w:val="20"/>
+                <w:lang w:eastAsia="es-AR"/>
+              </w:rPr>
+              <w:t xml:space="preserve"> es declarada pero no utilizada</w:t>
+            </w:r>
+          </w:p>
+        </w:tc>
+        <w:tc>
+          <w:tcPr>
+            <w:tcW w:w="1392" w:type="dxa"/>
             <w:tcBorders>
               <w:top w:val="single" w:sz="4" w:space="0" w:color="auto"/>
               <w:left w:val="single" w:sz="4" w:space="0" w:color="auto"/>
-              <w:bottom w:val="single" w:sz="8" w:space="0" w:color="auto"/>
-              <w:right w:val="single" w:sz="4" w:space="0" w:color="auto"/>
-            </w:tcBorders>
-            <w:shd w:val="clear" w:color="auto" w:fill="auto"/>
-            <w:vAlign w:val="center"/>
-          </w:tcPr>
-          <w:p>
-            <w:pPr>
-              <w:jc w:val="center"/>
-              <w:rPr>
-                <w:rFonts w:ascii="Ebrima" w:hAnsi="Ebrima" w:cs="Calibri"/>
-                <w:sz w:val="20"/>
-                <w:szCs w:val="20"/>
-                <w:lang w:eastAsia="es-AR"/>
-              </w:rPr>
-            </w:pPr>
-            <w:r>
-              <w:rPr>
-                <w:rFonts w:ascii="Ebrima" w:hAnsi="Ebrima" w:cs="Calibri"/>
-                <w:sz w:val="20"/>
-                <w:szCs w:val="20"/>
-                <w:lang w:eastAsia="es-AR"/>
-              </w:rPr>
-              <w:t>96,129</w:t>
-            </w:r>
-          </w:p>
-        </w:tc>
-        <w:tc>
-          <w:tcPr>
-            <w:tcW w:w="1211" w:type="dxa"/>
-            <w:tcBorders>
-              <w:top w:val="nil"/>
-              <w:left w:val="nil"/>
-              <w:bottom w:val="single" w:sz="8" w:space="0" w:color="auto"/>
+              <w:bottom w:val="single" w:sz="4" w:space="0" w:color="auto"/>
+              <w:right w:val="single" w:sz="4" w:space="0" w:color="auto"/>
+            </w:tcBorders>
+            <w:shd w:val="clear" w:color="auto" w:fill="auto"/>
+            <w:vAlign w:val="center"/>
+          </w:tcPr>
+          <w:p>
+            <w:pPr>
+              <w:jc w:val="center"/>
+              <w:rPr>
+                <w:rFonts w:ascii="Ebrima" w:hAnsi="Ebrima" w:cs="Calibri"/>
+                <w:sz w:val="20"/>
+                <w:szCs w:val="20"/>
+                <w:lang w:eastAsia="es-AR"/>
+              </w:rPr>
+            </w:pPr>
+            <w:r>
+              <w:rPr>
+                <w:rFonts w:ascii="Ebrima" w:hAnsi="Ebrima" w:cs="Calibri"/>
+                <w:sz w:val="20"/>
+                <w:szCs w:val="20"/>
+                <w:lang w:eastAsia="es-AR"/>
+              </w:rPr>
+              <w:t>83</w:t>
+            </w:r>
+          </w:p>
+        </w:tc>
+        <w:tc>
+          <w:tcPr>
+            <w:tcW w:w="1163" w:type="dxa"/>
+            <w:tcBorders>
+              <w:top w:val="nil"/>
+              <w:left w:val="nil"/>
+              <w:bottom w:val="single" w:sz="4" w:space="0" w:color="auto"/>
               <w:right w:val="single" w:sz="8" w:space="0" w:color="auto"/>
             </w:tcBorders>
             <w:shd w:val="clear" w:color="auto" w:fill="auto"/>
@@ -2768,7 +2928,7 @@
         </w:trPr>
         <w:tc>
           <w:tcPr>
-            <w:tcW w:w="1593" w:type="dxa"/>
+            <w:tcW w:w="2001" w:type="dxa"/>
             <w:tcBorders>
               <w:top w:val="single" w:sz="4" w:space="0" w:color="auto"/>
               <w:left w:val="single" w:sz="8" w:space="0" w:color="auto"/>
@@ -2794,6 +2954,7 @@
                 <w:sz w:val="20"/>
                 <w:szCs w:val="20"/>
               </w:rPr>
+              <w:lastRenderedPageBreak/>
               <w:t>8</w:t>
             </w:r>
           </w:p>
@@ -2802,14 +2963,17 @@
           <w:tcPr>
             <w:tcW w:w="1562" w:type="dxa"/>
             <w:tcBorders>
-              <w:top w:val="nil"/>
-              <w:left w:val="nil"/>
-              <w:bottom w:val="single" w:sz="8" w:space="0" w:color="auto"/>
-              <w:right w:val="single" w:sz="4" w:space="0" w:color="auto"/>
-            </w:tcBorders>
-            <w:shd w:val="clear" w:color="auto" w:fill="auto"/>
-          </w:tcPr>
-          <w:p>
+              <w:top w:val="single" w:sz="4" w:space="0" w:color="auto"/>
+              <w:left w:val="nil"/>
+              <w:bottom w:val="single" w:sz="8" w:space="0" w:color="auto"/>
+              <w:right w:val="single" w:sz="4" w:space="0" w:color="auto"/>
+            </w:tcBorders>
+            <w:shd w:val="clear" w:color="auto" w:fill="auto"/>
+          </w:tcPr>
+          <w:p>
+            <w:pPr>
+              <w:jc w:val="center"/>
+            </w:pPr>
             <w:r>
               <w:rPr>
                 <w:rFonts w:ascii="Ebrima" w:hAnsi="Ebrima" w:cstheme="minorHAnsi"/>
@@ -2822,39 +2986,90 @@
         </w:tc>
         <w:tc>
           <w:tcPr>
-            <w:tcW w:w="5010" w:type="dxa"/>
+            <w:tcW w:w="4132" w:type="dxa"/>
             <w:gridSpan w:val="3"/>
             <w:tcBorders>
-              <w:top w:val="nil"/>
-              <w:left w:val="nil"/>
-              <w:bottom w:val="single" w:sz="8" w:space="0" w:color="auto"/>
-              <w:right w:val="single" w:sz="4" w:space="0" w:color="auto"/>
-            </w:tcBorders>
-          </w:tcPr>
-          <w:p>
-            <w:pPr>
-              <w:jc w:val="center"/>
-              <w:rPr>
-                <w:rFonts w:ascii="Ebrima" w:hAnsi="Ebrima" w:cs="Calibri"/>
-                <w:sz w:val="20"/>
-                <w:szCs w:val="20"/>
-                <w:lang w:eastAsia="es-AR"/>
-              </w:rPr>
-            </w:pPr>
-            <w:r>
-              <w:rPr>
-                <w:rFonts w:ascii="Ebrima" w:hAnsi="Ebrima" w:cs="Calibri"/>
-                <w:sz w:val="20"/>
-                <w:szCs w:val="20"/>
-                <w:lang w:eastAsia="es-AR"/>
-              </w:rPr>
-              <w:t>El bloque try está siendo mal utilizado, abarca más de lo que debería</w:t>
-            </w:r>
-          </w:p>
-        </w:tc>
-        <w:tc>
-          <w:tcPr>
-            <w:tcW w:w="874" w:type="dxa"/>
+              <w:top w:val="single" w:sz="4" w:space="0" w:color="auto"/>
+              <w:left w:val="nil"/>
+              <w:bottom w:val="single" w:sz="8" w:space="0" w:color="auto"/>
+              <w:right w:val="single" w:sz="4" w:space="0" w:color="auto"/>
+            </w:tcBorders>
+          </w:tcPr>
+          <w:p>
+            <w:pPr>
+              <w:jc w:val="center"/>
+              <w:rPr>
+                <w:rFonts w:ascii="Ebrima" w:hAnsi="Ebrima" w:cs="Calibri"/>
+                <w:sz w:val="20"/>
+                <w:szCs w:val="20"/>
+                <w:lang w:eastAsia="es-AR"/>
+              </w:rPr>
+            </w:pPr>
+            <w:r>
+              <w:rPr>
+                <w:rFonts w:ascii="Ebrima" w:hAnsi="Ebrima" w:cs="Calibri"/>
+                <w:sz w:val="20"/>
+                <w:szCs w:val="20"/>
+                <w:lang w:eastAsia="es-AR"/>
+              </w:rPr>
+              <w:t xml:space="preserve">El método </w:t>
+            </w:r>
+            <w:proofErr w:type="spellStart"/>
+            <w:r>
+              <w:rPr>
+                <w:rFonts w:ascii="Ebrima" w:hAnsi="Ebrima" w:cs="Calibri"/>
+                <w:sz w:val="20"/>
+                <w:szCs w:val="20"/>
+                <w:lang w:eastAsia="es-AR"/>
+              </w:rPr>
+              <w:t>buscarPuestosDisponibles</w:t>
+            </w:r>
+            <w:proofErr w:type="spellEnd"/>
+            <w:r>
+              <w:rPr>
+                <w:rFonts w:ascii="Ebrima" w:hAnsi="Ebrima" w:cs="Calibri"/>
+                <w:sz w:val="20"/>
+                <w:szCs w:val="20"/>
+                <w:lang w:eastAsia="es-AR"/>
+              </w:rPr>
+              <w:t xml:space="preserve"> devuelve siempre el mismo valor</w:t>
+            </w:r>
+            <w:r>
+              <w:rPr>
+                <w:rFonts w:ascii="Ebrima" w:hAnsi="Ebrima" w:cs="Calibri"/>
+                <w:sz w:val="20"/>
+                <w:szCs w:val="20"/>
+                <w:lang w:eastAsia="es-AR"/>
+              </w:rPr>
+              <w:t xml:space="preserve">, </w:t>
+            </w:r>
+            <w:r>
+              <w:rPr>
+                <w:rFonts w:ascii="Ebrima" w:hAnsi="Ebrima" w:cs="Calibri"/>
+                <w:sz w:val="20"/>
+                <w:szCs w:val="20"/>
+                <w:highlight w:val="green"/>
+                <w:lang w:eastAsia="es-AR"/>
+              </w:rPr>
+              <w:t xml:space="preserve">debería ser </w:t>
+            </w:r>
+            <w:proofErr w:type="spellStart"/>
+            <w:r>
+              <w:rPr>
+                <w:rFonts w:ascii="Ebrima" w:hAnsi="Ebrima" w:cs="Calibri"/>
+                <w:sz w:val="20"/>
+                <w:szCs w:val="20"/>
+                <w:highlight w:val="green"/>
+                <w:lang w:eastAsia="es-AR"/>
+              </w:rPr>
+              <w:t>void</w:t>
+            </w:r>
+            <w:proofErr w:type="spellEnd"/>
+          </w:p>
+        </w:tc>
+        <w:tc>
+          <w:tcPr>
+            <w:tcW w:w="1392" w:type="dxa"/>
             <w:tcBorders>
               <w:top w:val="single" w:sz="4" w:space="0" w:color="auto"/>
               <w:left w:val="single" w:sz="4" w:space="0" w:color="auto"/>
@@ -2881,15 +3096,15 @@
                 <w:szCs w:val="20"/>
                 <w:lang w:eastAsia="es-AR"/>
               </w:rPr>
-              <w:t>82 - 94</w:t>
-            </w:r>
-          </w:p>
-        </w:tc>
-        <w:tc>
-          <w:tcPr>
-            <w:tcW w:w="1211" w:type="dxa"/>
-            <w:tcBorders>
-              <w:top w:val="nil"/>
+              <w:t>100</w:t>
+            </w:r>
+          </w:p>
+        </w:tc>
+        <w:tc>
+          <w:tcPr>
+            <w:tcW w:w="1163" w:type="dxa"/>
+            <w:tcBorders>
+              <w:top w:val="single" w:sz="4" w:space="0" w:color="auto"/>
               <w:left w:val="nil"/>
               <w:bottom w:val="single" w:sz="8" w:space="0" w:color="auto"/>
               <w:right w:val="single" w:sz="8" w:space="0" w:color="auto"/>
@@ -2926,7 +3141,7 @@
         </w:trPr>
         <w:tc>
           <w:tcPr>
-            <w:tcW w:w="1593" w:type="dxa"/>
+            <w:tcW w:w="2001" w:type="dxa"/>
             <w:tcBorders>
               <w:top w:val="single" w:sz="4" w:space="0" w:color="auto"/>
               <w:left w:val="single" w:sz="8" w:space="0" w:color="auto"/>
@@ -2968,19 +3183,35 @@
             <w:shd w:val="clear" w:color="auto" w:fill="auto"/>
           </w:tcPr>
           <w:p>
-            <w:r>
-              <w:rPr>
-                <w:rFonts w:ascii="Ebrima" w:hAnsi="Ebrima" w:cstheme="minorHAnsi"/>
-                <w:sz w:val="20"/>
-                <w:szCs w:val="20"/>
-              </w:rPr>
-              <w:t>19/09/2017</w:t>
-            </w:r>
-          </w:p>
-        </w:tc>
-        <w:tc>
-          <w:tcPr>
-            <w:tcW w:w="5010" w:type="dxa"/>
+            <w:pPr>
+              <w:jc w:val="center"/>
+              <w:rPr>
+                <w:rFonts w:ascii="Ebrima" w:hAnsi="Ebrima" w:cstheme="minorHAnsi"/>
+                <w:sz w:val="20"/>
+                <w:szCs w:val="20"/>
+              </w:rPr>
+            </w:pPr>
+            <w:r>
+              <w:rPr>
+                <w:rFonts w:ascii="Ebrima" w:hAnsi="Ebrima" w:cstheme="minorHAnsi"/>
+                <w:sz w:val="20"/>
+                <w:szCs w:val="20"/>
+              </w:rPr>
+              <w:t>24</w:t>
+            </w:r>
+            <w:r>
+              <w:rPr>
+                <w:rFonts w:ascii="Ebrima" w:hAnsi="Ebrima" w:cstheme="minorHAnsi"/>
+                <w:sz w:val="20"/>
+                <w:szCs w:val="20"/>
+              </w:rPr>
+              <w:t>/09/2017</w:t>
+            </w:r>
+          </w:p>
+        </w:tc>
+        <w:tc>
+          <w:tcPr>
+            <w:tcW w:w="4132" w:type="dxa"/>
             <w:gridSpan w:val="3"/>
             <w:tcBorders>
               <w:top w:val="nil"/>
@@ -3004,15 +3235,26 @@
                 <w:rFonts w:ascii="Ebrima" w:hAnsi="Ebrima" w:cs="Calibri"/>
                 <w:sz w:val="20"/>
                 <w:szCs w:val="20"/>
-                <w:lang w:eastAsia="es-AR"/>
-              </w:rPr>
-              <w:t>La variable cliente está declarada pero no utilizada</w:t>
-            </w:r>
-          </w:p>
-        </w:tc>
-        <w:tc>
-          <w:tcPr>
-            <w:tcW w:w="874" w:type="dxa"/>
+                <w:highlight w:val="green"/>
+                <w:lang w:eastAsia="es-AR"/>
+              </w:rPr>
+              <w:t xml:space="preserve">No </w:t>
+            </w:r>
+            <w:r>
+              <w:rPr>
+                <w:rFonts w:ascii="Ebrima" w:hAnsi="Ebrima" w:cs="Calibri"/>
+                <w:sz w:val="20"/>
+                <w:szCs w:val="20"/>
+                <w:highlight w:val="green"/>
+                <w:lang w:eastAsia="es-AR"/>
+              </w:rPr>
+              <w:t>valida que se haya asignado valor a los atributos antes de utilizarlos</w:t>
+            </w:r>
+          </w:p>
+        </w:tc>
+        <w:tc>
+          <w:tcPr>
+            <w:tcW w:w="1392" w:type="dxa"/>
             <w:tcBorders>
               <w:top w:val="single" w:sz="4" w:space="0" w:color="auto"/>
               <w:left w:val="single" w:sz="4" w:space="0" w:color="auto"/>
@@ -3039,13 +3281,13 @@
                 <w:szCs w:val="20"/>
                 <w:lang w:eastAsia="es-AR"/>
               </w:rPr>
-              <w:t>104</w:t>
-            </w:r>
-          </w:p>
-        </w:tc>
-        <w:tc>
-          <w:tcPr>
-            <w:tcW w:w="1211" w:type="dxa"/>
+              <w:t>119</w:t>
+            </w:r>
+          </w:p>
+        </w:tc>
+        <w:tc>
+          <w:tcPr>
+            <w:tcW w:w="1163" w:type="dxa"/>
             <w:tcBorders>
               <w:top w:val="nil"/>
               <w:left w:val="nil"/>
@@ -3057,19 +3299,22 @@
           </w:tcPr>
           <w:p>
             <w:pPr>
-              <w:rPr>
-                <w:rFonts w:ascii="Ebrima" w:hAnsi="Ebrima"/>
-                <w:sz w:val="20"/>
-                <w:szCs w:val="20"/>
-              </w:rPr>
-            </w:pPr>
-            <w:r>
-              <w:rPr>
-                <w:rFonts w:ascii="Ebrima" w:hAnsi="Ebrima"/>
-                <w:sz w:val="20"/>
-                <w:szCs w:val="20"/>
-              </w:rPr>
-              <w:t xml:space="preserve">    Menor</w:t>
+              <w:jc w:val="center"/>
+              <w:rPr>
+                <w:rFonts w:ascii="Ebrima" w:hAnsi="Ebrima" w:cs="Calibri"/>
+                <w:sz w:val="20"/>
+                <w:szCs w:val="20"/>
+                <w:lang w:eastAsia="es-AR"/>
+              </w:rPr>
+            </w:pPr>
+            <w:r>
+              <w:rPr>
+                <w:rFonts w:ascii="Ebrima" w:hAnsi="Ebrima" w:cs="Calibri"/>
+                <w:sz w:val="20"/>
+                <w:szCs w:val="20"/>
+                <w:lang w:eastAsia="es-AR"/>
+              </w:rPr>
+              <w:t>Menor</w:t>
             </w:r>
           </w:p>
         </w:tc>
@@ -3081,7 +3326,7 @@
         </w:trPr>
         <w:tc>
           <w:tcPr>
-            <w:tcW w:w="1593" w:type="dxa"/>
+            <w:tcW w:w="2001" w:type="dxa"/>
             <w:tcBorders>
               <w:top w:val="single" w:sz="4" w:space="0" w:color="auto"/>
               <w:left w:val="single" w:sz="8" w:space="0" w:color="auto"/>
@@ -3107,7 +3352,6 @@
                 <w:sz w:val="20"/>
                 <w:szCs w:val="20"/>
               </w:rPr>
-              <w:lastRenderedPageBreak/>
               <w:t>10</w:t>
             </w:r>
           </w:p>
@@ -3124,19 +3368,19 @@
             <w:shd w:val="clear" w:color="auto" w:fill="auto"/>
           </w:tcPr>
           <w:p>
-            <w:r>
-              <w:rPr>
-                <w:rFonts w:ascii="Ebrima" w:hAnsi="Ebrima" w:cstheme="minorHAnsi"/>
-                <w:sz w:val="20"/>
-                <w:szCs w:val="20"/>
-              </w:rPr>
-              <w:t>19/09/2017</w:t>
-            </w:r>
-          </w:p>
-        </w:tc>
-        <w:tc>
-          <w:tcPr>
-            <w:tcW w:w="5010" w:type="dxa"/>
+            <w:pPr>
+              <w:jc w:val="center"/>
+              <w:rPr>
+                <w:rFonts w:ascii="Ebrima" w:hAnsi="Ebrima" w:cstheme="minorHAnsi"/>
+                <w:sz w:val="20"/>
+                <w:szCs w:val="20"/>
+              </w:rPr>
+            </w:pPr>
+          </w:p>
+        </w:tc>
+        <w:tc>
+          <w:tcPr>
+            <w:tcW w:w="4132" w:type="dxa"/>
             <w:gridSpan w:val="3"/>
             <w:tcBorders>
               <w:top w:val="nil"/>
@@ -3152,17 +3396,19 @@
                 <w:rFonts w:ascii="Ebrima" w:hAnsi="Ebrima" w:cs="Calibri"/>
                 <w:sz w:val="20"/>
                 <w:szCs w:val="20"/>
-                <w:lang w:eastAsia="es-AR"/>
-              </w:rPr>
-            </w:pPr>
-            <w:r>
-              <w:rPr>
-                <w:rFonts w:ascii="Ebrima" w:hAnsi="Ebrima" w:cs="Calibri"/>
-                <w:sz w:val="20"/>
-                <w:szCs w:val="20"/>
-                <w:lang w:eastAsia="es-AR"/>
-              </w:rPr>
-              <w:t xml:space="preserve">Llamada inconsistente del método </w:t>
+                <w:highlight w:val="green"/>
+                <w:lang w:eastAsia="es-AR"/>
+              </w:rPr>
+            </w:pPr>
+            <w:r>
+              <w:rPr>
+                <w:rFonts w:ascii="Ebrima" w:hAnsi="Ebrima" w:cs="Calibri"/>
+                <w:sz w:val="20"/>
+                <w:szCs w:val="20"/>
+                <w:highlight w:val="green"/>
+                <w:lang w:eastAsia="es-AR"/>
+              </w:rPr>
+              <w:t xml:space="preserve">Carácter “;” innecesario al final de la </w:t>
             </w:r>
             <w:proofErr w:type="spellStart"/>
             <w:r>
@@ -3170,25 +3416,17 @@
                 <w:rFonts w:ascii="Ebrima" w:hAnsi="Ebrima" w:cs="Calibri"/>
                 <w:sz w:val="20"/>
                 <w:szCs w:val="20"/>
-                <w:lang w:eastAsia="es-AR"/>
-              </w:rPr>
-              <w:t>mostrarDatosCliente</w:t>
+                <w:highlight w:val="green"/>
+                <w:lang w:eastAsia="es-AR"/>
+              </w:rPr>
+              <w:t>linea</w:t>
             </w:r>
             <w:proofErr w:type="spellEnd"/>
-            <w:r>
-              <w:rPr>
-                <w:rFonts w:ascii="Ebrima" w:hAnsi="Ebrima" w:cs="Calibri"/>
-                <w:sz w:val="20"/>
-                <w:szCs w:val="20"/>
-                <w:lang w:eastAsia="es-AR"/>
-              </w:rPr>
-              <w:t xml:space="preserve"> con respecto al bloque condicional anterior</w:t>
-            </w:r>
-          </w:p>
-        </w:tc>
-        <w:tc>
-          <w:tcPr>
-            <w:tcW w:w="874" w:type="dxa"/>
+          </w:p>
+        </w:tc>
+        <w:tc>
+          <w:tcPr>
+            <w:tcW w:w="1392" w:type="dxa"/>
             <w:tcBorders>
               <w:top w:val="single" w:sz="4" w:space="0" w:color="auto"/>
               <w:left w:val="single" w:sz="4" w:space="0" w:color="auto"/>
@@ -3215,13 +3453,13 @@
                 <w:szCs w:val="20"/>
                 <w:lang w:eastAsia="es-AR"/>
               </w:rPr>
-              <w:t>110</w:t>
-            </w:r>
-          </w:p>
-        </w:tc>
-        <w:tc>
-          <w:tcPr>
-            <w:tcW w:w="1211" w:type="dxa"/>
+              <w:t>115</w:t>
+            </w:r>
+          </w:p>
+        </w:tc>
+        <w:tc>
+          <w:tcPr>
+            <w:tcW w:w="1163" w:type="dxa"/>
             <w:tcBorders>
               <w:top w:val="nil"/>
               <w:left w:val="nil"/>
@@ -3248,7 +3486,16 @@
                 <w:szCs w:val="20"/>
                 <w:lang w:eastAsia="es-AR"/>
               </w:rPr>
-              <w:t>Mayor</w:t>
+              <w:t>Cosmé</w:t>
+            </w:r>
+            <w:r>
+              <w:rPr>
+                <w:rFonts w:ascii="Ebrima" w:hAnsi="Ebrima" w:cs="Calibri"/>
+                <w:sz w:val="20"/>
+                <w:szCs w:val="20"/>
+                <w:lang w:eastAsia="es-AR"/>
+              </w:rPr>
+              <w:t>tico</w:t>
             </w:r>
           </w:p>
         </w:tc>
@@ -3260,7 +3507,7 @@
         </w:trPr>
         <w:tc>
           <w:tcPr>
-            <w:tcW w:w="1593" w:type="dxa"/>
+            <w:tcW w:w="2001" w:type="dxa"/>
             <w:tcBorders>
               <w:top w:val="single" w:sz="4" w:space="0" w:color="auto"/>
               <w:left w:val="single" w:sz="8" w:space="0" w:color="auto"/>
@@ -3286,7 +3533,7 @@
                 <w:sz w:val="20"/>
                 <w:szCs w:val="20"/>
               </w:rPr>
-              <w:t xml:space="preserve">11 </w:t>
+              <w:t>11</w:t>
             </w:r>
           </w:p>
         </w:tc>
@@ -3302,6 +3549,9 @@
             <w:shd w:val="clear" w:color="auto" w:fill="auto"/>
           </w:tcPr>
           <w:p>
+            <w:pPr>
+              <w:jc w:val="center"/>
+            </w:pPr>
             <w:r>
               <w:rPr>
                 <w:rFonts w:ascii="Ebrima" w:hAnsi="Ebrima" w:cstheme="minorHAnsi"/>
@@ -3314,7 +3564,7 @@
         </w:tc>
         <w:tc>
           <w:tcPr>
-            <w:tcW w:w="5010" w:type="dxa"/>
+            <w:tcW w:w="4132" w:type="dxa"/>
             <w:gridSpan w:val="3"/>
             <w:tcBorders>
               <w:top w:val="nil"/>
@@ -3340,33 +3590,13 @@
                 <w:szCs w:val="20"/>
                 <w:lang w:eastAsia="es-AR"/>
               </w:rPr>
-              <w:t xml:space="preserve">El tipo de dato de la variable </w:t>
-            </w:r>
-            <w:proofErr w:type="spellStart"/>
-            <w:r>
-              <w:rPr>
-                <w:rFonts w:ascii="Ebrima" w:hAnsi="Ebrima" w:cs="Calibri"/>
-                <w:sz w:val="20"/>
-                <w:szCs w:val="20"/>
-                <w:lang w:eastAsia="es-AR"/>
-              </w:rPr>
-              <w:t>numeroContrato</w:t>
-            </w:r>
-            <w:proofErr w:type="spellEnd"/>
-            <w:r>
-              <w:rPr>
-                <w:rFonts w:ascii="Ebrima" w:hAnsi="Ebrima" w:cs="Calibri"/>
-                <w:sz w:val="20"/>
-                <w:szCs w:val="20"/>
-                <w:lang w:eastAsia="es-AR"/>
-              </w:rPr>
-              <w:t xml:space="preserve"> es incorrecto</w:t>
-            </w:r>
-          </w:p>
-        </w:tc>
-        <w:tc>
-          <w:tcPr>
-            <w:tcW w:w="874" w:type="dxa"/>
+              <w:t>Comentario no representativo</w:t>
+            </w:r>
+          </w:p>
+        </w:tc>
+        <w:tc>
+          <w:tcPr>
+            <w:tcW w:w="1392" w:type="dxa"/>
             <w:tcBorders>
               <w:top w:val="single" w:sz="4" w:space="0" w:color="auto"/>
               <w:left w:val="single" w:sz="4" w:space="0" w:color="auto"/>
@@ -3393,13 +3623,13 @@
                 <w:szCs w:val="20"/>
                 <w:lang w:eastAsia="es-AR"/>
               </w:rPr>
-              <w:t>115</w:t>
-            </w:r>
-          </w:p>
-        </w:tc>
-        <w:tc>
-          <w:tcPr>
-            <w:tcW w:w="1211" w:type="dxa"/>
+              <w:t>96,129</w:t>
+            </w:r>
+          </w:p>
+        </w:tc>
+        <w:tc>
+          <w:tcPr>
+            <w:tcW w:w="1163" w:type="dxa"/>
             <w:tcBorders>
               <w:top w:val="nil"/>
               <w:left w:val="nil"/>
@@ -3426,7 +3656,7 @@
                 <w:szCs w:val="20"/>
                 <w:lang w:eastAsia="es-AR"/>
               </w:rPr>
-              <w:t>Mayor</w:t>
+              <w:t>Menor</w:t>
             </w:r>
           </w:p>
         </w:tc>
@@ -3438,7 +3668,7 @@
         </w:trPr>
         <w:tc>
           <w:tcPr>
-            <w:tcW w:w="1593" w:type="dxa"/>
+            <w:tcW w:w="2001" w:type="dxa"/>
             <w:tcBorders>
               <w:top w:val="single" w:sz="4" w:space="0" w:color="auto"/>
               <w:left w:val="single" w:sz="8" w:space="0" w:color="auto"/>
@@ -3480,6 +3710,9 @@
             <w:shd w:val="clear" w:color="auto" w:fill="auto"/>
           </w:tcPr>
           <w:p>
+            <w:pPr>
+              <w:jc w:val="center"/>
+            </w:pPr>
             <w:r>
               <w:rPr>
                 <w:rFonts w:ascii="Ebrima" w:hAnsi="Ebrima" w:cstheme="minorHAnsi"/>
@@ -3492,7 +3725,7 @@
         </w:tc>
         <w:tc>
           <w:tcPr>
-            <w:tcW w:w="5010" w:type="dxa"/>
+            <w:tcW w:w="4132" w:type="dxa"/>
             <w:gridSpan w:val="3"/>
             <w:tcBorders>
               <w:top w:val="nil"/>
@@ -3518,13 +3751,13 @@
                 <w:szCs w:val="20"/>
                 <w:lang w:eastAsia="es-AR"/>
               </w:rPr>
-              <w:t>Realiza dos sentencias en una línea</w:t>
-            </w:r>
-          </w:p>
-        </w:tc>
-        <w:tc>
-          <w:tcPr>
-            <w:tcW w:w="874" w:type="dxa"/>
+              <w:t>El bloque try está siendo mal utilizado, abarca más de lo que debería</w:t>
+            </w:r>
+          </w:p>
+        </w:tc>
+        <w:tc>
+          <w:tcPr>
+            <w:tcW w:w="1392" w:type="dxa"/>
             <w:tcBorders>
               <w:top w:val="single" w:sz="4" w:space="0" w:color="auto"/>
               <w:left w:val="single" w:sz="4" w:space="0" w:color="auto"/>
@@ -3551,13 +3784,13 @@
                 <w:szCs w:val="20"/>
                 <w:lang w:eastAsia="es-AR"/>
               </w:rPr>
-              <w:t>126</w:t>
-            </w:r>
-          </w:p>
-        </w:tc>
-        <w:tc>
-          <w:tcPr>
-            <w:tcW w:w="1211" w:type="dxa"/>
+              <w:t>82 - 94</w:t>
+            </w:r>
+          </w:p>
+        </w:tc>
+        <w:tc>
+          <w:tcPr>
+            <w:tcW w:w="1163" w:type="dxa"/>
             <w:tcBorders>
               <w:top w:val="nil"/>
               <w:left w:val="nil"/>
@@ -3571,18 +3804,20 @@
             <w:pPr>
               <w:jc w:val="center"/>
               <w:rPr>
-                <w:rFonts w:ascii="Ebrima" w:hAnsi="Ebrima"/>
-                <w:sz w:val="20"/>
-                <w:szCs w:val="20"/>
-              </w:rPr>
-            </w:pPr>
-            <w:r>
-              <w:rPr>
-                <w:rFonts w:ascii="Ebrima" w:hAnsi="Ebrima"/>
-                <w:sz w:val="20"/>
-                <w:szCs w:val="20"/>
-              </w:rPr>
-              <w:t>Cosmético</w:t>
+                <w:rFonts w:ascii="Ebrima" w:hAnsi="Ebrima" w:cs="Calibri"/>
+                <w:sz w:val="20"/>
+                <w:szCs w:val="20"/>
+                <w:lang w:eastAsia="es-AR"/>
+              </w:rPr>
+            </w:pPr>
+            <w:r>
+              <w:rPr>
+                <w:rFonts w:ascii="Ebrima" w:hAnsi="Ebrima" w:cs="Calibri"/>
+                <w:sz w:val="20"/>
+                <w:szCs w:val="20"/>
+                <w:lang w:eastAsia="es-AR"/>
+              </w:rPr>
+              <w:t>Menor</w:t>
             </w:r>
           </w:p>
         </w:tc>
@@ -3594,7 +3829,7 @@
         </w:trPr>
         <w:tc>
           <w:tcPr>
-            <w:tcW w:w="1593" w:type="dxa"/>
+            <w:tcW w:w="2001" w:type="dxa"/>
             <w:tcBorders>
               <w:top w:val="single" w:sz="4" w:space="0" w:color="auto"/>
               <w:left w:val="single" w:sz="8" w:space="0" w:color="auto"/>
@@ -3636,19 +3871,35 @@
             <w:shd w:val="clear" w:color="auto" w:fill="auto"/>
           </w:tcPr>
           <w:p>
-            <w:r>
-              <w:rPr>
-                <w:rFonts w:ascii="Ebrima" w:hAnsi="Ebrima" w:cstheme="minorHAnsi"/>
-                <w:sz w:val="20"/>
-                <w:szCs w:val="20"/>
-              </w:rPr>
-              <w:t>19/09/2017</w:t>
-            </w:r>
-          </w:p>
-        </w:tc>
-        <w:tc>
-          <w:tcPr>
-            <w:tcW w:w="5010" w:type="dxa"/>
+            <w:pPr>
+              <w:jc w:val="center"/>
+              <w:rPr>
+                <w:rFonts w:ascii="Ebrima" w:hAnsi="Ebrima" w:cstheme="minorHAnsi"/>
+                <w:sz w:val="20"/>
+                <w:szCs w:val="20"/>
+              </w:rPr>
+            </w:pPr>
+            <w:r>
+              <w:rPr>
+                <w:rFonts w:ascii="Ebrima" w:hAnsi="Ebrima" w:cstheme="minorHAnsi"/>
+                <w:sz w:val="20"/>
+                <w:szCs w:val="20"/>
+              </w:rPr>
+              <w:t>24</w:t>
+            </w:r>
+            <w:r>
+              <w:rPr>
+                <w:rFonts w:ascii="Ebrima" w:hAnsi="Ebrima" w:cstheme="minorHAnsi"/>
+                <w:sz w:val="20"/>
+                <w:szCs w:val="20"/>
+              </w:rPr>
+              <w:t>/09/2017</w:t>
+            </w:r>
+          </w:p>
+        </w:tc>
+        <w:tc>
+          <w:tcPr>
+            <w:tcW w:w="4132" w:type="dxa"/>
             <w:gridSpan w:val="3"/>
             <w:tcBorders>
               <w:top w:val="nil"/>
@@ -3672,15 +3923,48 @@
                 <w:rFonts w:ascii="Ebrima" w:hAnsi="Ebrima" w:cs="Calibri"/>
                 <w:sz w:val="20"/>
                 <w:szCs w:val="20"/>
-                <w:lang w:eastAsia="es-AR"/>
-              </w:rPr>
-              <w:t>Falta cerrar las llaves de la clase</w:t>
-            </w:r>
-          </w:p>
-        </w:tc>
-        <w:tc>
-          <w:tcPr>
-            <w:tcW w:w="874" w:type="dxa"/>
+                <w:highlight w:val="green"/>
+                <w:lang w:eastAsia="es-AR"/>
+              </w:rPr>
+              <w:t xml:space="preserve">No Valida que los parámetros del </w:t>
+            </w:r>
+            <w:r>
+              <w:rPr>
+                <w:rFonts w:ascii="Ebrima" w:hAnsi="Ebrima" w:cs="Calibri"/>
+                <w:sz w:val="20"/>
+                <w:szCs w:val="20"/>
+                <w:highlight w:val="green"/>
+                <w:lang w:eastAsia="es-AR"/>
+              </w:rPr>
+              <w:t xml:space="preserve">método </w:t>
+            </w:r>
+            <w:proofErr w:type="spellStart"/>
+            <w:r>
+              <w:rPr>
+                <w:rFonts w:ascii="Ebrima" w:hAnsi="Ebrima" w:cs="Calibri"/>
+                <w:sz w:val="20"/>
+                <w:szCs w:val="20"/>
+                <w:highlight w:val="green"/>
+                <w:lang w:eastAsia="es-AR"/>
+              </w:rPr>
+              <w:t>buscarPuestosDisponible</w:t>
+            </w:r>
+            <w:proofErr w:type="spellEnd"/>
+            <w:r>
+              <w:rPr>
+                <w:rFonts w:ascii="Ebrima" w:hAnsi="Ebrima" w:cs="Calibri"/>
+                <w:sz w:val="20"/>
+                <w:szCs w:val="20"/>
+                <w:highlight w:val="green"/>
+                <w:lang w:eastAsia="es-AR"/>
+              </w:rPr>
+              <w:t xml:space="preserve"> no sean nulos antes de utilizarlos</w:t>
+            </w:r>
+          </w:p>
+        </w:tc>
+        <w:tc>
+          <w:tcPr>
+            <w:tcW w:w="1392" w:type="dxa"/>
             <w:tcBorders>
               <w:top w:val="single" w:sz="4" w:space="0" w:color="auto"/>
               <w:left w:val="single" w:sz="4" w:space="0" w:color="auto"/>
@@ -3707,13 +3991,13 @@
                 <w:szCs w:val="20"/>
                 <w:lang w:eastAsia="es-AR"/>
               </w:rPr>
-              <w:t>139</w:t>
-            </w:r>
-          </w:p>
-        </w:tc>
-        <w:tc>
-          <w:tcPr>
-            <w:tcW w:w="1211" w:type="dxa"/>
+              <w:t>84,85,89</w:t>
+            </w:r>
+          </w:p>
+        </w:tc>
+        <w:tc>
+          <w:tcPr>
+            <w:tcW w:w="1163" w:type="dxa"/>
             <w:tcBorders>
               <w:top w:val="nil"/>
               <w:left w:val="nil"/>
@@ -3740,7 +4024,7 @@
                 <w:szCs w:val="20"/>
                 <w:lang w:eastAsia="es-AR"/>
               </w:rPr>
-              <w:t>Mayor</w:t>
+              <w:t>Menor</w:t>
             </w:r>
           </w:p>
         </w:tc>
@@ -3752,7 +4036,7 @@
         </w:trPr>
         <w:tc>
           <w:tcPr>
-            <w:tcW w:w="1593" w:type="dxa"/>
+            <w:tcW w:w="2001" w:type="dxa"/>
             <w:tcBorders>
               <w:top w:val="single" w:sz="4" w:space="0" w:color="auto"/>
               <w:left w:val="single" w:sz="8" w:space="0" w:color="auto"/>
@@ -3765,12 +4049,21 @@
           </w:tcPr>
           <w:p>
             <w:pPr>
-              <w:rPr>
-                <w:rFonts w:ascii="Ebrima" w:hAnsi="Ebrima" w:cstheme="minorHAnsi"/>
-                <w:sz w:val="20"/>
-                <w:szCs w:val="20"/>
-              </w:rPr>
-            </w:pPr>
+              <w:jc w:val="center"/>
+              <w:rPr>
+                <w:rFonts w:ascii="Ebrima" w:hAnsi="Ebrima" w:cstheme="minorHAnsi"/>
+                <w:sz w:val="20"/>
+                <w:szCs w:val="20"/>
+              </w:rPr>
+            </w:pPr>
+            <w:r>
+              <w:rPr>
+                <w:rFonts w:ascii="Ebrima" w:hAnsi="Ebrima" w:cstheme="minorHAnsi"/>
+                <w:sz w:val="20"/>
+                <w:szCs w:val="20"/>
+              </w:rPr>
+              <w:t>14</w:t>
+            </w:r>
           </w:p>
         </w:tc>
         <w:tc>
@@ -3783,22 +4076,24 @@
               <w:right w:val="single" w:sz="4" w:space="0" w:color="auto"/>
             </w:tcBorders>
             <w:shd w:val="clear" w:color="auto" w:fill="auto"/>
-            <w:vAlign w:val="center"/>
-          </w:tcPr>
-          <w:p>
-            <w:pPr>
-              <w:jc w:val="center"/>
-              <w:rPr>
-                <w:rFonts w:ascii="Ebrima" w:hAnsi="Ebrima" w:cstheme="minorHAnsi"/>
-                <w:sz w:val="20"/>
-                <w:szCs w:val="20"/>
-              </w:rPr>
-            </w:pPr>
-          </w:p>
-        </w:tc>
-        <w:tc>
-          <w:tcPr>
-            <w:tcW w:w="5010" w:type="dxa"/>
+          </w:tcPr>
+          <w:p>
+            <w:pPr>
+              <w:jc w:val="center"/>
+            </w:pPr>
+            <w:r>
+              <w:rPr>
+                <w:rFonts w:ascii="Ebrima" w:hAnsi="Ebrima" w:cstheme="minorHAnsi"/>
+                <w:sz w:val="20"/>
+                <w:szCs w:val="20"/>
+              </w:rPr>
+              <w:t>19/09/2017</w:t>
+            </w:r>
+          </w:p>
+        </w:tc>
+        <w:tc>
+          <w:tcPr>
+            <w:tcW w:w="4132" w:type="dxa"/>
             <w:gridSpan w:val="3"/>
             <w:tcBorders>
               <w:top w:val="nil"/>
@@ -3817,11 +4112,20 @@
                 <w:lang w:eastAsia="es-AR"/>
               </w:rPr>
             </w:pPr>
-          </w:p>
-        </w:tc>
-        <w:tc>
-          <w:tcPr>
-            <w:tcW w:w="874" w:type="dxa"/>
+            <w:r>
+              <w:rPr>
+                <w:rFonts w:ascii="Ebrima" w:hAnsi="Ebrima" w:cs="Calibri"/>
+                <w:sz w:val="20"/>
+                <w:szCs w:val="20"/>
+                <w:lang w:eastAsia="es-AR"/>
+              </w:rPr>
+              <w:t>La variable cliente está declarada pero no utilizada</w:t>
+            </w:r>
+          </w:p>
+        </w:tc>
+        <w:tc>
+          <w:tcPr>
+            <w:tcW w:w="1392" w:type="dxa"/>
             <w:tcBorders>
               <w:top w:val="single" w:sz="4" w:space="0" w:color="auto"/>
               <w:left w:val="single" w:sz="4" w:space="0" w:color="auto"/>
@@ -3841,11 +4145,20 @@
                 <w:lang w:eastAsia="es-AR"/>
               </w:rPr>
             </w:pPr>
-          </w:p>
-        </w:tc>
-        <w:tc>
-          <w:tcPr>
-            <w:tcW w:w="1211" w:type="dxa"/>
+            <w:r>
+              <w:rPr>
+                <w:rFonts w:ascii="Ebrima" w:hAnsi="Ebrima" w:cs="Calibri"/>
+                <w:sz w:val="20"/>
+                <w:szCs w:val="20"/>
+                <w:lang w:eastAsia="es-AR"/>
+              </w:rPr>
+              <w:t>104</w:t>
+            </w:r>
+          </w:p>
+        </w:tc>
+        <w:tc>
+          <w:tcPr>
+            <w:tcW w:w="1163" w:type="dxa"/>
             <w:tcBorders>
               <w:top w:val="nil"/>
               <w:left w:val="nil"/>
@@ -3859,12 +4172,19 @@
             <w:pPr>
               <w:jc w:val="center"/>
               <w:rPr>
-                <w:rFonts w:ascii="Ebrima" w:hAnsi="Ebrima" w:cs="Calibri"/>
-                <w:sz w:val="20"/>
-                <w:szCs w:val="20"/>
-                <w:lang w:eastAsia="es-AR"/>
-              </w:rPr>
-            </w:pPr>
+                <w:rFonts w:ascii="Ebrima" w:hAnsi="Ebrima"/>
+                <w:sz w:val="20"/>
+                <w:szCs w:val="20"/>
+              </w:rPr>
+            </w:pPr>
+            <w:r>
+              <w:rPr>
+                <w:rFonts w:ascii="Ebrima" w:hAnsi="Ebrima"/>
+                <w:sz w:val="20"/>
+                <w:szCs w:val="20"/>
+              </w:rPr>
+              <w:t>Menor</w:t>
+            </w:r>
           </w:p>
         </w:tc>
       </w:tr>
@@ -3875,7 +4195,7 @@
         </w:trPr>
         <w:tc>
           <w:tcPr>
-            <w:tcW w:w="1593" w:type="dxa"/>
+            <w:tcW w:w="2001" w:type="dxa"/>
             <w:tcBorders>
               <w:top w:val="single" w:sz="4" w:space="0" w:color="auto"/>
               <w:left w:val="single" w:sz="8" w:space="0" w:color="auto"/>
@@ -3895,6 +4215,14 @@
                 <w:szCs w:val="20"/>
               </w:rPr>
             </w:pPr>
+            <w:r>
+              <w:rPr>
+                <w:rFonts w:ascii="Ebrima" w:hAnsi="Ebrima" w:cstheme="minorHAnsi"/>
+                <w:sz w:val="20"/>
+                <w:szCs w:val="20"/>
+              </w:rPr>
+              <w:t>15</w:t>
+            </w:r>
           </w:p>
         </w:tc>
         <w:tc>
@@ -3907,22 +4235,37 @@
               <w:right w:val="single" w:sz="4" w:space="0" w:color="auto"/>
             </w:tcBorders>
             <w:shd w:val="clear" w:color="auto" w:fill="auto"/>
-            <w:vAlign w:val="center"/>
-          </w:tcPr>
-          <w:p>
-            <w:pPr>
-              <w:jc w:val="center"/>
-              <w:rPr>
-                <w:rFonts w:ascii="Ebrima" w:hAnsi="Ebrima" w:cstheme="minorHAnsi"/>
-                <w:sz w:val="20"/>
-                <w:szCs w:val="20"/>
-              </w:rPr>
-            </w:pPr>
-          </w:p>
-        </w:tc>
-        <w:tc>
-          <w:tcPr>
-            <w:tcW w:w="5010" w:type="dxa"/>
+          </w:tcPr>
+          <w:p>
+            <w:pPr>
+              <w:jc w:val="center"/>
+              <w:rPr>
+                <w:rFonts w:ascii="Ebrima" w:hAnsi="Ebrima" w:cstheme="minorHAnsi"/>
+                <w:sz w:val="20"/>
+                <w:szCs w:val="20"/>
+              </w:rPr>
+            </w:pPr>
+            <w:r>
+              <w:rPr>
+                <w:rFonts w:ascii="Ebrima" w:hAnsi="Ebrima" w:cstheme="minorHAnsi"/>
+                <w:sz w:val="20"/>
+                <w:szCs w:val="20"/>
+              </w:rPr>
+              <w:t>24</w:t>
+            </w:r>
+            <w:r>
+              <w:rPr>
+                <w:rFonts w:ascii="Ebrima" w:hAnsi="Ebrima" w:cstheme="minorHAnsi"/>
+                <w:sz w:val="20"/>
+                <w:szCs w:val="20"/>
+              </w:rPr>
+              <w:t>/09/2017</w:t>
+            </w:r>
+          </w:p>
+        </w:tc>
+        <w:tc>
+          <w:tcPr>
+            <w:tcW w:w="4132" w:type="dxa"/>
             <w:gridSpan w:val="3"/>
             <w:tcBorders>
               <w:top w:val="nil"/>
@@ -3941,11 +4284,43 @@
                 <w:lang w:eastAsia="es-AR"/>
               </w:rPr>
             </w:pPr>
-          </w:p>
-        </w:tc>
-        <w:tc>
-          <w:tcPr>
-            <w:tcW w:w="874" w:type="dxa"/>
+            <w:r>
+              <w:rPr>
+                <w:rFonts w:ascii="Ebrima" w:hAnsi="Ebrima" w:cs="Calibri"/>
+                <w:sz w:val="20"/>
+                <w:szCs w:val="20"/>
+                <w:highlight w:val="green"/>
+                <w:lang w:eastAsia="es-AR"/>
+              </w:rPr>
+              <w:t xml:space="preserve">No valida que el parámetro del método </w:t>
+            </w:r>
+            <w:proofErr w:type="spellStart"/>
+            <w:r>
+              <w:rPr>
+                <w:rFonts w:ascii="Ebrima" w:hAnsi="Ebrima" w:cs="Calibri"/>
+                <w:sz w:val="20"/>
+                <w:szCs w:val="20"/>
+                <w:highlight w:val="green"/>
+                <w:lang w:eastAsia="es-AR"/>
+              </w:rPr>
+              <w:t>buscarClientePorNombre</w:t>
+            </w:r>
+            <w:proofErr w:type="spellEnd"/>
+            <w:r>
+              <w:rPr>
+                <w:rFonts w:ascii="Ebrima" w:hAnsi="Ebrima" w:cs="Calibri"/>
+                <w:sz w:val="20"/>
+                <w:szCs w:val="20"/>
+                <w:highlight w:val="green"/>
+                <w:lang w:eastAsia="es-AR"/>
+              </w:rPr>
+              <w:t xml:space="preserve"> no sea nulo antes de utilizarlo</w:t>
+            </w:r>
+          </w:p>
+        </w:tc>
+        <w:tc>
+          <w:tcPr>
+            <w:tcW w:w="1392" w:type="dxa"/>
             <w:tcBorders>
               <w:top w:val="single" w:sz="4" w:space="0" w:color="auto"/>
               <w:left w:val="single" w:sz="4" w:space="0" w:color="auto"/>
@@ -3965,11 +4340,20 @@
                 <w:lang w:eastAsia="es-AR"/>
               </w:rPr>
             </w:pPr>
-          </w:p>
-        </w:tc>
-        <w:tc>
-          <w:tcPr>
-            <w:tcW w:w="1211" w:type="dxa"/>
+            <w:r>
+              <w:rPr>
+                <w:rFonts w:ascii="Ebrima" w:hAnsi="Ebrima" w:cs="Calibri"/>
+                <w:sz w:val="20"/>
+                <w:szCs w:val="20"/>
+                <w:lang w:eastAsia="es-AR"/>
+              </w:rPr>
+              <w:t>106</w:t>
+            </w:r>
+          </w:p>
+        </w:tc>
+        <w:tc>
+          <w:tcPr>
+            <w:tcW w:w="1163" w:type="dxa"/>
             <w:tcBorders>
               <w:top w:val="nil"/>
               <w:left w:val="nil"/>
@@ -3983,12 +4367,19 @@
             <w:pPr>
               <w:jc w:val="center"/>
               <w:rPr>
-                <w:rFonts w:ascii="Ebrima" w:hAnsi="Ebrima" w:cs="Calibri"/>
-                <w:sz w:val="20"/>
-                <w:szCs w:val="20"/>
-                <w:lang w:eastAsia="es-AR"/>
-              </w:rPr>
-            </w:pPr>
+                <w:rFonts w:ascii="Ebrima" w:hAnsi="Ebrima"/>
+                <w:sz w:val="20"/>
+                <w:szCs w:val="20"/>
+              </w:rPr>
+            </w:pPr>
+            <w:r>
+              <w:rPr>
+                <w:rFonts w:ascii="Ebrima" w:hAnsi="Ebrima"/>
+                <w:sz w:val="20"/>
+                <w:szCs w:val="20"/>
+              </w:rPr>
+              <w:t>Menor</w:t>
+            </w:r>
           </w:p>
         </w:tc>
       </w:tr>
@@ -3999,7 +4390,7 @@
         </w:trPr>
         <w:tc>
           <w:tcPr>
-            <w:tcW w:w="1593" w:type="dxa"/>
+            <w:tcW w:w="2001" w:type="dxa"/>
             <w:tcBorders>
               <w:top w:val="single" w:sz="4" w:space="0" w:color="auto"/>
               <w:left w:val="single" w:sz="8" w:space="0" w:color="auto"/>
@@ -4019,6 +4410,14 @@
                 <w:szCs w:val="20"/>
               </w:rPr>
             </w:pPr>
+            <w:r>
+              <w:rPr>
+                <w:rFonts w:ascii="Ebrima" w:hAnsi="Ebrima" w:cstheme="minorHAnsi"/>
+                <w:sz w:val="20"/>
+                <w:szCs w:val="20"/>
+              </w:rPr>
+              <w:t>16</w:t>
+            </w:r>
           </w:p>
         </w:tc>
         <w:tc>
@@ -4031,22 +4430,24 @@
               <w:right w:val="single" w:sz="4" w:space="0" w:color="auto"/>
             </w:tcBorders>
             <w:shd w:val="clear" w:color="auto" w:fill="auto"/>
-            <w:vAlign w:val="center"/>
-          </w:tcPr>
-          <w:p>
-            <w:pPr>
-              <w:jc w:val="center"/>
-              <w:rPr>
-                <w:rFonts w:ascii="Ebrima" w:hAnsi="Ebrima" w:cstheme="minorHAnsi"/>
-                <w:sz w:val="20"/>
-                <w:szCs w:val="20"/>
-              </w:rPr>
-            </w:pPr>
-          </w:p>
-        </w:tc>
-        <w:tc>
-          <w:tcPr>
-            <w:tcW w:w="5010" w:type="dxa"/>
+          </w:tcPr>
+          <w:p>
+            <w:pPr>
+              <w:jc w:val="center"/>
+            </w:pPr>
+            <w:r>
+              <w:rPr>
+                <w:rFonts w:ascii="Ebrima" w:hAnsi="Ebrima" w:cstheme="minorHAnsi"/>
+                <w:sz w:val="20"/>
+                <w:szCs w:val="20"/>
+              </w:rPr>
+              <w:t>19/09/2017</w:t>
+            </w:r>
+          </w:p>
+        </w:tc>
+        <w:tc>
+          <w:tcPr>
+            <w:tcW w:w="4132" w:type="dxa"/>
             <w:gridSpan w:val="3"/>
             <w:tcBorders>
               <w:top w:val="nil"/>
@@ -4065,11 +4466,69 @@
                 <w:lang w:eastAsia="es-AR"/>
               </w:rPr>
             </w:pPr>
-          </w:p>
-        </w:tc>
-        <w:tc>
-          <w:tcPr>
-            <w:tcW w:w="874" w:type="dxa"/>
+            <w:r>
+              <w:rPr>
+                <w:rFonts w:ascii="Ebrima" w:hAnsi="Ebrima" w:cs="Calibri"/>
+                <w:sz w:val="20"/>
+                <w:szCs w:val="20"/>
+                <w:lang w:eastAsia="es-AR"/>
+              </w:rPr>
+              <w:t xml:space="preserve">Erro lógico: </w:t>
+            </w:r>
+            <w:r>
+              <w:rPr>
+                <w:rFonts w:ascii="Ebrima" w:hAnsi="Ebrima" w:cs="Calibri"/>
+                <w:sz w:val="20"/>
+                <w:szCs w:val="20"/>
+                <w:lang w:eastAsia="es-AR"/>
+              </w:rPr>
+              <w:t xml:space="preserve">Llamada inconsistente del método </w:t>
+            </w:r>
+            <w:proofErr w:type="spellStart"/>
+            <w:r>
+              <w:rPr>
+                <w:rFonts w:ascii="Ebrima" w:hAnsi="Ebrima" w:cs="Calibri"/>
+                <w:sz w:val="20"/>
+                <w:szCs w:val="20"/>
+                <w:lang w:eastAsia="es-AR"/>
+              </w:rPr>
+              <w:t>mostrarDatosCliente</w:t>
+            </w:r>
+            <w:proofErr w:type="spellEnd"/>
+            <w:r>
+              <w:rPr>
+                <w:rFonts w:ascii="Ebrima" w:hAnsi="Ebrima" w:cs="Calibri"/>
+                <w:sz w:val="20"/>
+                <w:szCs w:val="20"/>
+                <w:lang w:eastAsia="es-AR"/>
+              </w:rPr>
+              <w:t xml:space="preserve"> con respecto al bloque condicional anterior</w:t>
+            </w:r>
+            <w:r>
+              <w:rPr>
+                <w:rFonts w:ascii="Ebrima" w:hAnsi="Ebrima" w:cs="Calibri"/>
+                <w:sz w:val="20"/>
+                <w:szCs w:val="20"/>
+                <w:lang w:eastAsia="es-AR"/>
+              </w:rPr>
+              <w:t xml:space="preserve">, debería indicarse en el bloque </w:t>
+            </w:r>
+            <w:proofErr w:type="spellStart"/>
+            <w:r>
+              <w:rPr>
+                <w:rFonts w:ascii="Ebrima" w:hAnsi="Ebrima" w:cs="Calibri"/>
+                <w:sz w:val="20"/>
+                <w:szCs w:val="20"/>
+                <w:lang w:eastAsia="es-AR"/>
+              </w:rPr>
+              <w:t>else</w:t>
+            </w:r>
+            <w:proofErr w:type="spellEnd"/>
+          </w:p>
+        </w:tc>
+        <w:tc>
+          <w:tcPr>
+            <w:tcW w:w="1392" w:type="dxa"/>
             <w:tcBorders>
               <w:top w:val="single" w:sz="4" w:space="0" w:color="auto"/>
               <w:left w:val="single" w:sz="4" w:space="0" w:color="auto"/>
@@ -4089,11 +4548,20 @@
                 <w:lang w:eastAsia="es-AR"/>
               </w:rPr>
             </w:pPr>
-          </w:p>
-        </w:tc>
-        <w:tc>
-          <w:tcPr>
-            <w:tcW w:w="1211" w:type="dxa"/>
+            <w:r>
+              <w:rPr>
+                <w:rFonts w:ascii="Ebrima" w:hAnsi="Ebrima" w:cs="Calibri"/>
+                <w:sz w:val="20"/>
+                <w:szCs w:val="20"/>
+                <w:lang w:eastAsia="es-AR"/>
+              </w:rPr>
+              <w:t>110</w:t>
+            </w:r>
+          </w:p>
+        </w:tc>
+        <w:tc>
+          <w:tcPr>
+            <w:tcW w:w="1163" w:type="dxa"/>
             <w:tcBorders>
               <w:top w:val="nil"/>
               <w:left w:val="nil"/>
@@ -4113,6 +4581,15 @@
                 <w:lang w:eastAsia="es-AR"/>
               </w:rPr>
             </w:pPr>
+            <w:r>
+              <w:rPr>
+                <w:rFonts w:ascii="Ebrima" w:hAnsi="Ebrima" w:cs="Calibri"/>
+                <w:sz w:val="20"/>
+                <w:szCs w:val="20"/>
+                <w:lang w:eastAsia="es-AR"/>
+              </w:rPr>
+              <w:t>Mayor</w:t>
+            </w:r>
           </w:p>
         </w:tc>
       </w:tr>
@@ -4123,7 +4600,7 @@
         </w:trPr>
         <w:tc>
           <w:tcPr>
-            <w:tcW w:w="1593" w:type="dxa"/>
+            <w:tcW w:w="2001" w:type="dxa"/>
             <w:tcBorders>
               <w:top w:val="single" w:sz="4" w:space="0" w:color="auto"/>
               <w:left w:val="single" w:sz="8" w:space="0" w:color="auto"/>
@@ -4143,6 +4620,14 @@
                 <w:szCs w:val="20"/>
               </w:rPr>
             </w:pPr>
+            <w:r>
+              <w:rPr>
+                <w:rFonts w:ascii="Ebrima" w:hAnsi="Ebrima" w:cstheme="minorHAnsi"/>
+                <w:sz w:val="20"/>
+                <w:szCs w:val="20"/>
+              </w:rPr>
+              <w:t>17</w:t>
+            </w:r>
           </w:p>
         </w:tc>
         <w:tc>
@@ -4155,22 +4640,37 @@
               <w:right w:val="single" w:sz="4" w:space="0" w:color="auto"/>
             </w:tcBorders>
             <w:shd w:val="clear" w:color="auto" w:fill="auto"/>
-            <w:vAlign w:val="center"/>
-          </w:tcPr>
-          <w:p>
-            <w:pPr>
-              <w:jc w:val="center"/>
-              <w:rPr>
-                <w:rFonts w:ascii="Ebrima" w:hAnsi="Ebrima" w:cstheme="minorHAnsi"/>
-                <w:sz w:val="20"/>
-                <w:szCs w:val="20"/>
-              </w:rPr>
-            </w:pPr>
-          </w:p>
-        </w:tc>
-        <w:tc>
-          <w:tcPr>
-            <w:tcW w:w="5010" w:type="dxa"/>
+          </w:tcPr>
+          <w:p>
+            <w:pPr>
+              <w:jc w:val="center"/>
+              <w:rPr>
+                <w:rFonts w:ascii="Ebrima" w:hAnsi="Ebrima" w:cstheme="minorHAnsi"/>
+                <w:sz w:val="20"/>
+                <w:szCs w:val="20"/>
+              </w:rPr>
+            </w:pPr>
+            <w:r>
+              <w:rPr>
+                <w:rFonts w:ascii="Ebrima" w:hAnsi="Ebrima" w:cstheme="minorHAnsi"/>
+                <w:sz w:val="20"/>
+                <w:szCs w:val="20"/>
+              </w:rPr>
+              <w:t>24</w:t>
+            </w:r>
+            <w:r>
+              <w:rPr>
+                <w:rFonts w:ascii="Ebrima" w:hAnsi="Ebrima" w:cstheme="minorHAnsi"/>
+                <w:sz w:val="20"/>
+                <w:szCs w:val="20"/>
+              </w:rPr>
+              <w:t>/09/2017</w:t>
+            </w:r>
+          </w:p>
+        </w:tc>
+        <w:tc>
+          <w:tcPr>
+            <w:tcW w:w="4132" w:type="dxa"/>
             <w:gridSpan w:val="3"/>
             <w:tcBorders>
               <w:top w:val="nil"/>
@@ -4189,11 +4689,21 @@
                 <w:lang w:eastAsia="es-AR"/>
               </w:rPr>
             </w:pPr>
-          </w:p>
-        </w:tc>
-        <w:tc>
-          <w:tcPr>
-            <w:tcW w:w="874" w:type="dxa"/>
+            <w:r>
+              <w:rPr>
+                <w:rFonts w:ascii="Ebrima" w:hAnsi="Ebrima" w:cs="Calibri"/>
+                <w:sz w:val="20"/>
+                <w:szCs w:val="20"/>
+                <w:highlight w:val="green"/>
+                <w:lang w:eastAsia="es-AR"/>
+              </w:rPr>
+              <w:t>No se importa la clase “Puesto”</w:t>
+            </w:r>
+          </w:p>
+        </w:tc>
+        <w:tc>
+          <w:tcPr>
+            <w:tcW w:w="1392" w:type="dxa"/>
             <w:tcBorders>
               <w:top w:val="single" w:sz="4" w:space="0" w:color="auto"/>
               <w:left w:val="single" w:sz="4" w:space="0" w:color="auto"/>
@@ -4213,11 +4723,20 @@
                 <w:lang w:eastAsia="es-AR"/>
               </w:rPr>
             </w:pPr>
-          </w:p>
-        </w:tc>
-        <w:tc>
-          <w:tcPr>
-            <w:tcW w:w="1211" w:type="dxa"/>
+            <w:r>
+              <w:rPr>
+                <w:rFonts w:ascii="Ebrima" w:hAnsi="Ebrima" w:cs="Calibri"/>
+                <w:sz w:val="20"/>
+                <w:szCs w:val="20"/>
+                <w:lang w:eastAsia="es-AR"/>
+              </w:rPr>
+              <w:t>113</w:t>
+            </w:r>
+          </w:p>
+        </w:tc>
+        <w:tc>
+          <w:tcPr>
+            <w:tcW w:w="1163" w:type="dxa"/>
             <w:tcBorders>
               <w:top w:val="nil"/>
               <w:left w:val="nil"/>
@@ -4237,6 +4756,15 @@
                 <w:lang w:eastAsia="es-AR"/>
               </w:rPr>
             </w:pPr>
+            <w:r>
+              <w:rPr>
+                <w:rFonts w:ascii="Ebrima" w:hAnsi="Ebrima" w:cs="Calibri"/>
+                <w:sz w:val="20"/>
+                <w:szCs w:val="20"/>
+                <w:lang w:eastAsia="es-AR"/>
+              </w:rPr>
+              <w:t>Mayor</w:t>
+            </w:r>
           </w:p>
         </w:tc>
       </w:tr>
@@ -4247,7 +4775,7 @@
         </w:trPr>
         <w:tc>
           <w:tcPr>
-            <w:tcW w:w="1593" w:type="dxa"/>
+            <w:tcW w:w="2001" w:type="dxa"/>
             <w:tcBorders>
               <w:top w:val="single" w:sz="4" w:space="0" w:color="auto"/>
               <w:left w:val="single" w:sz="8" w:space="0" w:color="auto"/>
@@ -4267,6 +4795,14 @@
                 <w:szCs w:val="20"/>
               </w:rPr>
             </w:pPr>
+            <w:r>
+              <w:rPr>
+                <w:rFonts w:ascii="Ebrima" w:hAnsi="Ebrima" w:cstheme="minorHAnsi"/>
+                <w:sz w:val="20"/>
+                <w:szCs w:val="20"/>
+              </w:rPr>
+              <w:t>18</w:t>
+            </w:r>
           </w:p>
         </w:tc>
         <w:tc>
@@ -4279,22 +4815,24 @@
               <w:right w:val="single" w:sz="4" w:space="0" w:color="auto"/>
             </w:tcBorders>
             <w:shd w:val="clear" w:color="auto" w:fill="auto"/>
-            <w:vAlign w:val="center"/>
-          </w:tcPr>
-          <w:p>
-            <w:pPr>
-              <w:jc w:val="center"/>
-              <w:rPr>
-                <w:rFonts w:ascii="Ebrima" w:hAnsi="Ebrima" w:cstheme="minorHAnsi"/>
-                <w:sz w:val="20"/>
-                <w:szCs w:val="20"/>
-              </w:rPr>
-            </w:pPr>
-          </w:p>
-        </w:tc>
-        <w:tc>
-          <w:tcPr>
-            <w:tcW w:w="5010" w:type="dxa"/>
+          </w:tcPr>
+          <w:p>
+            <w:pPr>
+              <w:jc w:val="center"/>
+            </w:pPr>
+            <w:r>
+              <w:rPr>
+                <w:rFonts w:ascii="Ebrima" w:hAnsi="Ebrima" w:cstheme="minorHAnsi"/>
+                <w:sz w:val="20"/>
+                <w:szCs w:val="20"/>
+              </w:rPr>
+              <w:t>19/09/2017</w:t>
+            </w:r>
+          </w:p>
+        </w:tc>
+        <w:tc>
+          <w:tcPr>
+            <w:tcW w:w="4132" w:type="dxa"/>
             <w:gridSpan w:val="3"/>
             <w:tcBorders>
               <w:top w:val="nil"/>
@@ -4313,11 +4851,40 @@
                 <w:lang w:eastAsia="es-AR"/>
               </w:rPr>
             </w:pPr>
-          </w:p>
-        </w:tc>
-        <w:tc>
-          <w:tcPr>
-            <w:tcW w:w="874" w:type="dxa"/>
+            <w:r>
+              <w:rPr>
+                <w:rFonts w:ascii="Ebrima" w:hAnsi="Ebrima" w:cs="Calibri"/>
+                <w:sz w:val="20"/>
+                <w:szCs w:val="20"/>
+                <w:lang w:eastAsia="es-AR"/>
+              </w:rPr>
+              <w:t xml:space="preserve">El tipo de dato de la variable </w:t>
+            </w:r>
+            <w:proofErr w:type="spellStart"/>
+            <w:r>
+              <w:rPr>
+                <w:rFonts w:ascii="Ebrima" w:hAnsi="Ebrima" w:cs="Calibri"/>
+                <w:sz w:val="20"/>
+                <w:szCs w:val="20"/>
+                <w:lang w:eastAsia="es-AR"/>
+              </w:rPr>
+              <w:t>numeroContrato</w:t>
+            </w:r>
+            <w:proofErr w:type="spellEnd"/>
+            <w:r>
+              <w:rPr>
+                <w:rFonts w:ascii="Ebrima" w:hAnsi="Ebrima" w:cs="Calibri"/>
+                <w:sz w:val="20"/>
+                <w:szCs w:val="20"/>
+                <w:lang w:eastAsia="es-AR"/>
+              </w:rPr>
+              <w:t xml:space="preserve"> es incorrecto</w:t>
+            </w:r>
+          </w:p>
+        </w:tc>
+        <w:tc>
+          <w:tcPr>
+            <w:tcW w:w="1392" w:type="dxa"/>
             <w:tcBorders>
               <w:top w:val="single" w:sz="4" w:space="0" w:color="auto"/>
               <w:left w:val="single" w:sz="4" w:space="0" w:color="auto"/>
@@ -4337,11 +4904,20 @@
                 <w:lang w:eastAsia="es-AR"/>
               </w:rPr>
             </w:pPr>
-          </w:p>
-        </w:tc>
-        <w:tc>
-          <w:tcPr>
-            <w:tcW w:w="1211" w:type="dxa"/>
+            <w:r>
+              <w:rPr>
+                <w:rFonts w:ascii="Ebrima" w:hAnsi="Ebrima" w:cs="Calibri"/>
+                <w:sz w:val="20"/>
+                <w:szCs w:val="20"/>
+                <w:lang w:eastAsia="es-AR"/>
+              </w:rPr>
+              <w:t>115</w:t>
+            </w:r>
+          </w:p>
+        </w:tc>
+        <w:tc>
+          <w:tcPr>
+            <w:tcW w:w="1163" w:type="dxa"/>
             <w:tcBorders>
               <w:top w:val="nil"/>
               <w:left w:val="nil"/>
@@ -4361,6 +4937,15 @@
                 <w:lang w:eastAsia="es-AR"/>
               </w:rPr>
             </w:pPr>
+            <w:r>
+              <w:rPr>
+                <w:rFonts w:ascii="Ebrima" w:hAnsi="Ebrima" w:cs="Calibri"/>
+                <w:sz w:val="20"/>
+                <w:szCs w:val="20"/>
+                <w:lang w:eastAsia="es-AR"/>
+              </w:rPr>
+              <w:t>Mayor</w:t>
+            </w:r>
           </w:p>
         </w:tc>
       </w:tr>
@@ -4371,7 +4956,7 @@
         </w:trPr>
         <w:tc>
           <w:tcPr>
-            <w:tcW w:w="1593" w:type="dxa"/>
+            <w:tcW w:w="2001" w:type="dxa"/>
             <w:tcBorders>
               <w:top w:val="single" w:sz="4" w:space="0" w:color="auto"/>
               <w:left w:val="single" w:sz="8" w:space="0" w:color="auto"/>
@@ -4391,6 +4976,14 @@
                 <w:szCs w:val="20"/>
               </w:rPr>
             </w:pPr>
+            <w:r>
+              <w:rPr>
+                <w:rFonts w:ascii="Ebrima" w:hAnsi="Ebrima" w:cstheme="minorHAnsi"/>
+                <w:sz w:val="20"/>
+                <w:szCs w:val="20"/>
+              </w:rPr>
+              <w:t>19</w:t>
+            </w:r>
           </w:p>
         </w:tc>
         <w:tc>
@@ -4403,22 +4996,37 @@
               <w:right w:val="single" w:sz="4" w:space="0" w:color="auto"/>
             </w:tcBorders>
             <w:shd w:val="clear" w:color="auto" w:fill="auto"/>
-            <w:vAlign w:val="center"/>
-          </w:tcPr>
-          <w:p>
-            <w:pPr>
-              <w:jc w:val="center"/>
-              <w:rPr>
-                <w:rFonts w:ascii="Ebrima" w:hAnsi="Ebrima" w:cstheme="minorHAnsi"/>
-                <w:sz w:val="20"/>
-                <w:szCs w:val="20"/>
-              </w:rPr>
-            </w:pPr>
-          </w:p>
-        </w:tc>
-        <w:tc>
-          <w:tcPr>
-            <w:tcW w:w="5010" w:type="dxa"/>
+          </w:tcPr>
+          <w:p>
+            <w:pPr>
+              <w:jc w:val="center"/>
+              <w:rPr>
+                <w:rFonts w:ascii="Ebrima" w:hAnsi="Ebrima" w:cstheme="minorHAnsi"/>
+                <w:sz w:val="20"/>
+                <w:szCs w:val="20"/>
+              </w:rPr>
+            </w:pPr>
+            <w:r>
+              <w:rPr>
+                <w:rFonts w:ascii="Ebrima" w:hAnsi="Ebrima" w:cstheme="minorHAnsi"/>
+                <w:sz w:val="20"/>
+                <w:szCs w:val="20"/>
+              </w:rPr>
+              <w:t>24</w:t>
+            </w:r>
+            <w:r>
+              <w:rPr>
+                <w:rFonts w:ascii="Ebrima" w:hAnsi="Ebrima" w:cstheme="minorHAnsi"/>
+                <w:sz w:val="20"/>
+                <w:szCs w:val="20"/>
+              </w:rPr>
+              <w:t>/09/2017</w:t>
+            </w:r>
+          </w:p>
+        </w:tc>
+        <w:tc>
+          <w:tcPr>
+            <w:tcW w:w="4132" w:type="dxa"/>
             <w:gridSpan w:val="3"/>
             <w:tcBorders>
               <w:top w:val="nil"/>
@@ -4437,11 +5045,73 @@
                 <w:lang w:eastAsia="es-AR"/>
               </w:rPr>
             </w:pPr>
-          </w:p>
-        </w:tc>
-        <w:tc>
-          <w:tcPr>
-            <w:tcW w:w="874" w:type="dxa"/>
+            <w:r>
+              <w:rPr>
+                <w:rFonts w:ascii="Ebrima" w:hAnsi="Ebrima" w:cs="Calibri"/>
+                <w:sz w:val="20"/>
+                <w:szCs w:val="20"/>
+                <w:highlight w:val="green"/>
+                <w:lang w:eastAsia="es-AR"/>
+              </w:rPr>
+              <w:t xml:space="preserve">No valida </w:t>
+            </w:r>
+            <w:r>
+              <w:rPr>
+                <w:rFonts w:ascii="Ebrima" w:hAnsi="Ebrima" w:cs="Calibri"/>
+                <w:sz w:val="20"/>
+                <w:szCs w:val="20"/>
+                <w:highlight w:val="green"/>
+                <w:lang w:eastAsia="es-AR"/>
+              </w:rPr>
+              <w:t>que los parámetros</w:t>
+            </w:r>
+            <w:r>
+              <w:rPr>
+                <w:rFonts w:ascii="Ebrima" w:hAnsi="Ebrima" w:cs="Calibri"/>
+                <w:sz w:val="20"/>
+                <w:szCs w:val="20"/>
+                <w:highlight w:val="green"/>
+                <w:lang w:eastAsia="es-AR"/>
+              </w:rPr>
+              <w:t xml:space="preserve"> del método </w:t>
+            </w:r>
+            <w:proofErr w:type="spellStart"/>
+            <w:r>
+              <w:rPr>
+                <w:rFonts w:ascii="Ebrima" w:hAnsi="Ebrima" w:cs="Calibri"/>
+                <w:sz w:val="20"/>
+                <w:szCs w:val="20"/>
+                <w:highlight w:val="green"/>
+                <w:lang w:eastAsia="es-AR"/>
+              </w:rPr>
+              <w:t>crearContratoAlquiler</w:t>
+            </w:r>
+            <w:proofErr w:type="spellEnd"/>
+            <w:r>
+              <w:rPr>
+                <w:rFonts w:ascii="Ebrima" w:hAnsi="Ebrima" w:cs="Calibri"/>
+                <w:sz w:val="20"/>
+                <w:szCs w:val="20"/>
+                <w:highlight w:val="green"/>
+                <w:lang w:eastAsia="es-AR"/>
+              </w:rPr>
+              <w:t xml:space="preserve"> </w:t>
+            </w:r>
+            <w:r>
+              <w:rPr>
+                <w:rFonts w:ascii="Ebrima" w:hAnsi="Ebrima" w:cs="Calibri"/>
+                <w:sz w:val="20"/>
+                <w:szCs w:val="20"/>
+                <w:highlight w:val="green"/>
+                <w:lang w:eastAsia="es-AR"/>
+              </w:rPr>
+              <w:t>no sea nulo antes de utilizarlo</w:t>
+            </w:r>
+          </w:p>
+        </w:tc>
+        <w:tc>
+          <w:tcPr>
+            <w:tcW w:w="1392" w:type="dxa"/>
             <w:tcBorders>
               <w:top w:val="single" w:sz="4" w:space="0" w:color="auto"/>
               <w:left w:val="single" w:sz="4" w:space="0" w:color="auto"/>
@@ -4461,11 +5131,20 @@
                 <w:lang w:eastAsia="es-AR"/>
               </w:rPr>
             </w:pPr>
-          </w:p>
-        </w:tc>
-        <w:tc>
-          <w:tcPr>
-            <w:tcW w:w="1211" w:type="dxa"/>
+            <w:r>
+              <w:rPr>
+                <w:rFonts w:ascii="Ebrima" w:hAnsi="Ebrima" w:cs="Calibri"/>
+                <w:sz w:val="20"/>
+                <w:szCs w:val="20"/>
+                <w:lang w:eastAsia="es-AR"/>
+              </w:rPr>
+              <w:t>118,119</w:t>
+            </w:r>
+          </w:p>
+        </w:tc>
+        <w:tc>
+          <w:tcPr>
+            <w:tcW w:w="1163" w:type="dxa"/>
             <w:tcBorders>
               <w:top w:val="nil"/>
               <w:left w:val="nil"/>
@@ -4485,6 +5164,15 @@
                 <w:lang w:eastAsia="es-AR"/>
               </w:rPr>
             </w:pPr>
+            <w:r>
+              <w:rPr>
+                <w:rFonts w:ascii="Ebrima" w:hAnsi="Ebrima" w:cs="Calibri"/>
+                <w:sz w:val="20"/>
+                <w:szCs w:val="20"/>
+                <w:lang w:eastAsia="es-AR"/>
+              </w:rPr>
+              <w:t>Menor</w:t>
+            </w:r>
           </w:p>
         </w:tc>
       </w:tr>
@@ -4495,7 +5183,7 @@
         </w:trPr>
         <w:tc>
           <w:tcPr>
-            <w:tcW w:w="1593" w:type="dxa"/>
+            <w:tcW w:w="2001" w:type="dxa"/>
             <w:tcBorders>
               <w:top w:val="single" w:sz="4" w:space="0" w:color="auto"/>
               <w:left w:val="single" w:sz="8" w:space="0" w:color="auto"/>
@@ -4515,6 +5203,14 @@
                 <w:szCs w:val="20"/>
               </w:rPr>
             </w:pPr>
+            <w:r>
+              <w:rPr>
+                <w:rFonts w:ascii="Ebrima" w:hAnsi="Ebrima" w:cstheme="minorHAnsi"/>
+                <w:sz w:val="20"/>
+                <w:szCs w:val="20"/>
+              </w:rPr>
+              <w:t>20</w:t>
+            </w:r>
           </w:p>
         </w:tc>
         <w:tc>
@@ -4527,22 +5223,37 @@
               <w:right w:val="single" w:sz="4" w:space="0" w:color="auto"/>
             </w:tcBorders>
             <w:shd w:val="clear" w:color="auto" w:fill="auto"/>
-            <w:vAlign w:val="center"/>
-          </w:tcPr>
-          <w:p>
-            <w:pPr>
-              <w:jc w:val="center"/>
-              <w:rPr>
-                <w:rFonts w:ascii="Ebrima" w:hAnsi="Ebrima" w:cstheme="minorHAnsi"/>
-                <w:sz w:val="20"/>
-                <w:szCs w:val="20"/>
-              </w:rPr>
-            </w:pPr>
-          </w:p>
-        </w:tc>
-        <w:tc>
-          <w:tcPr>
-            <w:tcW w:w="5010" w:type="dxa"/>
+          </w:tcPr>
+          <w:p>
+            <w:pPr>
+              <w:jc w:val="center"/>
+              <w:rPr>
+                <w:rFonts w:ascii="Ebrima" w:hAnsi="Ebrima" w:cstheme="minorHAnsi"/>
+                <w:sz w:val="20"/>
+                <w:szCs w:val="20"/>
+              </w:rPr>
+            </w:pPr>
+            <w:r>
+              <w:rPr>
+                <w:rFonts w:ascii="Ebrima" w:hAnsi="Ebrima" w:cstheme="minorHAnsi"/>
+                <w:sz w:val="20"/>
+                <w:szCs w:val="20"/>
+              </w:rPr>
+              <w:t>24</w:t>
+            </w:r>
+            <w:r>
+              <w:rPr>
+                <w:rFonts w:ascii="Ebrima" w:hAnsi="Ebrima" w:cstheme="minorHAnsi"/>
+                <w:sz w:val="20"/>
+                <w:szCs w:val="20"/>
+              </w:rPr>
+              <w:t>/09/2017</w:t>
+            </w:r>
+          </w:p>
+        </w:tc>
+        <w:tc>
+          <w:tcPr>
+            <w:tcW w:w="4132" w:type="dxa"/>
             <w:gridSpan w:val="3"/>
             <w:tcBorders>
               <w:top w:val="nil"/>
@@ -4558,14 +5269,25 @@
                 <w:rFonts w:ascii="Ebrima" w:hAnsi="Ebrima" w:cs="Calibri"/>
                 <w:sz w:val="20"/>
                 <w:szCs w:val="20"/>
-                <w:lang w:eastAsia="es-AR"/>
-              </w:rPr>
-            </w:pPr>
-          </w:p>
-        </w:tc>
-        <w:tc>
-          <w:tcPr>
-            <w:tcW w:w="874" w:type="dxa"/>
+                <w:highlight w:val="green"/>
+                <w:lang w:eastAsia="es-AR"/>
+              </w:rPr>
+            </w:pPr>
+            <w:r>
+              <w:rPr>
+                <w:rFonts w:ascii="Ebrima" w:hAnsi="Ebrima" w:cs="Calibri"/>
+                <w:sz w:val="20"/>
+                <w:szCs w:val="20"/>
+                <w:highlight w:val="green"/>
+                <w:lang w:eastAsia="es-AR"/>
+              </w:rPr>
+              <w:t>No se importa la clase “Contrato”</w:t>
+            </w:r>
+          </w:p>
+        </w:tc>
+        <w:tc>
+          <w:tcPr>
+            <w:tcW w:w="1392" w:type="dxa"/>
             <w:tcBorders>
               <w:top w:val="single" w:sz="4" w:space="0" w:color="auto"/>
               <w:left w:val="single" w:sz="4" w:space="0" w:color="auto"/>
@@ -4585,11 +5307,20 @@
                 <w:lang w:eastAsia="es-AR"/>
               </w:rPr>
             </w:pPr>
-          </w:p>
-        </w:tc>
-        <w:tc>
-          <w:tcPr>
-            <w:tcW w:w="1211" w:type="dxa"/>
+            <w:r>
+              <w:rPr>
+                <w:rFonts w:ascii="Ebrima" w:hAnsi="Ebrima" w:cs="Calibri"/>
+                <w:sz w:val="20"/>
+                <w:szCs w:val="20"/>
+                <w:lang w:eastAsia="es-AR"/>
+              </w:rPr>
+              <w:t>118</w:t>
+            </w:r>
+          </w:p>
+        </w:tc>
+        <w:tc>
+          <w:tcPr>
+            <w:tcW w:w="1163" w:type="dxa"/>
             <w:tcBorders>
               <w:top w:val="nil"/>
               <w:left w:val="nil"/>
@@ -4609,6 +5340,15 @@
                 <w:lang w:eastAsia="es-AR"/>
               </w:rPr>
             </w:pPr>
+            <w:r>
+              <w:rPr>
+                <w:rFonts w:ascii="Ebrima" w:hAnsi="Ebrima" w:cs="Calibri"/>
+                <w:sz w:val="20"/>
+                <w:szCs w:val="20"/>
+                <w:lang w:eastAsia="es-AR"/>
+              </w:rPr>
+              <w:t>Mayor</w:t>
+            </w:r>
           </w:p>
         </w:tc>
       </w:tr>
@@ -4619,7 +5359,7 @@
         </w:trPr>
         <w:tc>
           <w:tcPr>
-            <w:tcW w:w="1593" w:type="dxa"/>
+            <w:tcW w:w="2001" w:type="dxa"/>
             <w:tcBorders>
               <w:top w:val="single" w:sz="4" w:space="0" w:color="auto"/>
               <w:left w:val="single" w:sz="8" w:space="0" w:color="auto"/>
@@ -4639,6 +5379,14 @@
                 <w:szCs w:val="20"/>
               </w:rPr>
             </w:pPr>
+            <w:r>
+              <w:rPr>
+                <w:rFonts w:ascii="Ebrima" w:hAnsi="Ebrima" w:cstheme="minorHAnsi"/>
+                <w:sz w:val="20"/>
+                <w:szCs w:val="20"/>
+              </w:rPr>
+              <w:t>21</w:t>
+            </w:r>
           </w:p>
         </w:tc>
         <w:tc>
@@ -4651,22 +5399,24 @@
               <w:right w:val="single" w:sz="4" w:space="0" w:color="auto"/>
             </w:tcBorders>
             <w:shd w:val="clear" w:color="auto" w:fill="auto"/>
-            <w:vAlign w:val="center"/>
-          </w:tcPr>
-          <w:p>
-            <w:pPr>
-              <w:jc w:val="center"/>
-              <w:rPr>
-                <w:rFonts w:ascii="Ebrima" w:hAnsi="Ebrima" w:cstheme="minorHAnsi"/>
-                <w:sz w:val="20"/>
-                <w:szCs w:val="20"/>
-              </w:rPr>
-            </w:pPr>
-          </w:p>
-        </w:tc>
-        <w:tc>
-          <w:tcPr>
-            <w:tcW w:w="5010" w:type="dxa"/>
+          </w:tcPr>
+          <w:p>
+            <w:pPr>
+              <w:jc w:val="center"/>
+            </w:pPr>
+            <w:r>
+              <w:rPr>
+                <w:rFonts w:ascii="Ebrima" w:hAnsi="Ebrima" w:cstheme="minorHAnsi"/>
+                <w:sz w:val="20"/>
+                <w:szCs w:val="20"/>
+              </w:rPr>
+              <w:t>19/09/2017</w:t>
+            </w:r>
+          </w:p>
+        </w:tc>
+        <w:tc>
+          <w:tcPr>
+            <w:tcW w:w="4132" w:type="dxa"/>
             <w:gridSpan w:val="3"/>
             <w:tcBorders>
               <w:top w:val="nil"/>
@@ -4685,11 +5435,20 @@
                 <w:lang w:eastAsia="es-AR"/>
               </w:rPr>
             </w:pPr>
-          </w:p>
-        </w:tc>
-        <w:tc>
-          <w:tcPr>
-            <w:tcW w:w="874" w:type="dxa"/>
+            <w:r>
+              <w:rPr>
+                <w:rFonts w:ascii="Ebrima" w:hAnsi="Ebrima" w:cs="Calibri"/>
+                <w:sz w:val="20"/>
+                <w:szCs w:val="20"/>
+                <w:lang w:eastAsia="es-AR"/>
+              </w:rPr>
+              <w:t>Realiza dos sentencias en una línea</w:t>
+            </w:r>
+          </w:p>
+        </w:tc>
+        <w:tc>
+          <w:tcPr>
+            <w:tcW w:w="1392" w:type="dxa"/>
             <w:tcBorders>
               <w:top w:val="single" w:sz="4" w:space="0" w:color="auto"/>
               <w:left w:val="single" w:sz="4" w:space="0" w:color="auto"/>
@@ -4709,11 +5468,20 @@
                 <w:lang w:eastAsia="es-AR"/>
               </w:rPr>
             </w:pPr>
-          </w:p>
-        </w:tc>
-        <w:tc>
-          <w:tcPr>
-            <w:tcW w:w="1211" w:type="dxa"/>
+            <w:r>
+              <w:rPr>
+                <w:rFonts w:ascii="Ebrima" w:hAnsi="Ebrima" w:cs="Calibri"/>
+                <w:sz w:val="20"/>
+                <w:szCs w:val="20"/>
+                <w:lang w:eastAsia="es-AR"/>
+              </w:rPr>
+              <w:t>126</w:t>
+            </w:r>
+          </w:p>
+        </w:tc>
+        <w:tc>
+          <w:tcPr>
+            <w:tcW w:w="1163" w:type="dxa"/>
             <w:tcBorders>
               <w:top w:val="nil"/>
               <w:left w:val="nil"/>
@@ -4727,12 +5495,1321 @@
             <w:pPr>
               <w:jc w:val="center"/>
               <w:rPr>
-                <w:rFonts w:ascii="Ebrima" w:hAnsi="Ebrima" w:cs="Calibri"/>
-                <w:sz w:val="20"/>
-                <w:szCs w:val="20"/>
-                <w:lang w:eastAsia="es-AR"/>
-              </w:rPr>
-            </w:pPr>
+                <w:rFonts w:ascii="Ebrima" w:hAnsi="Ebrima"/>
+                <w:sz w:val="20"/>
+                <w:szCs w:val="20"/>
+              </w:rPr>
+            </w:pPr>
+            <w:r>
+              <w:rPr>
+                <w:rFonts w:ascii="Ebrima" w:hAnsi="Ebrima"/>
+                <w:sz w:val="20"/>
+                <w:szCs w:val="20"/>
+              </w:rPr>
+              <w:t>Cosmético</w:t>
+            </w:r>
+          </w:p>
+        </w:tc>
+      </w:tr>
+      <w:tr>
+        <w:trPr>
+          <w:trHeight w:val="247"/>
+          <w:jc w:val="center"/>
+        </w:trPr>
+        <w:tc>
+          <w:tcPr>
+            <w:tcW w:w="2001" w:type="dxa"/>
+            <w:tcBorders>
+              <w:top w:val="single" w:sz="4" w:space="0" w:color="auto"/>
+              <w:left w:val="single" w:sz="8" w:space="0" w:color="auto"/>
+              <w:bottom w:val="single" w:sz="8" w:space="0" w:color="auto"/>
+              <w:right w:val="single" w:sz="4" w:space="0" w:color="auto"/>
+            </w:tcBorders>
+            <w:shd w:val="clear" w:color="auto" w:fill="auto"/>
+            <w:noWrap/>
+            <w:vAlign w:val="center"/>
+          </w:tcPr>
+          <w:p>
+            <w:pPr>
+              <w:jc w:val="center"/>
+              <w:rPr>
+                <w:rFonts w:ascii="Ebrima" w:hAnsi="Ebrima" w:cstheme="minorHAnsi"/>
+                <w:sz w:val="20"/>
+                <w:szCs w:val="20"/>
+              </w:rPr>
+            </w:pPr>
+            <w:r>
+              <w:rPr>
+                <w:rFonts w:ascii="Ebrima" w:hAnsi="Ebrima" w:cstheme="minorHAnsi"/>
+                <w:sz w:val="20"/>
+                <w:szCs w:val="20"/>
+              </w:rPr>
+              <w:t>22</w:t>
+            </w:r>
+          </w:p>
+        </w:tc>
+        <w:tc>
+          <w:tcPr>
+            <w:tcW w:w="1562" w:type="dxa"/>
+            <w:tcBorders>
+              <w:top w:val="nil"/>
+              <w:left w:val="nil"/>
+              <w:bottom w:val="single" w:sz="8" w:space="0" w:color="auto"/>
+              <w:right w:val="single" w:sz="4" w:space="0" w:color="auto"/>
+            </w:tcBorders>
+            <w:shd w:val="clear" w:color="auto" w:fill="auto"/>
+          </w:tcPr>
+          <w:p>
+            <w:pPr>
+              <w:jc w:val="center"/>
+              <w:rPr>
+                <w:rFonts w:ascii="Ebrima" w:hAnsi="Ebrima" w:cstheme="minorHAnsi"/>
+                <w:sz w:val="20"/>
+                <w:szCs w:val="20"/>
+              </w:rPr>
+            </w:pPr>
+            <w:r>
+              <w:rPr>
+                <w:rFonts w:ascii="Ebrima" w:hAnsi="Ebrima" w:cstheme="minorHAnsi"/>
+                <w:sz w:val="20"/>
+                <w:szCs w:val="20"/>
+              </w:rPr>
+              <w:t>24</w:t>
+            </w:r>
+            <w:r>
+              <w:rPr>
+                <w:rFonts w:ascii="Ebrima" w:hAnsi="Ebrima" w:cstheme="minorHAnsi"/>
+                <w:sz w:val="20"/>
+                <w:szCs w:val="20"/>
+              </w:rPr>
+              <w:t>/09/2017</w:t>
+            </w:r>
+          </w:p>
+        </w:tc>
+        <w:tc>
+          <w:tcPr>
+            <w:tcW w:w="4132" w:type="dxa"/>
+            <w:gridSpan w:val="3"/>
+            <w:tcBorders>
+              <w:top w:val="nil"/>
+              <w:left w:val="nil"/>
+              <w:bottom w:val="single" w:sz="8" w:space="0" w:color="auto"/>
+              <w:right w:val="single" w:sz="4" w:space="0" w:color="auto"/>
+            </w:tcBorders>
+          </w:tcPr>
+          <w:p>
+            <w:pPr>
+              <w:jc w:val="center"/>
+              <w:rPr>
+                <w:rFonts w:ascii="Ebrima" w:hAnsi="Ebrima" w:cs="Calibri"/>
+                <w:sz w:val="20"/>
+                <w:szCs w:val="20"/>
+                <w:lang w:eastAsia="es-AR"/>
+              </w:rPr>
+            </w:pPr>
+            <w:r>
+              <w:rPr>
+                <w:rFonts w:ascii="Ebrima" w:hAnsi="Ebrima" w:cs="Calibri"/>
+                <w:sz w:val="20"/>
+                <w:szCs w:val="20"/>
+                <w:highlight w:val="green"/>
+                <w:lang w:eastAsia="es-AR"/>
+              </w:rPr>
+              <w:t>Parámetro incorrecto en el método guardar, debería se</w:t>
+            </w:r>
+            <w:r>
+              <w:rPr>
+                <w:rFonts w:ascii="Ebrima" w:hAnsi="Ebrima" w:cs="Calibri"/>
+                <w:sz w:val="20"/>
+                <w:szCs w:val="20"/>
+                <w:highlight w:val="green"/>
+                <w:lang w:eastAsia="es-AR"/>
+              </w:rPr>
+              <w:t>r</w:t>
+            </w:r>
+            <w:r>
+              <w:rPr>
+                <w:rFonts w:ascii="Ebrima" w:hAnsi="Ebrima" w:cs="Calibri"/>
+                <w:sz w:val="20"/>
+                <w:szCs w:val="20"/>
+                <w:highlight w:val="green"/>
+                <w:lang w:eastAsia="es-AR"/>
+              </w:rPr>
+              <w:t xml:space="preserve"> “contrato”</w:t>
+            </w:r>
+          </w:p>
+        </w:tc>
+        <w:tc>
+          <w:tcPr>
+            <w:tcW w:w="1392" w:type="dxa"/>
+            <w:tcBorders>
+              <w:top w:val="single" w:sz="4" w:space="0" w:color="auto"/>
+              <w:left w:val="single" w:sz="4" w:space="0" w:color="auto"/>
+              <w:bottom w:val="single" w:sz="8" w:space="0" w:color="auto"/>
+              <w:right w:val="single" w:sz="4" w:space="0" w:color="auto"/>
+            </w:tcBorders>
+            <w:shd w:val="clear" w:color="auto" w:fill="auto"/>
+            <w:vAlign w:val="center"/>
+          </w:tcPr>
+          <w:p>
+            <w:pPr>
+              <w:jc w:val="center"/>
+              <w:rPr>
+                <w:rFonts w:ascii="Ebrima" w:hAnsi="Ebrima" w:cs="Calibri"/>
+                <w:sz w:val="20"/>
+                <w:szCs w:val="20"/>
+                <w:lang w:eastAsia="es-AR"/>
+              </w:rPr>
+            </w:pPr>
+            <w:r>
+              <w:rPr>
+                <w:rFonts w:ascii="Ebrima" w:hAnsi="Ebrima" w:cs="Calibri"/>
+                <w:sz w:val="20"/>
+                <w:szCs w:val="20"/>
+                <w:lang w:eastAsia="es-AR"/>
+              </w:rPr>
+              <w:t>129</w:t>
+            </w:r>
+          </w:p>
+        </w:tc>
+        <w:tc>
+          <w:tcPr>
+            <w:tcW w:w="1163" w:type="dxa"/>
+            <w:tcBorders>
+              <w:top w:val="nil"/>
+              <w:left w:val="nil"/>
+              <w:bottom w:val="single" w:sz="8" w:space="0" w:color="auto"/>
+              <w:right w:val="single" w:sz="8" w:space="0" w:color="auto"/>
+            </w:tcBorders>
+            <w:shd w:val="clear" w:color="auto" w:fill="auto"/>
+            <w:vAlign w:val="center"/>
+          </w:tcPr>
+          <w:p>
+            <w:pPr>
+              <w:jc w:val="center"/>
+              <w:rPr>
+                <w:rFonts w:ascii="Ebrima" w:hAnsi="Ebrima"/>
+                <w:sz w:val="20"/>
+                <w:szCs w:val="20"/>
+              </w:rPr>
+            </w:pPr>
+            <w:r>
+              <w:rPr>
+                <w:rFonts w:ascii="Ebrima" w:hAnsi="Ebrima"/>
+                <w:sz w:val="20"/>
+                <w:szCs w:val="20"/>
+              </w:rPr>
+              <w:t>Mayor</w:t>
+            </w:r>
+          </w:p>
+        </w:tc>
+      </w:tr>
+      <w:tr>
+        <w:trPr>
+          <w:trHeight w:val="247"/>
+          <w:jc w:val="center"/>
+        </w:trPr>
+        <w:tc>
+          <w:tcPr>
+            <w:tcW w:w="2001" w:type="dxa"/>
+            <w:tcBorders>
+              <w:top w:val="single" w:sz="4" w:space="0" w:color="auto"/>
+              <w:left w:val="single" w:sz="8" w:space="0" w:color="auto"/>
+              <w:bottom w:val="single" w:sz="8" w:space="0" w:color="auto"/>
+              <w:right w:val="single" w:sz="4" w:space="0" w:color="auto"/>
+            </w:tcBorders>
+            <w:shd w:val="clear" w:color="auto" w:fill="auto"/>
+            <w:noWrap/>
+            <w:vAlign w:val="center"/>
+          </w:tcPr>
+          <w:p>
+            <w:pPr>
+              <w:jc w:val="center"/>
+              <w:rPr>
+                <w:rFonts w:ascii="Ebrima" w:hAnsi="Ebrima" w:cstheme="minorHAnsi"/>
+                <w:sz w:val="20"/>
+                <w:szCs w:val="20"/>
+              </w:rPr>
+            </w:pPr>
+            <w:r>
+              <w:rPr>
+                <w:rFonts w:ascii="Ebrima" w:hAnsi="Ebrima" w:cstheme="minorHAnsi"/>
+                <w:sz w:val="20"/>
+                <w:szCs w:val="20"/>
+              </w:rPr>
+              <w:t>23</w:t>
+            </w:r>
+          </w:p>
+        </w:tc>
+        <w:tc>
+          <w:tcPr>
+            <w:tcW w:w="1562" w:type="dxa"/>
+            <w:tcBorders>
+              <w:top w:val="nil"/>
+              <w:left w:val="nil"/>
+              <w:bottom w:val="single" w:sz="8" w:space="0" w:color="auto"/>
+              <w:right w:val="single" w:sz="4" w:space="0" w:color="auto"/>
+            </w:tcBorders>
+            <w:shd w:val="clear" w:color="auto" w:fill="auto"/>
+          </w:tcPr>
+          <w:p>
+            <w:pPr>
+              <w:jc w:val="center"/>
+              <w:rPr>
+                <w:rFonts w:ascii="Ebrima" w:hAnsi="Ebrima" w:cstheme="minorHAnsi"/>
+                <w:sz w:val="20"/>
+                <w:szCs w:val="20"/>
+              </w:rPr>
+            </w:pPr>
+            <w:r>
+              <w:rPr>
+                <w:rFonts w:ascii="Ebrima" w:hAnsi="Ebrima" w:cstheme="minorHAnsi"/>
+                <w:sz w:val="20"/>
+                <w:szCs w:val="20"/>
+              </w:rPr>
+              <w:t>24</w:t>
+            </w:r>
+            <w:r>
+              <w:rPr>
+                <w:rFonts w:ascii="Ebrima" w:hAnsi="Ebrima" w:cstheme="minorHAnsi"/>
+                <w:sz w:val="20"/>
+                <w:szCs w:val="20"/>
+              </w:rPr>
+              <w:t>/09/2017</w:t>
+            </w:r>
+          </w:p>
+        </w:tc>
+        <w:tc>
+          <w:tcPr>
+            <w:tcW w:w="4132" w:type="dxa"/>
+            <w:gridSpan w:val="3"/>
+            <w:tcBorders>
+              <w:top w:val="nil"/>
+              <w:left w:val="nil"/>
+              <w:bottom w:val="single" w:sz="8" w:space="0" w:color="auto"/>
+              <w:right w:val="single" w:sz="4" w:space="0" w:color="auto"/>
+            </w:tcBorders>
+          </w:tcPr>
+          <w:p>
+            <w:pPr>
+              <w:jc w:val="center"/>
+              <w:rPr>
+                <w:rFonts w:ascii="Ebrima" w:hAnsi="Ebrima" w:cs="Calibri"/>
+                <w:sz w:val="20"/>
+                <w:szCs w:val="20"/>
+                <w:highlight w:val="green"/>
+                <w:lang w:eastAsia="es-AR"/>
+              </w:rPr>
+            </w:pPr>
+            <w:r>
+              <w:rPr>
+                <w:rFonts w:ascii="Ebrima" w:hAnsi="Ebrima" w:cs="Calibri"/>
+                <w:sz w:val="20"/>
+                <w:szCs w:val="20"/>
+                <w:highlight w:val="green"/>
+                <w:lang w:eastAsia="es-AR"/>
+              </w:rPr>
+              <w:t>No se importa la clase “</w:t>
+            </w:r>
+            <w:proofErr w:type="spellStart"/>
+            <w:r>
+              <w:rPr>
+                <w:rFonts w:ascii="Ebrima" w:hAnsi="Ebrima" w:cs="Calibri"/>
+                <w:sz w:val="20"/>
+                <w:szCs w:val="20"/>
+                <w:highlight w:val="green"/>
+                <w:lang w:eastAsia="es-AR"/>
+              </w:rPr>
+              <w:t>GestorReporte</w:t>
+            </w:r>
+            <w:proofErr w:type="spellEnd"/>
+            <w:r>
+              <w:rPr>
+                <w:rFonts w:ascii="Ebrima" w:hAnsi="Ebrima" w:cs="Calibri"/>
+                <w:sz w:val="20"/>
+                <w:szCs w:val="20"/>
+                <w:highlight w:val="green"/>
+                <w:lang w:eastAsia="es-AR"/>
+              </w:rPr>
+              <w:t>”</w:t>
+            </w:r>
+          </w:p>
+        </w:tc>
+        <w:tc>
+          <w:tcPr>
+            <w:tcW w:w="1392" w:type="dxa"/>
+            <w:tcBorders>
+              <w:top w:val="single" w:sz="4" w:space="0" w:color="auto"/>
+              <w:left w:val="single" w:sz="4" w:space="0" w:color="auto"/>
+              <w:bottom w:val="single" w:sz="8" w:space="0" w:color="auto"/>
+              <w:right w:val="single" w:sz="4" w:space="0" w:color="auto"/>
+            </w:tcBorders>
+            <w:shd w:val="clear" w:color="auto" w:fill="auto"/>
+            <w:vAlign w:val="center"/>
+          </w:tcPr>
+          <w:p>
+            <w:pPr>
+              <w:jc w:val="center"/>
+              <w:rPr>
+                <w:rFonts w:ascii="Ebrima" w:hAnsi="Ebrima" w:cs="Calibri"/>
+                <w:sz w:val="20"/>
+                <w:szCs w:val="20"/>
+                <w:lang w:eastAsia="es-AR"/>
+              </w:rPr>
+            </w:pPr>
+            <w:r>
+              <w:rPr>
+                <w:rFonts w:ascii="Ebrima" w:hAnsi="Ebrima" w:cs="Calibri"/>
+                <w:sz w:val="20"/>
+                <w:szCs w:val="20"/>
+                <w:lang w:eastAsia="es-AR"/>
+              </w:rPr>
+              <w:t>137</w:t>
+            </w:r>
+          </w:p>
+        </w:tc>
+        <w:tc>
+          <w:tcPr>
+            <w:tcW w:w="1163" w:type="dxa"/>
+            <w:tcBorders>
+              <w:top w:val="nil"/>
+              <w:left w:val="nil"/>
+              <w:bottom w:val="single" w:sz="8" w:space="0" w:color="auto"/>
+              <w:right w:val="single" w:sz="8" w:space="0" w:color="auto"/>
+            </w:tcBorders>
+            <w:shd w:val="clear" w:color="auto" w:fill="auto"/>
+            <w:vAlign w:val="center"/>
+          </w:tcPr>
+          <w:p>
+            <w:pPr>
+              <w:jc w:val="center"/>
+              <w:rPr>
+                <w:rFonts w:ascii="Ebrima" w:hAnsi="Ebrima"/>
+                <w:sz w:val="20"/>
+                <w:szCs w:val="20"/>
+              </w:rPr>
+            </w:pPr>
+            <w:r>
+              <w:rPr>
+                <w:rFonts w:ascii="Ebrima" w:hAnsi="Ebrima"/>
+                <w:sz w:val="20"/>
+                <w:szCs w:val="20"/>
+              </w:rPr>
+              <w:t>Mayor</w:t>
+            </w:r>
+          </w:p>
+        </w:tc>
+      </w:tr>
+      <w:tr>
+        <w:trPr>
+          <w:trHeight w:val="247"/>
+          <w:jc w:val="center"/>
+        </w:trPr>
+        <w:tc>
+          <w:tcPr>
+            <w:tcW w:w="2001" w:type="dxa"/>
+            <w:tcBorders>
+              <w:top w:val="single" w:sz="4" w:space="0" w:color="auto"/>
+              <w:left w:val="single" w:sz="8" w:space="0" w:color="auto"/>
+              <w:bottom w:val="single" w:sz="8" w:space="0" w:color="auto"/>
+              <w:right w:val="single" w:sz="4" w:space="0" w:color="auto"/>
+            </w:tcBorders>
+            <w:shd w:val="clear" w:color="auto" w:fill="auto"/>
+            <w:noWrap/>
+            <w:vAlign w:val="center"/>
+          </w:tcPr>
+          <w:p>
+            <w:pPr>
+              <w:jc w:val="center"/>
+              <w:rPr>
+                <w:rFonts w:ascii="Ebrima" w:hAnsi="Ebrima" w:cstheme="minorHAnsi"/>
+                <w:sz w:val="20"/>
+                <w:szCs w:val="20"/>
+              </w:rPr>
+            </w:pPr>
+            <w:r>
+              <w:rPr>
+                <w:rFonts w:ascii="Ebrima" w:hAnsi="Ebrima" w:cstheme="minorHAnsi"/>
+                <w:sz w:val="20"/>
+                <w:szCs w:val="20"/>
+              </w:rPr>
+              <w:t>24</w:t>
+            </w:r>
+          </w:p>
+        </w:tc>
+        <w:tc>
+          <w:tcPr>
+            <w:tcW w:w="1562" w:type="dxa"/>
+            <w:tcBorders>
+              <w:top w:val="nil"/>
+              <w:left w:val="nil"/>
+              <w:bottom w:val="single" w:sz="8" w:space="0" w:color="auto"/>
+              <w:right w:val="single" w:sz="4" w:space="0" w:color="auto"/>
+            </w:tcBorders>
+            <w:shd w:val="clear" w:color="auto" w:fill="auto"/>
+          </w:tcPr>
+          <w:p>
+            <w:pPr>
+              <w:jc w:val="center"/>
+            </w:pPr>
+            <w:r>
+              <w:rPr>
+                <w:rFonts w:ascii="Ebrima" w:hAnsi="Ebrima" w:cstheme="minorHAnsi"/>
+                <w:sz w:val="20"/>
+                <w:szCs w:val="20"/>
+              </w:rPr>
+              <w:t>19/09/2017</w:t>
+            </w:r>
+          </w:p>
+        </w:tc>
+        <w:tc>
+          <w:tcPr>
+            <w:tcW w:w="4132" w:type="dxa"/>
+            <w:gridSpan w:val="3"/>
+            <w:tcBorders>
+              <w:top w:val="nil"/>
+              <w:left w:val="nil"/>
+              <w:bottom w:val="single" w:sz="8" w:space="0" w:color="auto"/>
+              <w:right w:val="single" w:sz="4" w:space="0" w:color="auto"/>
+            </w:tcBorders>
+          </w:tcPr>
+          <w:p>
+            <w:pPr>
+              <w:jc w:val="center"/>
+              <w:rPr>
+                <w:rFonts w:ascii="Ebrima" w:hAnsi="Ebrima" w:cs="Calibri"/>
+                <w:sz w:val="20"/>
+                <w:szCs w:val="20"/>
+                <w:lang w:eastAsia="es-AR"/>
+              </w:rPr>
+            </w:pPr>
+            <w:r>
+              <w:rPr>
+                <w:rFonts w:ascii="Ebrima" w:hAnsi="Ebrima" w:cs="Calibri"/>
+                <w:sz w:val="20"/>
+                <w:szCs w:val="20"/>
+                <w:lang w:eastAsia="es-AR"/>
+              </w:rPr>
+              <w:t>Falta cerrar las llaves de la clase</w:t>
+            </w:r>
+          </w:p>
+        </w:tc>
+        <w:tc>
+          <w:tcPr>
+            <w:tcW w:w="1392" w:type="dxa"/>
+            <w:tcBorders>
+              <w:top w:val="single" w:sz="4" w:space="0" w:color="auto"/>
+              <w:left w:val="single" w:sz="4" w:space="0" w:color="auto"/>
+              <w:bottom w:val="single" w:sz="8" w:space="0" w:color="auto"/>
+              <w:right w:val="single" w:sz="4" w:space="0" w:color="auto"/>
+            </w:tcBorders>
+            <w:shd w:val="clear" w:color="auto" w:fill="auto"/>
+            <w:vAlign w:val="center"/>
+          </w:tcPr>
+          <w:p>
+            <w:pPr>
+              <w:jc w:val="center"/>
+              <w:rPr>
+                <w:rFonts w:ascii="Ebrima" w:hAnsi="Ebrima" w:cs="Calibri"/>
+                <w:sz w:val="20"/>
+                <w:szCs w:val="20"/>
+                <w:lang w:eastAsia="es-AR"/>
+              </w:rPr>
+            </w:pPr>
+            <w:r>
+              <w:rPr>
+                <w:rFonts w:ascii="Ebrima" w:hAnsi="Ebrima" w:cs="Calibri"/>
+                <w:sz w:val="20"/>
+                <w:szCs w:val="20"/>
+                <w:lang w:eastAsia="es-AR"/>
+              </w:rPr>
+              <w:t>139</w:t>
+            </w:r>
+          </w:p>
+        </w:tc>
+        <w:tc>
+          <w:tcPr>
+            <w:tcW w:w="1163" w:type="dxa"/>
+            <w:tcBorders>
+              <w:top w:val="nil"/>
+              <w:left w:val="nil"/>
+              <w:bottom w:val="single" w:sz="8" w:space="0" w:color="auto"/>
+              <w:right w:val="single" w:sz="8" w:space="0" w:color="auto"/>
+            </w:tcBorders>
+            <w:shd w:val="clear" w:color="auto" w:fill="auto"/>
+            <w:vAlign w:val="center"/>
+          </w:tcPr>
+          <w:p>
+            <w:pPr>
+              <w:jc w:val="center"/>
+              <w:rPr>
+                <w:rFonts w:ascii="Ebrima" w:hAnsi="Ebrima" w:cs="Calibri"/>
+                <w:sz w:val="20"/>
+                <w:szCs w:val="20"/>
+                <w:lang w:eastAsia="es-AR"/>
+              </w:rPr>
+            </w:pPr>
+            <w:r>
+              <w:rPr>
+                <w:rFonts w:ascii="Ebrima" w:hAnsi="Ebrima" w:cs="Calibri"/>
+                <w:sz w:val="20"/>
+                <w:szCs w:val="20"/>
+                <w:lang w:eastAsia="es-AR"/>
+              </w:rPr>
+              <w:t>Mayor</w:t>
+            </w:r>
+          </w:p>
+        </w:tc>
+      </w:tr>
+      <w:tr>
+        <w:trPr>
+          <w:trHeight w:val="247"/>
+          <w:jc w:val="center"/>
+        </w:trPr>
+        <w:tc>
+          <w:tcPr>
+            <w:tcW w:w="2001" w:type="dxa"/>
+            <w:tcBorders>
+              <w:top w:val="single" w:sz="4" w:space="0" w:color="auto"/>
+              <w:left w:val="single" w:sz="8" w:space="0" w:color="auto"/>
+              <w:bottom w:val="single" w:sz="8" w:space="0" w:color="auto"/>
+              <w:right w:val="single" w:sz="4" w:space="0" w:color="auto"/>
+            </w:tcBorders>
+            <w:shd w:val="clear" w:color="auto" w:fill="auto"/>
+            <w:noWrap/>
+            <w:vAlign w:val="center"/>
+          </w:tcPr>
+          <w:p>
+            <w:pPr>
+              <w:jc w:val="center"/>
+              <w:rPr>
+                <w:rFonts w:ascii="Ebrima" w:hAnsi="Ebrima" w:cstheme="minorHAnsi"/>
+                <w:sz w:val="20"/>
+                <w:szCs w:val="20"/>
+              </w:rPr>
+            </w:pPr>
+            <w:r>
+              <w:rPr>
+                <w:rFonts w:ascii="Ebrima" w:hAnsi="Ebrima" w:cstheme="minorHAnsi"/>
+                <w:sz w:val="20"/>
+                <w:szCs w:val="20"/>
+              </w:rPr>
+              <w:t>25</w:t>
+            </w:r>
+          </w:p>
+        </w:tc>
+        <w:tc>
+          <w:tcPr>
+            <w:tcW w:w="1562" w:type="dxa"/>
+            <w:tcBorders>
+              <w:top w:val="nil"/>
+              <w:left w:val="nil"/>
+              <w:bottom w:val="single" w:sz="8" w:space="0" w:color="auto"/>
+              <w:right w:val="single" w:sz="4" w:space="0" w:color="auto"/>
+            </w:tcBorders>
+            <w:shd w:val="clear" w:color="auto" w:fill="auto"/>
+            <w:vAlign w:val="center"/>
+          </w:tcPr>
+          <w:p>
+            <w:pPr>
+              <w:jc w:val="center"/>
+              <w:rPr>
+                <w:rFonts w:ascii="Ebrima" w:hAnsi="Ebrima" w:cstheme="minorHAnsi"/>
+                <w:sz w:val="20"/>
+                <w:szCs w:val="20"/>
+              </w:rPr>
+            </w:pPr>
+            <w:r>
+              <w:rPr>
+                <w:rFonts w:ascii="Ebrima" w:hAnsi="Ebrima" w:cstheme="minorHAnsi"/>
+                <w:sz w:val="20"/>
+                <w:szCs w:val="20"/>
+              </w:rPr>
+              <w:t>19/09/2017</w:t>
+            </w:r>
+          </w:p>
+        </w:tc>
+        <w:tc>
+          <w:tcPr>
+            <w:tcW w:w="4132" w:type="dxa"/>
+            <w:gridSpan w:val="3"/>
+            <w:tcBorders>
+              <w:top w:val="nil"/>
+              <w:left w:val="nil"/>
+              <w:bottom w:val="single" w:sz="8" w:space="0" w:color="auto"/>
+              <w:right w:val="single" w:sz="4" w:space="0" w:color="auto"/>
+            </w:tcBorders>
+          </w:tcPr>
+          <w:p>
+            <w:pPr>
+              <w:jc w:val="center"/>
+              <w:rPr>
+                <w:rFonts w:ascii="Ebrima" w:hAnsi="Ebrima" w:cs="Calibri"/>
+                <w:sz w:val="20"/>
+                <w:szCs w:val="20"/>
+                <w:lang w:eastAsia="es-AR"/>
+              </w:rPr>
+            </w:pPr>
+            <w:r>
+              <w:rPr>
+                <w:rFonts w:ascii="Ebrima" w:hAnsi="Ebrima" w:cs="Calibri"/>
+                <w:sz w:val="20"/>
+                <w:szCs w:val="20"/>
+                <w:highlight w:val="green"/>
+                <w:lang w:eastAsia="es-AR"/>
+              </w:rPr>
+              <w:t xml:space="preserve">Faltan métodos set y </w:t>
+            </w:r>
+            <w:proofErr w:type="spellStart"/>
+            <w:r>
+              <w:rPr>
+                <w:rFonts w:ascii="Ebrima" w:hAnsi="Ebrima" w:cs="Calibri"/>
+                <w:sz w:val="20"/>
+                <w:szCs w:val="20"/>
+                <w:highlight w:val="green"/>
+                <w:lang w:eastAsia="es-AR"/>
+              </w:rPr>
+              <w:t>get</w:t>
+            </w:r>
+            <w:proofErr w:type="spellEnd"/>
+            <w:r>
+              <w:rPr>
+                <w:rFonts w:ascii="Ebrima" w:hAnsi="Ebrima" w:cs="Calibri"/>
+                <w:sz w:val="20"/>
+                <w:szCs w:val="20"/>
+                <w:highlight w:val="green"/>
+                <w:lang w:eastAsia="es-AR"/>
+              </w:rPr>
+              <w:t xml:space="preserve"> en la clase</w:t>
+            </w:r>
+          </w:p>
+        </w:tc>
+        <w:tc>
+          <w:tcPr>
+            <w:tcW w:w="1392" w:type="dxa"/>
+            <w:tcBorders>
+              <w:top w:val="single" w:sz="4" w:space="0" w:color="auto"/>
+              <w:left w:val="single" w:sz="4" w:space="0" w:color="auto"/>
+              <w:bottom w:val="single" w:sz="8" w:space="0" w:color="auto"/>
+              <w:right w:val="single" w:sz="4" w:space="0" w:color="auto"/>
+            </w:tcBorders>
+            <w:shd w:val="clear" w:color="auto" w:fill="auto"/>
+            <w:vAlign w:val="center"/>
+          </w:tcPr>
+          <w:p>
+            <w:pPr>
+              <w:jc w:val="center"/>
+              <w:rPr>
+                <w:rFonts w:ascii="Ebrima" w:hAnsi="Ebrima" w:cs="Calibri"/>
+                <w:sz w:val="20"/>
+                <w:szCs w:val="20"/>
+                <w:lang w:eastAsia="es-AR"/>
+              </w:rPr>
+            </w:pPr>
+            <w:r>
+              <w:rPr>
+                <w:rFonts w:ascii="Ebrima" w:hAnsi="Ebrima" w:cs="Calibri"/>
+                <w:sz w:val="20"/>
+                <w:szCs w:val="20"/>
+                <w:lang w:eastAsia="es-AR"/>
+              </w:rPr>
+              <w:t>N/A</w:t>
+            </w:r>
+          </w:p>
+        </w:tc>
+        <w:tc>
+          <w:tcPr>
+            <w:tcW w:w="1163" w:type="dxa"/>
+            <w:tcBorders>
+              <w:top w:val="nil"/>
+              <w:left w:val="nil"/>
+              <w:bottom w:val="single" w:sz="8" w:space="0" w:color="auto"/>
+              <w:right w:val="single" w:sz="8" w:space="0" w:color="auto"/>
+            </w:tcBorders>
+            <w:shd w:val="clear" w:color="auto" w:fill="auto"/>
+            <w:vAlign w:val="center"/>
+          </w:tcPr>
+          <w:p>
+            <w:pPr>
+              <w:jc w:val="center"/>
+              <w:rPr>
+                <w:rFonts w:ascii="Ebrima" w:hAnsi="Ebrima" w:cs="Calibri"/>
+                <w:sz w:val="20"/>
+                <w:szCs w:val="20"/>
+                <w:lang w:eastAsia="es-AR"/>
+              </w:rPr>
+            </w:pPr>
+            <w:r>
+              <w:rPr>
+                <w:rFonts w:ascii="Ebrima" w:hAnsi="Ebrima" w:cs="Calibri"/>
+                <w:sz w:val="20"/>
+                <w:szCs w:val="20"/>
+                <w:lang w:eastAsia="es-AR"/>
+              </w:rPr>
+              <w:t>Menor</w:t>
+            </w:r>
+          </w:p>
+        </w:tc>
+      </w:tr>
+      <w:tr>
+        <w:trPr>
+          <w:trHeight w:val="247"/>
+          <w:jc w:val="center"/>
+        </w:trPr>
+        <w:tc>
+          <w:tcPr>
+            <w:tcW w:w="2001" w:type="dxa"/>
+            <w:tcBorders>
+              <w:top w:val="single" w:sz="4" w:space="0" w:color="auto"/>
+              <w:left w:val="single" w:sz="8" w:space="0" w:color="auto"/>
+              <w:bottom w:val="single" w:sz="8" w:space="0" w:color="auto"/>
+              <w:right w:val="single" w:sz="4" w:space="0" w:color="auto"/>
+            </w:tcBorders>
+            <w:shd w:val="clear" w:color="auto" w:fill="auto"/>
+            <w:noWrap/>
+            <w:vAlign w:val="center"/>
+          </w:tcPr>
+          <w:p>
+            <w:pPr>
+              <w:jc w:val="center"/>
+              <w:rPr>
+                <w:rFonts w:ascii="Ebrima" w:hAnsi="Ebrima" w:cstheme="minorHAnsi"/>
+                <w:sz w:val="20"/>
+                <w:szCs w:val="20"/>
+              </w:rPr>
+            </w:pPr>
+            <w:r>
+              <w:rPr>
+                <w:rFonts w:ascii="Ebrima" w:hAnsi="Ebrima" w:cstheme="minorHAnsi"/>
+                <w:sz w:val="20"/>
+                <w:szCs w:val="20"/>
+              </w:rPr>
+              <w:t>26</w:t>
+            </w:r>
+          </w:p>
+        </w:tc>
+        <w:tc>
+          <w:tcPr>
+            <w:tcW w:w="1562" w:type="dxa"/>
+            <w:tcBorders>
+              <w:top w:val="nil"/>
+              <w:left w:val="nil"/>
+              <w:bottom w:val="single" w:sz="4" w:space="0" w:color="auto"/>
+              <w:right w:val="single" w:sz="4" w:space="0" w:color="auto"/>
+            </w:tcBorders>
+            <w:shd w:val="clear" w:color="auto" w:fill="auto"/>
+            <w:vAlign w:val="center"/>
+          </w:tcPr>
+          <w:p>
+            <w:pPr>
+              <w:jc w:val="center"/>
+              <w:rPr>
+                <w:rFonts w:ascii="Ebrima" w:hAnsi="Ebrima" w:cstheme="minorHAnsi"/>
+                <w:sz w:val="20"/>
+                <w:szCs w:val="20"/>
+              </w:rPr>
+            </w:pPr>
+            <w:r>
+              <w:rPr>
+                <w:rFonts w:ascii="Ebrima" w:hAnsi="Ebrima" w:cstheme="minorHAnsi"/>
+                <w:sz w:val="20"/>
+                <w:szCs w:val="20"/>
+              </w:rPr>
+              <w:t>24</w:t>
+            </w:r>
+            <w:r>
+              <w:rPr>
+                <w:rFonts w:ascii="Ebrima" w:hAnsi="Ebrima" w:cstheme="minorHAnsi"/>
+                <w:sz w:val="20"/>
+                <w:szCs w:val="20"/>
+              </w:rPr>
+              <w:t>/09/2017</w:t>
+            </w:r>
+          </w:p>
+        </w:tc>
+        <w:tc>
+          <w:tcPr>
+            <w:tcW w:w="4132" w:type="dxa"/>
+            <w:gridSpan w:val="3"/>
+            <w:tcBorders>
+              <w:top w:val="nil"/>
+              <w:left w:val="nil"/>
+              <w:bottom w:val="single" w:sz="4" w:space="0" w:color="auto"/>
+              <w:right w:val="single" w:sz="4" w:space="0" w:color="auto"/>
+            </w:tcBorders>
+          </w:tcPr>
+          <w:p>
+            <w:pPr>
+              <w:jc w:val="center"/>
+              <w:rPr>
+                <w:rFonts w:ascii="Ebrima" w:hAnsi="Ebrima" w:cs="Calibri"/>
+                <w:sz w:val="20"/>
+                <w:szCs w:val="20"/>
+                <w:highlight w:val="green"/>
+                <w:lang w:eastAsia="es-AR"/>
+              </w:rPr>
+            </w:pPr>
+            <w:r>
+              <w:rPr>
+                <w:rFonts w:ascii="Ebrima" w:hAnsi="Ebrima" w:cs="Calibri"/>
+                <w:sz w:val="20"/>
+                <w:szCs w:val="20"/>
+                <w:highlight w:val="green"/>
+                <w:lang w:eastAsia="es-AR"/>
+              </w:rPr>
+              <w:t>Faltan comentarios referentes a los métodos para crear documentación de la clase</w:t>
+            </w:r>
+          </w:p>
+        </w:tc>
+        <w:tc>
+          <w:tcPr>
+            <w:tcW w:w="1392" w:type="dxa"/>
+            <w:tcBorders>
+              <w:top w:val="single" w:sz="4" w:space="0" w:color="auto"/>
+              <w:left w:val="single" w:sz="4" w:space="0" w:color="auto"/>
+              <w:bottom w:val="single" w:sz="4" w:space="0" w:color="auto"/>
+              <w:right w:val="single" w:sz="4" w:space="0" w:color="auto"/>
+            </w:tcBorders>
+            <w:shd w:val="clear" w:color="auto" w:fill="auto"/>
+            <w:vAlign w:val="center"/>
+          </w:tcPr>
+          <w:p>
+            <w:pPr>
+              <w:jc w:val="center"/>
+              <w:rPr>
+                <w:rFonts w:ascii="Ebrima" w:hAnsi="Ebrima" w:cs="Calibri"/>
+                <w:sz w:val="20"/>
+                <w:szCs w:val="20"/>
+                <w:lang w:eastAsia="es-AR"/>
+              </w:rPr>
+            </w:pPr>
+            <w:r>
+              <w:rPr>
+                <w:rFonts w:ascii="Ebrima" w:hAnsi="Ebrima" w:cs="Calibri"/>
+                <w:sz w:val="20"/>
+                <w:szCs w:val="20"/>
+                <w:lang w:eastAsia="es-AR"/>
+              </w:rPr>
+              <w:t>N/A</w:t>
+            </w:r>
+          </w:p>
+        </w:tc>
+        <w:tc>
+          <w:tcPr>
+            <w:tcW w:w="1163" w:type="dxa"/>
+            <w:tcBorders>
+              <w:top w:val="nil"/>
+              <w:left w:val="nil"/>
+              <w:bottom w:val="single" w:sz="4" w:space="0" w:color="auto"/>
+              <w:right w:val="single" w:sz="8" w:space="0" w:color="auto"/>
+            </w:tcBorders>
+            <w:shd w:val="clear" w:color="auto" w:fill="auto"/>
+            <w:vAlign w:val="center"/>
+          </w:tcPr>
+          <w:p>
+            <w:pPr>
+              <w:jc w:val="center"/>
+              <w:rPr>
+                <w:rFonts w:ascii="Ebrima" w:hAnsi="Ebrima" w:cs="Calibri"/>
+                <w:sz w:val="20"/>
+                <w:szCs w:val="20"/>
+                <w:lang w:eastAsia="es-AR"/>
+              </w:rPr>
+            </w:pPr>
+            <w:r>
+              <w:rPr>
+                <w:rFonts w:ascii="Ebrima" w:hAnsi="Ebrima" w:cs="Calibri"/>
+                <w:sz w:val="20"/>
+                <w:szCs w:val="20"/>
+                <w:lang w:eastAsia="es-AR"/>
+              </w:rPr>
+              <w:t>Menor</w:t>
+            </w:r>
+          </w:p>
+        </w:tc>
+      </w:tr>
+      <w:tr>
+        <w:trPr>
+          <w:trHeight w:val="247"/>
+          <w:jc w:val="center"/>
+        </w:trPr>
+        <w:tc>
+          <w:tcPr>
+            <w:tcW w:w="2001" w:type="dxa"/>
+            <w:tcBorders>
+              <w:top w:val="single" w:sz="4" w:space="0" w:color="auto"/>
+              <w:left w:val="single" w:sz="8" w:space="0" w:color="auto"/>
+              <w:bottom w:val="single" w:sz="8" w:space="0" w:color="auto"/>
+              <w:right w:val="single" w:sz="4" w:space="0" w:color="auto"/>
+            </w:tcBorders>
+            <w:shd w:val="clear" w:color="auto" w:fill="auto"/>
+            <w:noWrap/>
+            <w:vAlign w:val="center"/>
+          </w:tcPr>
+          <w:p>
+            <w:pPr>
+              <w:jc w:val="center"/>
+              <w:rPr>
+                <w:rFonts w:ascii="Ebrima" w:hAnsi="Ebrima" w:cstheme="minorHAnsi"/>
+                <w:sz w:val="20"/>
+                <w:szCs w:val="20"/>
+              </w:rPr>
+            </w:pPr>
+            <w:r>
+              <w:rPr>
+                <w:rFonts w:ascii="Ebrima" w:hAnsi="Ebrima" w:cstheme="minorHAnsi"/>
+                <w:sz w:val="20"/>
+                <w:szCs w:val="20"/>
+              </w:rPr>
+              <w:lastRenderedPageBreak/>
+              <w:t>27</w:t>
+            </w:r>
+          </w:p>
+        </w:tc>
+        <w:tc>
+          <w:tcPr>
+            <w:tcW w:w="1562" w:type="dxa"/>
+            <w:tcBorders>
+              <w:top w:val="single" w:sz="4" w:space="0" w:color="auto"/>
+              <w:left w:val="nil"/>
+              <w:bottom w:val="single" w:sz="8" w:space="0" w:color="auto"/>
+              <w:right w:val="single" w:sz="4" w:space="0" w:color="auto"/>
+            </w:tcBorders>
+            <w:shd w:val="clear" w:color="auto" w:fill="auto"/>
+            <w:vAlign w:val="center"/>
+          </w:tcPr>
+          <w:p>
+            <w:pPr>
+              <w:jc w:val="center"/>
+              <w:rPr>
+                <w:rFonts w:ascii="Ebrima" w:hAnsi="Ebrima" w:cstheme="minorHAnsi"/>
+                <w:sz w:val="20"/>
+                <w:szCs w:val="20"/>
+              </w:rPr>
+            </w:pPr>
+            <w:r>
+              <w:rPr>
+                <w:rFonts w:ascii="Ebrima" w:hAnsi="Ebrima" w:cstheme="minorHAnsi"/>
+                <w:sz w:val="20"/>
+                <w:szCs w:val="20"/>
+              </w:rPr>
+              <w:t>24</w:t>
+            </w:r>
+            <w:r>
+              <w:rPr>
+                <w:rFonts w:ascii="Ebrima" w:hAnsi="Ebrima" w:cstheme="minorHAnsi"/>
+                <w:sz w:val="20"/>
+                <w:szCs w:val="20"/>
+              </w:rPr>
+              <w:t>/09/2017</w:t>
+            </w:r>
+          </w:p>
+        </w:tc>
+        <w:tc>
+          <w:tcPr>
+            <w:tcW w:w="4132" w:type="dxa"/>
+            <w:gridSpan w:val="3"/>
+            <w:tcBorders>
+              <w:top w:val="single" w:sz="4" w:space="0" w:color="auto"/>
+              <w:left w:val="nil"/>
+              <w:bottom w:val="single" w:sz="8" w:space="0" w:color="auto"/>
+              <w:right w:val="single" w:sz="4" w:space="0" w:color="auto"/>
+            </w:tcBorders>
+          </w:tcPr>
+          <w:p>
+            <w:pPr>
+              <w:jc w:val="center"/>
+              <w:rPr>
+                <w:rFonts w:ascii="Ebrima" w:hAnsi="Ebrima" w:cs="Calibri"/>
+                <w:sz w:val="20"/>
+                <w:szCs w:val="20"/>
+                <w:highlight w:val="green"/>
+                <w:lang w:eastAsia="es-AR"/>
+              </w:rPr>
+            </w:pPr>
+            <w:r>
+              <w:rPr>
+                <w:highlight w:val="green"/>
+              </w:rPr>
+              <w:t>Se importa la clase “</w:t>
+            </w:r>
+            <w:proofErr w:type="spellStart"/>
+            <w:r>
+              <w:rPr>
+                <w:highlight w:val="green"/>
+              </w:rPr>
+              <w:t>java.</w:t>
+            </w:r>
+            <w:proofErr w:type="gramStart"/>
+            <w:r>
+              <w:rPr>
+                <w:highlight w:val="green"/>
+              </w:rPr>
+              <w:t>text.ParseException</w:t>
+            </w:r>
+            <w:proofErr w:type="spellEnd"/>
+            <w:proofErr w:type="gramEnd"/>
+            <w:r>
+              <w:rPr>
+                <w:highlight w:val="green"/>
+              </w:rPr>
+              <w:t>” pero no se utiliza</w:t>
+            </w:r>
+          </w:p>
+        </w:tc>
+        <w:tc>
+          <w:tcPr>
+            <w:tcW w:w="1392" w:type="dxa"/>
+            <w:tcBorders>
+              <w:top w:val="single" w:sz="4" w:space="0" w:color="auto"/>
+              <w:left w:val="single" w:sz="4" w:space="0" w:color="auto"/>
+              <w:bottom w:val="single" w:sz="8" w:space="0" w:color="auto"/>
+              <w:right w:val="single" w:sz="4" w:space="0" w:color="auto"/>
+            </w:tcBorders>
+            <w:shd w:val="clear" w:color="auto" w:fill="auto"/>
+            <w:vAlign w:val="center"/>
+          </w:tcPr>
+          <w:p>
+            <w:pPr>
+              <w:jc w:val="center"/>
+              <w:rPr>
+                <w:rFonts w:ascii="Ebrima" w:hAnsi="Ebrima" w:cs="Calibri"/>
+                <w:sz w:val="20"/>
+                <w:szCs w:val="20"/>
+                <w:lang w:eastAsia="es-AR"/>
+              </w:rPr>
+            </w:pPr>
+            <w:r>
+              <w:rPr>
+                <w:rFonts w:ascii="Ebrima" w:hAnsi="Ebrima" w:cs="Calibri"/>
+                <w:sz w:val="20"/>
+                <w:szCs w:val="20"/>
+                <w:lang w:eastAsia="es-AR"/>
+              </w:rPr>
+              <w:t>3</w:t>
+            </w:r>
+          </w:p>
+        </w:tc>
+        <w:tc>
+          <w:tcPr>
+            <w:tcW w:w="1163" w:type="dxa"/>
+            <w:tcBorders>
+              <w:top w:val="single" w:sz="4" w:space="0" w:color="auto"/>
+              <w:left w:val="nil"/>
+              <w:bottom w:val="single" w:sz="8" w:space="0" w:color="auto"/>
+              <w:right w:val="single" w:sz="8" w:space="0" w:color="auto"/>
+            </w:tcBorders>
+            <w:shd w:val="clear" w:color="auto" w:fill="auto"/>
+            <w:vAlign w:val="center"/>
+          </w:tcPr>
+          <w:p>
+            <w:pPr>
+              <w:jc w:val="center"/>
+              <w:rPr>
+                <w:rFonts w:ascii="Ebrima" w:hAnsi="Ebrima" w:cs="Calibri"/>
+                <w:sz w:val="20"/>
+                <w:szCs w:val="20"/>
+                <w:lang w:eastAsia="es-AR"/>
+              </w:rPr>
+            </w:pPr>
+            <w:r>
+              <w:rPr>
+                <w:rFonts w:ascii="Ebrima" w:hAnsi="Ebrima" w:cs="Calibri"/>
+                <w:sz w:val="20"/>
+                <w:szCs w:val="20"/>
+                <w:lang w:eastAsia="es-AR"/>
+              </w:rPr>
+              <w:t>Menor</w:t>
+            </w:r>
+          </w:p>
+        </w:tc>
+      </w:tr>
+      <w:tr>
+        <w:trPr>
+          <w:trHeight w:val="247"/>
+          <w:jc w:val="center"/>
+        </w:trPr>
+        <w:tc>
+          <w:tcPr>
+            <w:tcW w:w="2001" w:type="dxa"/>
+            <w:tcBorders>
+              <w:top w:val="single" w:sz="4" w:space="0" w:color="auto"/>
+              <w:left w:val="single" w:sz="8" w:space="0" w:color="auto"/>
+              <w:bottom w:val="single" w:sz="8" w:space="0" w:color="auto"/>
+              <w:right w:val="single" w:sz="4" w:space="0" w:color="auto"/>
+            </w:tcBorders>
+            <w:shd w:val="clear" w:color="auto" w:fill="auto"/>
+            <w:noWrap/>
+            <w:vAlign w:val="center"/>
+          </w:tcPr>
+          <w:p>
+            <w:pPr>
+              <w:jc w:val="center"/>
+              <w:rPr>
+                <w:rFonts w:ascii="Ebrima" w:hAnsi="Ebrima" w:cstheme="minorHAnsi"/>
+                <w:sz w:val="20"/>
+                <w:szCs w:val="20"/>
+              </w:rPr>
+            </w:pPr>
+            <w:r>
+              <w:rPr>
+                <w:rFonts w:ascii="Ebrima" w:hAnsi="Ebrima" w:cstheme="minorHAnsi"/>
+                <w:sz w:val="20"/>
+                <w:szCs w:val="20"/>
+              </w:rPr>
+              <w:t>28</w:t>
+            </w:r>
+          </w:p>
+        </w:tc>
+        <w:tc>
+          <w:tcPr>
+            <w:tcW w:w="1562" w:type="dxa"/>
+            <w:tcBorders>
+              <w:top w:val="nil"/>
+              <w:left w:val="nil"/>
+              <w:bottom w:val="single" w:sz="8" w:space="0" w:color="auto"/>
+              <w:right w:val="single" w:sz="4" w:space="0" w:color="auto"/>
+            </w:tcBorders>
+            <w:shd w:val="clear" w:color="auto" w:fill="auto"/>
+            <w:vAlign w:val="center"/>
+          </w:tcPr>
+          <w:p>
+            <w:pPr>
+              <w:jc w:val="center"/>
+              <w:rPr>
+                <w:rFonts w:ascii="Ebrima" w:hAnsi="Ebrima" w:cstheme="minorHAnsi"/>
+                <w:sz w:val="20"/>
+                <w:szCs w:val="20"/>
+              </w:rPr>
+            </w:pPr>
+            <w:r>
+              <w:rPr>
+                <w:rFonts w:ascii="Ebrima" w:hAnsi="Ebrima" w:cstheme="minorHAnsi"/>
+                <w:sz w:val="20"/>
+                <w:szCs w:val="20"/>
+              </w:rPr>
+              <w:t>24</w:t>
+            </w:r>
+            <w:r>
+              <w:rPr>
+                <w:rFonts w:ascii="Ebrima" w:hAnsi="Ebrima" w:cstheme="minorHAnsi"/>
+                <w:sz w:val="20"/>
+                <w:szCs w:val="20"/>
+              </w:rPr>
+              <w:t>/09/2017</w:t>
+            </w:r>
+          </w:p>
+        </w:tc>
+        <w:tc>
+          <w:tcPr>
+            <w:tcW w:w="4132" w:type="dxa"/>
+            <w:gridSpan w:val="3"/>
+            <w:tcBorders>
+              <w:top w:val="nil"/>
+              <w:left w:val="nil"/>
+              <w:bottom w:val="single" w:sz="8" w:space="0" w:color="auto"/>
+              <w:right w:val="single" w:sz="4" w:space="0" w:color="auto"/>
+            </w:tcBorders>
+          </w:tcPr>
+          <w:p>
+            <w:pPr>
+              <w:jc w:val="center"/>
+              <w:rPr>
+                <w:highlight w:val="green"/>
+              </w:rPr>
+            </w:pPr>
+            <w:r>
+              <w:rPr>
+                <w:highlight w:val="green"/>
+              </w:rPr>
+              <w:t xml:space="preserve">No se importa la clase </w:t>
+            </w:r>
+            <w:proofErr w:type="spellStart"/>
+            <w:r>
+              <w:rPr>
+                <w:highlight w:val="green"/>
+              </w:rPr>
+              <w:t>Ex</w:t>
+            </w:r>
+            <w:r>
+              <w:rPr>
+                <w:highlight w:val="green"/>
+              </w:rPr>
+              <w:t>c</w:t>
+            </w:r>
+            <w:r>
+              <w:rPr>
+                <w:highlight w:val="green"/>
+              </w:rPr>
+              <w:t>eption</w:t>
+            </w:r>
+            <w:proofErr w:type="spellEnd"/>
+          </w:p>
+        </w:tc>
+        <w:tc>
+          <w:tcPr>
+            <w:tcW w:w="1392" w:type="dxa"/>
+            <w:tcBorders>
+              <w:top w:val="single" w:sz="4" w:space="0" w:color="auto"/>
+              <w:left w:val="single" w:sz="4" w:space="0" w:color="auto"/>
+              <w:bottom w:val="single" w:sz="8" w:space="0" w:color="auto"/>
+              <w:right w:val="single" w:sz="4" w:space="0" w:color="auto"/>
+            </w:tcBorders>
+            <w:shd w:val="clear" w:color="auto" w:fill="auto"/>
+            <w:vAlign w:val="center"/>
+          </w:tcPr>
+          <w:p>
+            <w:pPr>
+              <w:jc w:val="center"/>
+              <w:rPr>
+                <w:rFonts w:ascii="Ebrima" w:hAnsi="Ebrima" w:cs="Calibri"/>
+                <w:sz w:val="20"/>
+                <w:szCs w:val="20"/>
+                <w:lang w:eastAsia="es-AR"/>
+              </w:rPr>
+            </w:pPr>
+            <w:r>
+              <w:rPr>
+                <w:rFonts w:ascii="Ebrima" w:hAnsi="Ebrima" w:cs="Calibri"/>
+                <w:sz w:val="20"/>
+                <w:szCs w:val="20"/>
+                <w:lang w:eastAsia="es-AR"/>
+              </w:rPr>
+              <w:t>95</w:t>
+            </w:r>
+          </w:p>
+        </w:tc>
+        <w:tc>
+          <w:tcPr>
+            <w:tcW w:w="1163" w:type="dxa"/>
+            <w:tcBorders>
+              <w:top w:val="nil"/>
+              <w:left w:val="nil"/>
+              <w:bottom w:val="single" w:sz="8" w:space="0" w:color="auto"/>
+              <w:right w:val="single" w:sz="8" w:space="0" w:color="auto"/>
+            </w:tcBorders>
+            <w:shd w:val="clear" w:color="auto" w:fill="auto"/>
+            <w:vAlign w:val="center"/>
+          </w:tcPr>
+          <w:p>
+            <w:pPr>
+              <w:jc w:val="center"/>
+              <w:rPr>
+                <w:rFonts w:ascii="Ebrima" w:hAnsi="Ebrima" w:cs="Calibri"/>
+                <w:sz w:val="20"/>
+                <w:szCs w:val="20"/>
+                <w:lang w:eastAsia="es-AR"/>
+              </w:rPr>
+            </w:pPr>
+            <w:r>
+              <w:rPr>
+                <w:rFonts w:ascii="Ebrima" w:hAnsi="Ebrima" w:cs="Calibri"/>
+                <w:sz w:val="20"/>
+                <w:szCs w:val="20"/>
+                <w:lang w:eastAsia="es-AR"/>
+              </w:rPr>
+              <w:t>Mayor</w:t>
+            </w:r>
           </w:p>
         </w:tc>
       </w:tr>
@@ -4743,7 +6820,7 @@
         </w:trPr>
         <w:tc>
           <w:tcPr>
-            <w:tcW w:w="1593" w:type="dxa"/>
+            <w:tcW w:w="2001" w:type="dxa"/>
             <w:tcBorders>
               <w:top w:val="nil"/>
               <w:left w:val="single" w:sz="8" w:space="0" w:color="auto"/>
@@ -4795,11 +6872,27 @@
                 <w:szCs w:val="20"/>
               </w:rPr>
             </w:pPr>
-          </w:p>
-        </w:tc>
-        <w:tc>
-          <w:tcPr>
-            <w:tcW w:w="7095" w:type="dxa"/>
+            <w:r>
+              <w:rPr>
+                <w:rFonts w:ascii="Ebrima" w:hAnsi="Ebrima" w:cstheme="minorHAnsi"/>
+                <w:sz w:val="20"/>
+                <w:szCs w:val="20"/>
+              </w:rPr>
+              <w:t>25</w:t>
+            </w:r>
+            <w:r>
+              <w:rPr>
+                <w:rFonts w:ascii="Ebrima" w:hAnsi="Ebrima" w:cstheme="minorHAnsi"/>
+                <w:sz w:val="20"/>
+                <w:szCs w:val="20"/>
+              </w:rPr>
+              <w:t>/09/2017</w:t>
+            </w:r>
+          </w:p>
+        </w:tc>
+        <w:tc>
+          <w:tcPr>
+            <w:tcW w:w="6687" w:type="dxa"/>
             <w:gridSpan w:val="5"/>
             <w:tcBorders>
               <w:top w:val="single" w:sz="4" w:space="0" w:color="auto"/>
@@ -4826,31 +6919,16 @@
                 <w:sz w:val="20"/>
                 <w:szCs w:val="20"/>
               </w:rPr>
-              <w:t>Aceptar/</w:t>
-            </w:r>
-            <w:r>
-              <w:rPr>
-                <w:rFonts w:ascii="Ebrima" w:hAnsi="Ebrima" w:cstheme="minorHAnsi"/>
-                <w:b/>
-                <w:sz w:val="20"/>
-                <w:szCs w:val="20"/>
-                <w:highlight w:val="yellow"/>
-              </w:rPr>
-              <w:t>Rechazar</w:t>
-            </w:r>
-            <w:r>
-              <w:rPr>
-                <w:rFonts w:ascii="Ebrima" w:hAnsi="Ebrima" w:cstheme="minorHAnsi"/>
-                <w:sz w:val="20"/>
-                <w:szCs w:val="20"/>
-              </w:rPr>
-              <w:t>/Aceptar Provisoriamente</w:t>
+              <w:t>Se rechaza la Clase</w:t>
             </w:r>
           </w:p>
         </w:tc>
       </w:tr>
     </w:tbl>
-    <w:p/>
+    <w:p>
+      <w:bookmarkStart w:id="0" w:name="_GoBack"/>
+      <w:bookmarkEnd w:id="0"/>
+    </w:p>
     <w:sectPr>
       <w:pgSz w:w="11906" w:h="16838"/>
       <w:pgMar w:top="1417" w:right="1701" w:bottom="1417" w:left="1701" w:header="708" w:footer="708" w:gutter="0"/>
@@ -5582,4 +7660,16 @@
     </a:ext>
   </a:extLst>
 </a:theme>
+</file>
+
+<file path=customXml/item1.xml><?xml version="1.0" encoding="utf-8"?>
+<b:Sources xmlns:b="http://schemas.openxmlformats.org/officeDocument/2006/bibliography" xmlns="http://schemas.openxmlformats.org/officeDocument/2006/bibliography" SelectedStyle="\APASixthEditionOfficeOnline.xsl" StyleName="APA" Version="6"/>
+</file>
+
+<file path=customXml/itemProps1.xml><?xml version="1.0" encoding="utf-8"?>
+<ds:datastoreItem xmlns:ds="http://schemas.openxmlformats.org/officeDocument/2006/customXml" ds:itemID="{BC4B34DF-17A4-4988-981A-2EFFCC1D247C}">
+  <ds:schemaRefs>
+    <ds:schemaRef ds:uri="http://schemas.openxmlformats.org/officeDocument/2006/bibliography"/>
+  </ds:schemaRefs>
+</ds:datastoreItem>
 </file>
</xml_diff>

<commit_message>
Versioón final del trabajo practico 7
</commit_message>
<xml_diff>
--- a/Produccion Propia/Entregas/Trabajos Practicos en desarrollo/Trabajo Practico 7/ISW_TrabajoPractico_7_InspeccionesTecnicas.docx
+++ b/Produccion Propia/Entregas/Trabajos Practicos en desarrollo/Trabajo Practico 7/ISW_TrabajoPractico_7_InspeccionesTecnicas.docx
@@ -866,29 +866,16 @@
                 <w:rFonts w:ascii="Ebrima" w:hAnsi="Ebrima" w:cstheme="minorHAnsi"/>
                 <w:sz w:val="20"/>
                 <w:szCs w:val="20"/>
-                <w:highlight w:val="yellow"/>
-              </w:rPr>
-            </w:pPr>
-            <w:r>
-              <w:rPr>
-                <w:rFonts w:ascii="Ebrima" w:hAnsi="Ebrima" w:cstheme="minorHAnsi"/>
-                <w:sz w:val="20"/>
-                <w:szCs w:val="20"/>
-                <w:highlight w:val="yellow"/>
-              </w:rPr>
-              <w:t>@</w:t>
-            </w:r>
-            <w:proofErr w:type="spellStart"/>
-            <w:r>
-              <w:rPr>
-                <w:rFonts w:ascii="Ebrima" w:hAnsi="Ebrima" w:cstheme="minorHAnsi"/>
-                <w:sz w:val="20"/>
-                <w:szCs w:val="20"/>
-                <w:highlight w:val="yellow"/>
-              </w:rPr>
-              <w:t>joaquinleonelrobles</w:t>
-            </w:r>
-            <w:proofErr w:type="spellEnd"/>
+              </w:rPr>
+            </w:pPr>
+            <w:r>
+              <w:rPr>
+                <w:rFonts w:ascii="Ebrima" w:hAnsi="Ebrima" w:cstheme="minorHAnsi"/>
+                <w:sz w:val="20"/>
+                <w:szCs w:val="20"/>
+              </w:rPr>
+              <w:t>@joaquinleonelrobles</w:t>
+            </w:r>
           </w:p>
         </w:tc>
         <w:tc>
@@ -909,17 +896,51 @@
                 <w:rFonts w:ascii="Ebrima" w:hAnsi="Ebrima" w:cstheme="minorHAnsi"/>
                 <w:sz w:val="20"/>
                 <w:szCs w:val="20"/>
-                <w:highlight w:val="yellow"/>
-              </w:rPr>
-            </w:pPr>
-            <w:r>
-              <w:rPr>
-                <w:rFonts w:ascii="Ebrima" w:hAnsi="Ebrima" w:cstheme="minorHAnsi"/>
-                <w:sz w:val="20"/>
-                <w:szCs w:val="20"/>
-                <w:highlight w:val="yellow"/>
+              </w:rPr>
+            </w:pPr>
+            <w:r>
+              <w:rPr>
+                <w:rFonts w:ascii="Ebrima" w:hAnsi="Ebrima" w:cstheme="minorHAnsi"/>
+                <w:sz w:val="20"/>
+                <w:szCs w:val="20"/>
               </w:rPr>
               <w:t>Autor</w:t>
+            </w:r>
+            <w:r>
+              <w:rPr>
+                <w:rFonts w:ascii="Ebrima" w:hAnsi="Ebrima" w:cstheme="minorHAnsi"/>
+                <w:sz w:val="20"/>
+                <w:szCs w:val="20"/>
+              </w:rPr>
+              <w:t xml:space="preserve"> (Ver </w:t>
+            </w:r>
+            <w:r>
+              <w:rPr>
+                <w:rFonts w:ascii="Ebrima" w:hAnsi="Ebrima" w:cstheme="minorHAnsi"/>
+                <w:b/>
+                <w:sz w:val="20"/>
+                <w:szCs w:val="20"/>
+              </w:rPr>
+              <w:t>N</w:t>
+            </w:r>
+            <w:bookmarkStart w:id="0" w:name="_GoBack"/>
+            <w:bookmarkEnd w:id="0"/>
+            <w:r>
+              <w:rPr>
+                <w:rFonts w:ascii="Ebrima" w:hAnsi="Ebrima" w:cstheme="minorHAnsi"/>
+                <w:b/>
+                <w:sz w:val="20"/>
+                <w:szCs w:val="20"/>
+              </w:rPr>
+              <w:t>ota</w:t>
+            </w:r>
+            <w:r>
+              <w:rPr>
+                <w:rFonts w:ascii="Ebrima" w:hAnsi="Ebrima" w:cstheme="minorHAnsi"/>
+                <w:sz w:val="20"/>
+                <w:szCs w:val="20"/>
+              </w:rPr>
+              <w:t xml:space="preserve"> al final)</w:t>
             </w:r>
           </w:p>
         </w:tc>
@@ -992,25 +1013,7 @@
                 <w:sz w:val="20"/>
                 <w:szCs w:val="20"/>
               </w:rPr>
-              <w:t>Clase “</w:t>
-            </w:r>
-            <w:proofErr w:type="spellStart"/>
-            <w:r>
-              <w:rPr>
-                <w:rFonts w:ascii="Ebrima" w:hAnsi="Ebrima" w:cstheme="minorHAnsi"/>
-                <w:sz w:val="20"/>
-                <w:szCs w:val="20"/>
-              </w:rPr>
-              <w:t>GestorAlquilerPuesto</w:t>
-            </w:r>
-            <w:proofErr w:type="spellEnd"/>
-            <w:r>
-              <w:rPr>
-                <w:rFonts w:ascii="Ebrima" w:hAnsi="Ebrima" w:cstheme="minorHAnsi"/>
-                <w:sz w:val="20"/>
-                <w:szCs w:val="20"/>
-              </w:rPr>
-              <w:t>”</w:t>
+              <w:t>Clase “GestorAlquilerPuesto”</w:t>
             </w:r>
           </w:p>
         </w:tc>
@@ -1228,7 +1231,6 @@
                 <w:szCs w:val="20"/>
               </w:rPr>
             </w:pPr>
-            <w:proofErr w:type="spellStart"/>
             <w:r>
               <w:rPr>
                 <w:rFonts w:ascii="Ebrima" w:hAnsi="Ebrima" w:cstheme="minorHAnsi"/>
@@ -1237,7 +1239,6 @@
               </w:rPr>
               <w:t>GestorAlquilerPuesto</w:t>
             </w:r>
-            <w:proofErr w:type="spellEnd"/>
           </w:p>
         </w:tc>
         <w:tc>
@@ -1261,23 +1262,13 @@
                 <w:szCs w:val="20"/>
               </w:rPr>
             </w:pPr>
-            <w:proofErr w:type="spellStart"/>
-            <w:r>
-              <w:rPr>
-                <w:rFonts w:ascii="Ebrima" w:hAnsi="Ebrima" w:cstheme="minorHAnsi"/>
-                <w:sz w:val="20"/>
-                <w:szCs w:val="20"/>
-              </w:rPr>
-              <w:t>Initial</w:t>
-            </w:r>
-            <w:proofErr w:type="spellEnd"/>
-            <w:r>
-              <w:rPr>
-                <w:rFonts w:ascii="Ebrima" w:hAnsi="Ebrima" w:cstheme="minorHAnsi"/>
-                <w:sz w:val="20"/>
-                <w:szCs w:val="20"/>
-              </w:rPr>
-              <w:t xml:space="preserve"> versión (ó 1.0)</w:t>
+            <w:r>
+              <w:rPr>
+                <w:rFonts w:ascii="Ebrima" w:hAnsi="Ebrima" w:cstheme="minorHAnsi"/>
+                <w:sz w:val="20"/>
+                <w:szCs w:val="20"/>
+              </w:rPr>
+              <w:t>Initial versión (ó 1.0)</w:t>
             </w:r>
           </w:p>
         </w:tc>
@@ -1306,18 +1297,8 @@
                 <w:sz w:val="20"/>
                 <w:szCs w:val="20"/>
               </w:rPr>
-              <w:t>@</w:t>
-            </w:r>
-            <w:proofErr w:type="spellStart"/>
-            <w:r>
-              <w:rPr>
-                <w:rFonts w:ascii="Ebrima" w:hAnsi="Ebrima" w:cstheme="minorHAnsi"/>
-                <w:sz w:val="20"/>
-                <w:szCs w:val="20"/>
-              </w:rPr>
-              <w:t>joaquinleonelrobles</w:t>
-            </w:r>
-            <w:proofErr w:type="spellEnd"/>
+              <w:t>@joaquinleonelrobles</w:t>
+            </w:r>
           </w:p>
         </w:tc>
       </w:tr>
@@ -1392,7 +1373,6 @@
                 <w:szCs w:val="20"/>
               </w:rPr>
             </w:pPr>
-            <w:proofErr w:type="spellStart"/>
             <w:r>
               <w:rPr>
                 <w:rFonts w:ascii="Ebrima" w:hAnsi="Ebrima" w:cstheme="minorHAnsi"/>
@@ -1403,7 +1383,6 @@
               </w:rPr>
               <w:t>Nº</w:t>
             </w:r>
-            <w:proofErr w:type="spellEnd"/>
           </w:p>
         </w:tc>
         <w:tc>
@@ -2019,32 +1998,9 @@
                 <w:rFonts w:ascii="Ebrima" w:hAnsi="Ebrima" w:cs="Calibri"/>
                 <w:sz w:val="20"/>
                 <w:szCs w:val="20"/>
-                <w:highlight w:val="green"/>
-                <w:lang w:eastAsia="es-AR"/>
-              </w:rPr>
-              <w:t xml:space="preserve">No Valida que los parámetros del constructor </w:t>
-            </w:r>
-            <w:proofErr w:type="spellStart"/>
-            <w:r>
-              <w:rPr>
-                <w:rFonts w:ascii="Ebrima" w:hAnsi="Ebrima" w:cs="Calibri"/>
-                <w:sz w:val="20"/>
-                <w:szCs w:val="20"/>
-                <w:highlight w:val="green"/>
-                <w:lang w:eastAsia="es-AR"/>
-              </w:rPr>
-              <w:t>GestorAlquilerPuesto</w:t>
-            </w:r>
-            <w:proofErr w:type="spellEnd"/>
-            <w:r>
-              <w:rPr>
-                <w:rFonts w:ascii="Ebrima" w:hAnsi="Ebrima" w:cs="Calibri"/>
-                <w:sz w:val="20"/>
-                <w:szCs w:val="20"/>
-                <w:highlight w:val="green"/>
-                <w:lang w:eastAsia="es-AR"/>
-              </w:rPr>
-              <w:t xml:space="preserve"> no sean nulos antes de utilizarlos</w:t>
+                <w:lang w:eastAsia="es-AR"/>
+              </w:rPr>
+              <w:t>No Valida que los parámetros del constructor GestorAlquilerPuesto no sean nulos antes de utilizarlos</w:t>
             </w:r>
           </w:p>
         </w:tc>
@@ -2209,48 +2165,23 @@
                 <w:rFonts w:ascii="Ebrima" w:hAnsi="Ebrima" w:cs="Calibri"/>
                 <w:sz w:val="20"/>
                 <w:szCs w:val="20"/>
-                <w:highlight w:val="green"/>
-                <w:lang w:eastAsia="es-AR"/>
-              </w:rPr>
-            </w:pPr>
-            <w:r>
-              <w:rPr>
-                <w:rFonts w:ascii="Ebrima" w:hAnsi="Ebrima" w:cs="Calibri"/>
-                <w:sz w:val="20"/>
-                <w:szCs w:val="20"/>
-                <w:highlight w:val="green"/>
-                <w:lang w:eastAsia="es-AR"/>
-              </w:rPr>
-              <w:t xml:space="preserve">Formatea la </w:t>
-            </w:r>
-            <w:proofErr w:type="gramStart"/>
-            <w:r>
-              <w:rPr>
-                <w:rFonts w:ascii="Ebrima" w:hAnsi="Ebrima" w:cs="Calibri"/>
-                <w:sz w:val="20"/>
-                <w:szCs w:val="20"/>
-                <w:highlight w:val="green"/>
-                <w:lang w:eastAsia="es-AR"/>
-              </w:rPr>
-              <w:t>fecha</w:t>
-            </w:r>
-            <w:proofErr w:type="gramEnd"/>
-            <w:r>
-              <w:rPr>
-                <w:rFonts w:ascii="Ebrima" w:hAnsi="Ebrima" w:cs="Calibri"/>
-                <w:sz w:val="20"/>
-                <w:szCs w:val="20"/>
-                <w:highlight w:val="green"/>
-                <w:lang w:eastAsia="es-AR"/>
-              </w:rPr>
-              <w:t xml:space="preserve"> pero no se la asigna al usuario</w:t>
-            </w:r>
-            <w:r>
-              <w:rPr>
-                <w:rFonts w:ascii="Ebrima" w:hAnsi="Ebrima" w:cs="Calibri"/>
-                <w:sz w:val="20"/>
-                <w:szCs w:val="20"/>
-                <w:highlight w:val="green"/>
+                <w:lang w:eastAsia="es-AR"/>
+              </w:rPr>
+            </w:pPr>
+            <w:r>
+              <w:rPr>
+                <w:rFonts w:ascii="Ebrima" w:hAnsi="Ebrima" w:cs="Calibri"/>
+                <w:sz w:val="20"/>
+                <w:szCs w:val="20"/>
+                <w:lang w:eastAsia="es-AR"/>
+              </w:rPr>
+              <w:t>Formatea la fecha pero no se la asigna al usuario</w:t>
+            </w:r>
+            <w:r>
+              <w:rPr>
+                <w:rFonts w:ascii="Ebrima" w:hAnsi="Ebrima" w:cs="Calibri"/>
+                <w:sz w:val="20"/>
+                <w:szCs w:val="20"/>
                 <w:lang w:eastAsia="es-AR"/>
               </w:rPr>
               <w:t xml:space="preserve"> como enuncia el comentario</w:t>
@@ -2414,47 +2345,7 @@
                 <w:szCs w:val="20"/>
                 <w:lang w:eastAsia="es-AR"/>
               </w:rPr>
-              <w:t xml:space="preserve">El </w:t>
-            </w:r>
-            <w:proofErr w:type="spellStart"/>
-            <w:r>
-              <w:rPr>
-                <w:rFonts w:ascii="Ebrima" w:hAnsi="Ebrima" w:cs="Calibri"/>
-                <w:sz w:val="20"/>
-                <w:szCs w:val="20"/>
-                <w:lang w:eastAsia="es-AR"/>
-              </w:rPr>
-              <w:t>String</w:t>
-            </w:r>
-            <w:proofErr w:type="spellEnd"/>
-            <w:r>
-              <w:rPr>
-                <w:rFonts w:ascii="Ebrima" w:hAnsi="Ebrima" w:cs="Calibri"/>
-                <w:sz w:val="20"/>
-                <w:szCs w:val="20"/>
-                <w:lang w:eastAsia="es-AR"/>
-              </w:rPr>
-              <w:t xml:space="preserve"> que se pasa por parámetro al constructor </w:t>
-            </w:r>
-            <w:proofErr w:type="spellStart"/>
-            <w:r>
-              <w:rPr>
-                <w:rFonts w:ascii="Ebrima" w:hAnsi="Ebrima" w:cs="Calibri"/>
-                <w:sz w:val="20"/>
-                <w:szCs w:val="20"/>
-                <w:lang w:eastAsia="es-AR"/>
-              </w:rPr>
-              <w:t>SimpleDateFormat</w:t>
-            </w:r>
-            <w:proofErr w:type="spellEnd"/>
-            <w:r>
-              <w:rPr>
-                <w:rFonts w:ascii="Ebrima" w:hAnsi="Ebrima" w:cs="Calibri"/>
-                <w:sz w:val="20"/>
-                <w:szCs w:val="20"/>
-                <w:lang w:eastAsia="es-AR"/>
-              </w:rPr>
-              <w:t xml:space="preserve"> tiene un error de sintaxis</w:t>
+              <w:t>El String que se pasa por parámetro al constructor SimpleDateFormat tiene un error de sintaxis</w:t>
             </w:r>
           </w:p>
         </w:tc>
@@ -2615,27 +2506,7 @@
                 <w:szCs w:val="20"/>
                 <w:lang w:eastAsia="es-AR"/>
               </w:rPr>
-              <w:t>Inconsistencia en la forma de acceder a los atributos, no usa “</w:t>
-            </w:r>
-            <w:proofErr w:type="spellStart"/>
-            <w:r>
-              <w:rPr>
-                <w:rFonts w:ascii="Ebrima" w:hAnsi="Ebrima" w:cs="Calibri"/>
-                <w:sz w:val="20"/>
-                <w:szCs w:val="20"/>
-                <w:lang w:eastAsia="es-AR"/>
-              </w:rPr>
-              <w:t>this</w:t>
-            </w:r>
-            <w:proofErr w:type="spellEnd"/>
-            <w:r>
-              <w:rPr>
-                <w:rFonts w:ascii="Ebrima" w:hAnsi="Ebrima" w:cs="Calibri"/>
-                <w:sz w:val="20"/>
-                <w:szCs w:val="20"/>
-                <w:lang w:eastAsia="es-AR"/>
-              </w:rPr>
-              <w:t>”</w:t>
+              <w:t>Inconsistencia en la forma de acceder a los atributos, no usa “this”</w:t>
             </w:r>
           </w:p>
         </w:tc>
@@ -3012,59 +2883,17 @@
                 <w:szCs w:val="20"/>
                 <w:lang w:eastAsia="es-AR"/>
               </w:rPr>
-              <w:t xml:space="preserve">El método </w:t>
-            </w:r>
-            <w:proofErr w:type="spellStart"/>
-            <w:r>
-              <w:rPr>
-                <w:rFonts w:ascii="Ebrima" w:hAnsi="Ebrima" w:cs="Calibri"/>
-                <w:sz w:val="20"/>
-                <w:szCs w:val="20"/>
-                <w:lang w:eastAsia="es-AR"/>
-              </w:rPr>
-              <w:t>buscarPuestosDisponibles</w:t>
-            </w:r>
-            <w:proofErr w:type="spellEnd"/>
-            <w:r>
-              <w:rPr>
-                <w:rFonts w:ascii="Ebrima" w:hAnsi="Ebrima" w:cs="Calibri"/>
-                <w:sz w:val="20"/>
-                <w:szCs w:val="20"/>
-                <w:lang w:eastAsia="es-AR"/>
-              </w:rPr>
-              <w:t xml:space="preserve"> devuelve siempre el mismo valor</w:t>
-            </w:r>
-            <w:r>
-              <w:rPr>
-                <w:rFonts w:ascii="Ebrima" w:hAnsi="Ebrima" w:cs="Calibri"/>
-                <w:sz w:val="20"/>
-                <w:szCs w:val="20"/>
-                <w:lang w:eastAsia="es-AR"/>
-              </w:rPr>
-              <w:t xml:space="preserve">, </w:t>
-            </w:r>
-            <w:r>
-              <w:rPr>
-                <w:rFonts w:ascii="Ebrima" w:hAnsi="Ebrima" w:cs="Calibri"/>
-                <w:sz w:val="20"/>
-                <w:szCs w:val="20"/>
-                <w:highlight w:val="green"/>
-                <w:lang w:eastAsia="es-AR"/>
-              </w:rPr>
-              <w:t xml:space="preserve">debería ser </w:t>
-            </w:r>
-            <w:proofErr w:type="spellStart"/>
-            <w:r>
-              <w:rPr>
-                <w:rFonts w:ascii="Ebrima" w:hAnsi="Ebrima" w:cs="Calibri"/>
-                <w:sz w:val="20"/>
-                <w:szCs w:val="20"/>
-                <w:highlight w:val="green"/>
-                <w:lang w:eastAsia="es-AR"/>
-              </w:rPr>
-              <w:t>void</w:t>
-            </w:r>
-            <w:proofErr w:type="spellEnd"/>
+              <w:t>El método buscarPuestosDisponibles devuelve siempre el mismo valor</w:t>
+            </w:r>
+            <w:r>
+              <w:rPr>
+                <w:rFonts w:ascii="Ebrima" w:hAnsi="Ebrima" w:cs="Calibri"/>
+                <w:sz w:val="20"/>
+                <w:szCs w:val="20"/>
+                <w:lang w:eastAsia="es-AR"/>
+              </w:rPr>
+              <w:t>, debería ser void</w:t>
+            </w:r>
           </w:p>
         </w:tc>
         <w:tc>
@@ -3235,20 +3064,9 @@
                 <w:rFonts w:ascii="Ebrima" w:hAnsi="Ebrima" w:cs="Calibri"/>
                 <w:sz w:val="20"/>
                 <w:szCs w:val="20"/>
-                <w:highlight w:val="green"/>
-                <w:lang w:eastAsia="es-AR"/>
-              </w:rPr>
-              <w:t xml:space="preserve">No </w:t>
-            </w:r>
-            <w:r>
-              <w:rPr>
-                <w:rFonts w:ascii="Ebrima" w:hAnsi="Ebrima" w:cs="Calibri"/>
-                <w:sz w:val="20"/>
-                <w:szCs w:val="20"/>
-                <w:highlight w:val="green"/>
-                <w:lang w:eastAsia="es-AR"/>
-              </w:rPr>
-              <w:t>valida que se haya asignado valor a los atributos antes de utilizarlos</w:t>
+                <w:lang w:eastAsia="es-AR"/>
+              </w:rPr>
+              <w:t>No valida que se haya asignado valor a los atributos antes de utilizarlos</w:t>
             </w:r>
           </w:p>
         </w:tc>
@@ -3376,6 +3194,22 @@
                 <w:szCs w:val="20"/>
               </w:rPr>
             </w:pPr>
+            <w:r>
+              <w:rPr>
+                <w:rFonts w:ascii="Ebrima" w:hAnsi="Ebrima" w:cstheme="minorHAnsi"/>
+                <w:sz w:val="20"/>
+                <w:szCs w:val="20"/>
+              </w:rPr>
+              <w:t>24</w:t>
+            </w:r>
+            <w:r>
+              <w:rPr>
+                <w:rFonts w:ascii="Ebrima" w:hAnsi="Ebrima" w:cstheme="minorHAnsi"/>
+                <w:sz w:val="20"/>
+                <w:szCs w:val="20"/>
+              </w:rPr>
+              <w:t>/09/2017</w:t>
+            </w:r>
           </w:p>
         </w:tc>
         <w:tc>
@@ -3396,32 +3230,18 @@
                 <w:rFonts w:ascii="Ebrima" w:hAnsi="Ebrima" w:cs="Calibri"/>
                 <w:sz w:val="20"/>
                 <w:szCs w:val="20"/>
-                <w:highlight w:val="green"/>
-                <w:lang w:eastAsia="es-AR"/>
-              </w:rPr>
-            </w:pPr>
-            <w:r>
-              <w:rPr>
-                <w:rFonts w:ascii="Ebrima" w:hAnsi="Ebrima" w:cs="Calibri"/>
-                <w:sz w:val="20"/>
-                <w:szCs w:val="20"/>
-                <w:highlight w:val="green"/>
-                <w:lang w:eastAsia="es-AR"/>
-              </w:rPr>
-              <w:t xml:space="preserve">Carácter “;” innecesario al final de la </w:t>
-            </w:r>
-            <w:proofErr w:type="spellStart"/>
-            <w:r>
-              <w:rPr>
-                <w:rFonts w:ascii="Ebrima" w:hAnsi="Ebrima" w:cs="Calibri"/>
-                <w:sz w:val="20"/>
-                <w:szCs w:val="20"/>
-                <w:highlight w:val="green"/>
-                <w:lang w:eastAsia="es-AR"/>
-              </w:rPr>
-              <w:t>linea</w:t>
-            </w:r>
-            <w:proofErr w:type="spellEnd"/>
+                <w:lang w:eastAsia="es-AR"/>
+              </w:rPr>
+            </w:pPr>
+            <w:r>
+              <w:rPr>
+                <w:rFonts w:ascii="Ebrima" w:hAnsi="Ebrima" w:cs="Calibri"/>
+                <w:sz w:val="20"/>
+                <w:szCs w:val="20"/>
+                <w:lang w:eastAsia="es-AR"/>
+              </w:rPr>
+              <w:t>Carácter “;” innecesario al final de la linea</w:t>
+            </w:r>
           </w:p>
         </w:tc>
         <w:tc>
@@ -3486,16 +3306,7 @@
                 <w:szCs w:val="20"/>
                 <w:lang w:eastAsia="es-AR"/>
               </w:rPr>
-              <w:t>Cosmé</w:t>
-            </w:r>
-            <w:r>
-              <w:rPr>
-                <w:rFonts w:ascii="Ebrima" w:hAnsi="Ebrima" w:cs="Calibri"/>
-                <w:sz w:val="20"/>
-                <w:szCs w:val="20"/>
-                <w:lang w:eastAsia="es-AR"/>
-              </w:rPr>
-              <w:t>tico</w:t>
+              <w:t>Cosmético</w:t>
             </w:r>
           </w:p>
         </w:tc>
@@ -3923,42 +3734,9 @@
                 <w:rFonts w:ascii="Ebrima" w:hAnsi="Ebrima" w:cs="Calibri"/>
                 <w:sz w:val="20"/>
                 <w:szCs w:val="20"/>
-                <w:highlight w:val="green"/>
-                <w:lang w:eastAsia="es-AR"/>
-              </w:rPr>
-              <w:t xml:space="preserve">No Valida que los parámetros del </w:t>
-            </w:r>
-            <w:r>
-              <w:rPr>
-                <w:rFonts w:ascii="Ebrima" w:hAnsi="Ebrima" w:cs="Calibri"/>
-                <w:sz w:val="20"/>
-                <w:szCs w:val="20"/>
-                <w:highlight w:val="green"/>
-                <w:lang w:eastAsia="es-AR"/>
-              </w:rPr>
-              <w:t xml:space="preserve">método </w:t>
-            </w:r>
-            <w:proofErr w:type="spellStart"/>
-            <w:r>
-              <w:rPr>
-                <w:rFonts w:ascii="Ebrima" w:hAnsi="Ebrima" w:cs="Calibri"/>
-                <w:sz w:val="20"/>
-                <w:szCs w:val="20"/>
-                <w:highlight w:val="green"/>
-                <w:lang w:eastAsia="es-AR"/>
-              </w:rPr>
-              <w:t>buscarPuestosDisponible</w:t>
-            </w:r>
-            <w:proofErr w:type="spellEnd"/>
-            <w:r>
-              <w:rPr>
-                <w:rFonts w:ascii="Ebrima" w:hAnsi="Ebrima" w:cs="Calibri"/>
-                <w:sz w:val="20"/>
-                <w:szCs w:val="20"/>
-                <w:highlight w:val="green"/>
-                <w:lang w:eastAsia="es-AR"/>
-              </w:rPr>
-              <w:t xml:space="preserve"> no sean nulos antes de utilizarlos</w:t>
+                <w:lang w:eastAsia="es-AR"/>
+              </w:rPr>
+              <w:t>No Valida que los parámetros del método buscarPuestosDisponible no sean nulos antes de utilizarlos</w:t>
             </w:r>
           </w:p>
         </w:tc>
@@ -4289,32 +4067,9 @@
                 <w:rFonts w:ascii="Ebrima" w:hAnsi="Ebrima" w:cs="Calibri"/>
                 <w:sz w:val="20"/>
                 <w:szCs w:val="20"/>
-                <w:highlight w:val="green"/>
-                <w:lang w:eastAsia="es-AR"/>
-              </w:rPr>
-              <w:t xml:space="preserve">No valida que el parámetro del método </w:t>
-            </w:r>
-            <w:proofErr w:type="spellStart"/>
-            <w:r>
-              <w:rPr>
-                <w:rFonts w:ascii="Ebrima" w:hAnsi="Ebrima" w:cs="Calibri"/>
-                <w:sz w:val="20"/>
-                <w:szCs w:val="20"/>
-                <w:highlight w:val="green"/>
-                <w:lang w:eastAsia="es-AR"/>
-              </w:rPr>
-              <w:t>buscarClientePorNombre</w:t>
-            </w:r>
-            <w:proofErr w:type="spellEnd"/>
-            <w:r>
-              <w:rPr>
-                <w:rFonts w:ascii="Ebrima" w:hAnsi="Ebrima" w:cs="Calibri"/>
-                <w:sz w:val="20"/>
-                <w:szCs w:val="20"/>
-                <w:highlight w:val="green"/>
-                <w:lang w:eastAsia="es-AR"/>
-              </w:rPr>
-              <w:t xml:space="preserve"> no sea nulo antes de utilizarlo</w:t>
+                <w:lang w:eastAsia="es-AR"/>
+              </w:rPr>
+              <w:t>No valida que el parámetro del método buscarClientePorNombre no sea nulo antes de utilizarlo</w:t>
             </w:r>
           </w:p>
         </w:tc>
@@ -4473,57 +4228,8 @@
                 <w:szCs w:val="20"/>
                 <w:lang w:eastAsia="es-AR"/>
               </w:rPr>
-              <w:t xml:space="preserve">Erro lógico: </w:t>
-            </w:r>
-            <w:r>
-              <w:rPr>
-                <w:rFonts w:ascii="Ebrima" w:hAnsi="Ebrima" w:cs="Calibri"/>
-                <w:sz w:val="20"/>
-                <w:szCs w:val="20"/>
-                <w:lang w:eastAsia="es-AR"/>
-              </w:rPr>
-              <w:t xml:space="preserve">Llamada inconsistente del método </w:t>
-            </w:r>
-            <w:proofErr w:type="spellStart"/>
-            <w:r>
-              <w:rPr>
-                <w:rFonts w:ascii="Ebrima" w:hAnsi="Ebrima" w:cs="Calibri"/>
-                <w:sz w:val="20"/>
-                <w:szCs w:val="20"/>
-                <w:lang w:eastAsia="es-AR"/>
-              </w:rPr>
-              <w:t>mostrarDatosCliente</w:t>
-            </w:r>
-            <w:proofErr w:type="spellEnd"/>
-            <w:r>
-              <w:rPr>
-                <w:rFonts w:ascii="Ebrima" w:hAnsi="Ebrima" w:cs="Calibri"/>
-                <w:sz w:val="20"/>
-                <w:szCs w:val="20"/>
-                <w:lang w:eastAsia="es-AR"/>
-              </w:rPr>
-              <w:t xml:space="preserve"> con respecto al bloque condicional anterior</w:t>
-            </w:r>
-            <w:r>
-              <w:rPr>
-                <w:rFonts w:ascii="Ebrima" w:hAnsi="Ebrima" w:cs="Calibri"/>
-                <w:sz w:val="20"/>
-                <w:szCs w:val="20"/>
-                <w:lang w:eastAsia="es-AR"/>
-              </w:rPr>
-              <w:t xml:space="preserve">, debería indicarse en el bloque </w:t>
-            </w:r>
-            <w:proofErr w:type="spellStart"/>
-            <w:r>
-              <w:rPr>
-                <w:rFonts w:ascii="Ebrima" w:hAnsi="Ebrima" w:cs="Calibri"/>
-                <w:sz w:val="20"/>
-                <w:szCs w:val="20"/>
-                <w:lang w:eastAsia="es-AR"/>
-              </w:rPr>
-              <w:t>else</w:t>
-            </w:r>
-            <w:proofErr w:type="spellEnd"/>
+              <w:t>Erro lógico: Llamada inconsistente del método mostrarDatosCliente con respecto al bloque condicional anterior, debería indicarse en el bloque else</w:t>
+            </w:r>
           </w:p>
         </w:tc>
         <w:tc>
@@ -4694,7 +4400,6 @@
                 <w:rFonts w:ascii="Ebrima" w:hAnsi="Ebrima" w:cs="Calibri"/>
                 <w:sz w:val="20"/>
                 <w:szCs w:val="20"/>
-                <w:highlight w:val="green"/>
                 <w:lang w:eastAsia="es-AR"/>
               </w:rPr>
               <w:t>No se importa la clase “Puesto”</w:t>
@@ -4858,27 +4563,7 @@
                 <w:szCs w:val="20"/>
                 <w:lang w:eastAsia="es-AR"/>
               </w:rPr>
-              <w:t xml:space="preserve">El tipo de dato de la variable </w:t>
-            </w:r>
-            <w:proofErr w:type="spellStart"/>
-            <w:r>
-              <w:rPr>
-                <w:rFonts w:ascii="Ebrima" w:hAnsi="Ebrima" w:cs="Calibri"/>
-                <w:sz w:val="20"/>
-                <w:szCs w:val="20"/>
-                <w:lang w:eastAsia="es-AR"/>
-              </w:rPr>
-              <w:t>numeroContrato</w:t>
-            </w:r>
-            <w:proofErr w:type="spellEnd"/>
-            <w:r>
-              <w:rPr>
-                <w:rFonts w:ascii="Ebrima" w:hAnsi="Ebrima" w:cs="Calibri"/>
-                <w:sz w:val="20"/>
-                <w:szCs w:val="20"/>
-                <w:lang w:eastAsia="es-AR"/>
-              </w:rPr>
-              <w:t xml:space="preserve"> es incorrecto</w:t>
+              <w:t>El tipo de dato de la variable numeroContrato es incorrecto</w:t>
             </w:r>
           </w:p>
         </w:tc>
@@ -5050,62 +4735,9 @@
                 <w:rFonts w:ascii="Ebrima" w:hAnsi="Ebrima" w:cs="Calibri"/>
                 <w:sz w:val="20"/>
                 <w:szCs w:val="20"/>
-                <w:highlight w:val="green"/>
-                <w:lang w:eastAsia="es-AR"/>
-              </w:rPr>
-              <w:t xml:space="preserve">No valida </w:t>
-            </w:r>
-            <w:r>
-              <w:rPr>
-                <w:rFonts w:ascii="Ebrima" w:hAnsi="Ebrima" w:cs="Calibri"/>
-                <w:sz w:val="20"/>
-                <w:szCs w:val="20"/>
-                <w:highlight w:val="green"/>
-                <w:lang w:eastAsia="es-AR"/>
-              </w:rPr>
-              <w:t>que los parámetros</w:t>
-            </w:r>
-            <w:r>
-              <w:rPr>
-                <w:rFonts w:ascii="Ebrima" w:hAnsi="Ebrima" w:cs="Calibri"/>
-                <w:sz w:val="20"/>
-                <w:szCs w:val="20"/>
-                <w:highlight w:val="green"/>
-                <w:lang w:eastAsia="es-AR"/>
-              </w:rPr>
-              <w:t xml:space="preserve"> del método </w:t>
-            </w:r>
-            <w:proofErr w:type="spellStart"/>
-            <w:r>
-              <w:rPr>
-                <w:rFonts w:ascii="Ebrima" w:hAnsi="Ebrima" w:cs="Calibri"/>
-                <w:sz w:val="20"/>
-                <w:szCs w:val="20"/>
-                <w:highlight w:val="green"/>
-                <w:lang w:eastAsia="es-AR"/>
-              </w:rPr>
-              <w:t>crearContratoAlquiler</w:t>
-            </w:r>
-            <w:proofErr w:type="spellEnd"/>
-            <w:r>
-              <w:rPr>
-                <w:rFonts w:ascii="Ebrima" w:hAnsi="Ebrima" w:cs="Calibri"/>
-                <w:sz w:val="20"/>
-                <w:szCs w:val="20"/>
-                <w:highlight w:val="green"/>
-                <w:lang w:eastAsia="es-AR"/>
-              </w:rPr>
-              <w:t xml:space="preserve"> </w:t>
-            </w:r>
-            <w:r>
-              <w:rPr>
-                <w:rFonts w:ascii="Ebrima" w:hAnsi="Ebrima" w:cs="Calibri"/>
-                <w:sz w:val="20"/>
-                <w:szCs w:val="20"/>
-                <w:highlight w:val="green"/>
-                <w:lang w:eastAsia="es-AR"/>
-              </w:rPr>
-              <w:t>no sea nulo antes de utilizarlo</w:t>
+                <w:lang w:eastAsia="es-AR"/>
+              </w:rPr>
+              <w:t>No valida que los parámetros del método crearContratoAlquiler no sea nulo antes de utilizarlo</w:t>
             </w:r>
           </w:p>
         </w:tc>
@@ -5269,16 +4901,14 @@
                 <w:rFonts w:ascii="Ebrima" w:hAnsi="Ebrima" w:cs="Calibri"/>
                 <w:sz w:val="20"/>
                 <w:szCs w:val="20"/>
-                <w:highlight w:val="green"/>
-                <w:lang w:eastAsia="es-AR"/>
-              </w:rPr>
-            </w:pPr>
-            <w:r>
-              <w:rPr>
-                <w:rFonts w:ascii="Ebrima" w:hAnsi="Ebrima" w:cs="Calibri"/>
-                <w:sz w:val="20"/>
-                <w:szCs w:val="20"/>
-                <w:highlight w:val="green"/>
+                <w:lang w:eastAsia="es-AR"/>
+              </w:rPr>
+            </w:pPr>
+            <w:r>
+              <w:rPr>
+                <w:rFonts w:ascii="Ebrima" w:hAnsi="Ebrima" w:cs="Calibri"/>
+                <w:sz w:val="20"/>
+                <w:szCs w:val="20"/>
                 <w:lang w:eastAsia="es-AR"/>
               </w:rPr>
               <w:t>No se importa la clase “Contrato”</w:t>
@@ -5612,30 +5242,9 @@
                 <w:rFonts w:ascii="Ebrima" w:hAnsi="Ebrima" w:cs="Calibri"/>
                 <w:sz w:val="20"/>
                 <w:szCs w:val="20"/>
-                <w:highlight w:val="green"/>
-                <w:lang w:eastAsia="es-AR"/>
-              </w:rPr>
-              <w:t>Parámetro incorrecto en el método guardar, debería se</w:t>
-            </w:r>
-            <w:r>
-              <w:rPr>
-                <w:rFonts w:ascii="Ebrima" w:hAnsi="Ebrima" w:cs="Calibri"/>
-                <w:sz w:val="20"/>
-                <w:szCs w:val="20"/>
-                <w:highlight w:val="green"/>
-                <w:lang w:eastAsia="es-AR"/>
-              </w:rPr>
-              <w:t>r</w:t>
-            </w:r>
-            <w:r>
-              <w:rPr>
-                <w:rFonts w:ascii="Ebrima" w:hAnsi="Ebrima" w:cs="Calibri"/>
-                <w:sz w:val="20"/>
-                <w:szCs w:val="20"/>
-                <w:highlight w:val="green"/>
-                <w:lang w:eastAsia="es-AR"/>
-              </w:rPr>
-              <w:t xml:space="preserve"> “contrato”</w:t>
+                <w:lang w:eastAsia="es-AR"/>
+              </w:rPr>
+              <w:t>Parámetro incorrecto en el método guardar, debería ser “contrato”</w:t>
             </w:r>
           </w:p>
         </w:tc>
@@ -5797,41 +5406,17 @@
                 <w:rFonts w:ascii="Ebrima" w:hAnsi="Ebrima" w:cs="Calibri"/>
                 <w:sz w:val="20"/>
                 <w:szCs w:val="20"/>
-                <w:highlight w:val="green"/>
-                <w:lang w:eastAsia="es-AR"/>
-              </w:rPr>
-            </w:pPr>
-            <w:r>
-              <w:rPr>
-                <w:rFonts w:ascii="Ebrima" w:hAnsi="Ebrima" w:cs="Calibri"/>
-                <w:sz w:val="20"/>
-                <w:szCs w:val="20"/>
-                <w:highlight w:val="green"/>
-                <w:lang w:eastAsia="es-AR"/>
-              </w:rPr>
-              <w:t>No se importa la clase “</w:t>
-            </w:r>
-            <w:proofErr w:type="spellStart"/>
-            <w:r>
-              <w:rPr>
-                <w:rFonts w:ascii="Ebrima" w:hAnsi="Ebrima" w:cs="Calibri"/>
-                <w:sz w:val="20"/>
-                <w:szCs w:val="20"/>
-                <w:highlight w:val="green"/>
-                <w:lang w:eastAsia="es-AR"/>
-              </w:rPr>
-              <w:t>GestorReporte</w:t>
-            </w:r>
-            <w:proofErr w:type="spellEnd"/>
-            <w:r>
-              <w:rPr>
-                <w:rFonts w:ascii="Ebrima" w:hAnsi="Ebrima" w:cs="Calibri"/>
-                <w:sz w:val="20"/>
-                <w:szCs w:val="20"/>
-                <w:highlight w:val="green"/>
-                <w:lang w:eastAsia="es-AR"/>
-              </w:rPr>
-              <w:t>”</w:t>
+                <w:lang w:eastAsia="es-AR"/>
+              </w:rPr>
+            </w:pPr>
+            <w:r>
+              <w:rPr>
+                <w:rFonts w:ascii="Ebrima" w:hAnsi="Ebrima" w:cs="Calibri"/>
+                <w:sz w:val="20"/>
+                <w:szCs w:val="20"/>
+                <w:lang w:eastAsia="es-AR"/>
+              </w:rPr>
+              <w:t>No se importa la clase “GestorReporte”</w:t>
             </w:r>
           </w:p>
         </w:tc>
@@ -6155,32 +5740,9 @@
                 <w:rFonts w:ascii="Ebrima" w:hAnsi="Ebrima" w:cs="Calibri"/>
                 <w:sz w:val="20"/>
                 <w:szCs w:val="20"/>
-                <w:highlight w:val="green"/>
-                <w:lang w:eastAsia="es-AR"/>
-              </w:rPr>
-              <w:t xml:space="preserve">Faltan métodos set y </w:t>
-            </w:r>
-            <w:proofErr w:type="spellStart"/>
-            <w:r>
-              <w:rPr>
-                <w:rFonts w:ascii="Ebrima" w:hAnsi="Ebrima" w:cs="Calibri"/>
-                <w:sz w:val="20"/>
-                <w:szCs w:val="20"/>
-                <w:highlight w:val="green"/>
-                <w:lang w:eastAsia="es-AR"/>
-              </w:rPr>
-              <w:t>get</w:t>
-            </w:r>
-            <w:proofErr w:type="spellEnd"/>
-            <w:r>
-              <w:rPr>
-                <w:rFonts w:ascii="Ebrima" w:hAnsi="Ebrima" w:cs="Calibri"/>
-                <w:sz w:val="20"/>
-                <w:szCs w:val="20"/>
-                <w:highlight w:val="green"/>
-                <w:lang w:eastAsia="es-AR"/>
-              </w:rPr>
-              <w:t xml:space="preserve"> en la clase</w:t>
+                <w:lang w:eastAsia="es-AR"/>
+              </w:rPr>
+              <w:t>Faltan métodos set y get en la clase</w:t>
             </w:r>
           </w:p>
         </w:tc>
@@ -6345,16 +5907,14 @@
                 <w:rFonts w:ascii="Ebrima" w:hAnsi="Ebrima" w:cs="Calibri"/>
                 <w:sz w:val="20"/>
                 <w:szCs w:val="20"/>
-                <w:highlight w:val="green"/>
-                <w:lang w:eastAsia="es-AR"/>
-              </w:rPr>
-            </w:pPr>
-            <w:r>
-              <w:rPr>
-                <w:rFonts w:ascii="Ebrima" w:hAnsi="Ebrima" w:cs="Calibri"/>
-                <w:sz w:val="20"/>
-                <w:szCs w:val="20"/>
-                <w:highlight w:val="green"/>
+                <w:lang w:eastAsia="es-AR"/>
+              </w:rPr>
+            </w:pPr>
+            <w:r>
+              <w:rPr>
+                <w:rFonts w:ascii="Ebrima" w:hAnsi="Ebrima" w:cs="Calibri"/>
+                <w:sz w:val="20"/>
+                <w:szCs w:val="20"/>
                 <w:lang w:eastAsia="es-AR"/>
               </w:rPr>
               <w:t>Faltan comentarios referentes a los métodos para crear documentación de la clase</w:t>
@@ -6523,37 +6083,11 @@
                 <w:rFonts w:ascii="Ebrima" w:hAnsi="Ebrima" w:cs="Calibri"/>
                 <w:sz w:val="20"/>
                 <w:szCs w:val="20"/>
-                <w:highlight w:val="green"/>
-                <w:lang w:eastAsia="es-AR"/>
-              </w:rPr>
-            </w:pPr>
-            <w:r>
-              <w:rPr>
-                <w:highlight w:val="green"/>
-              </w:rPr>
-              <w:t>Se importa la clase “</w:t>
-            </w:r>
-            <w:proofErr w:type="spellStart"/>
-            <w:r>
-              <w:rPr>
-                <w:highlight w:val="green"/>
-              </w:rPr>
-              <w:t>java.</w:t>
-            </w:r>
-            <w:proofErr w:type="gramStart"/>
-            <w:r>
-              <w:rPr>
-                <w:highlight w:val="green"/>
-              </w:rPr>
-              <w:t>text.ParseException</w:t>
-            </w:r>
-            <w:proofErr w:type="spellEnd"/>
-            <w:proofErr w:type="gramEnd"/>
-            <w:r>
-              <w:rPr>
-                <w:highlight w:val="green"/>
-              </w:rPr>
-              <w:t>” pero no se utiliza</w:t>
+                <w:lang w:eastAsia="es-AR"/>
+              </w:rPr>
+            </w:pPr>
+            <w:r>
+              <w:t>Se importa la clase “java.text.ParseException” pero no se utiliza</w:t>
             </w:r>
           </w:p>
         </w:tc>
@@ -6714,36 +6248,10 @@
           <w:p>
             <w:pPr>
               <w:jc w:val="center"/>
-              <w:rPr>
-                <w:highlight w:val="green"/>
-              </w:rPr>
-            </w:pPr>
-            <w:r>
-              <w:rPr>
-                <w:highlight w:val="green"/>
-              </w:rPr>
-              <w:t xml:space="preserve">No se importa la clase </w:t>
-            </w:r>
-            <w:proofErr w:type="spellStart"/>
-            <w:r>
-              <w:rPr>
-                <w:highlight w:val="green"/>
-              </w:rPr>
-              <w:t>Ex</w:t>
-            </w:r>
-            <w:r>
-              <w:rPr>
-                <w:highlight w:val="green"/>
-              </w:rPr>
-              <w:t>c</w:t>
-            </w:r>
-            <w:r>
-              <w:rPr>
-                <w:highlight w:val="green"/>
-              </w:rPr>
-              <w:t>eption</w:t>
-            </w:r>
-            <w:proofErr w:type="spellEnd"/>
+            </w:pPr>
+            <w:r>
+              <w:t>No se importa la clase Exception</w:t>
+            </w:r>
           </w:p>
         </w:tc>
         <w:tc>
@@ -6925,10 +6433,25 @@
         </w:tc>
       </w:tr>
     </w:tbl>
+    <w:p/>
     <w:p>
-      <w:bookmarkStart w:id="0" w:name="_GoBack"/>
-      <w:bookmarkEnd w:id="0"/>
+      <w:pPr>
+        <w:pStyle w:val="Piedepgina"/>
+      </w:pPr>
+      <w:r>
+        <w:rPr>
+          <w:b/>
+        </w:rPr>
+        <w:t>Nota</w:t>
+      </w:r>
+      <w:r>
+        <w:t xml:space="preserve">: </w:t>
+      </w:r>
+      <w:r>
+        <w:t>Se incluye al autor como revisor fundamentado en lo visto en la parte teórica de la materia, a pesar de que en la ejercitación practica no participó.</w:t>
+      </w:r>
     </w:p>
+    <w:p/>
     <w:sectPr>
       <w:pgSz w:w="11906" w:h="16838"/>
       <w:pgMar w:top="1417" w:right="1701" w:bottom="1417" w:left="1701" w:header="708" w:footer="708" w:gutter="0"/>
@@ -6937,6 +6460,56 @@
     </w:sectPr>
   </w:body>
 </w:document>
+</file>
+
+<file path=word/endnotes.xml><?xml version="1.0" encoding="utf-8"?>
+<w:endnotes xmlns:wpc="http://schemas.microsoft.com/office/word/2010/wordprocessingCanvas" xmlns:cx="http://schemas.microsoft.com/office/drawing/2014/chartex" xmlns:cx1="http://schemas.microsoft.com/office/drawing/2015/9/8/chartex" xmlns:cx2="http://schemas.microsoft.com/office/drawing/2015/10/21/chartex" xmlns:cx3="http://schemas.microsoft.com/office/drawing/2016/5/9/chartex" xmlns:cx4="http://schemas.microsoft.com/office/drawing/2016/5/10/chartex" xmlns:cx5="http://schemas.microsoft.com/office/drawing/2016/5/11/chartex" xmlns:cx6="http://schemas.microsoft.com/office/drawing/2016/5/12/chartex" xmlns:cx7="http://schemas.microsoft.com/office/drawing/2016/5/13/chartex" xmlns:cx8="http://schemas.microsoft.com/office/drawing/2016/5/14/chartex" xmlns:mc="http://schemas.openxmlformats.org/markup-compatibility/2006" xmlns:aink="http://schemas.microsoft.com/office/drawing/2016/ink" xmlns:am3d="http://schemas.microsoft.com/office/drawing/2017/model3d" xmlns:o="urn:schemas-microsoft-com:office:office" xmlns:r="http://schemas.openxmlformats.org/officeDocument/2006/relationships" xmlns:m="http://schemas.openxmlformats.org/officeDocument/2006/math" xmlns:v="urn:schemas-microsoft-com:vml" xmlns:wp14="http://schemas.microsoft.com/office/word/2010/wordprocessingDrawing" xmlns:wp="http://schemas.openxmlformats.org/drawingml/2006/wordprocessingDrawing" xmlns:w10="urn:schemas-microsoft-com:office:word" xmlns:w="http://schemas.openxmlformats.org/wordprocessingml/2006/main" xmlns:w14="http://schemas.microsoft.com/office/word/2010/wordml" xmlns:w15="http://schemas.microsoft.com/office/word/2012/wordml" xmlns:w16cid="http://schemas.microsoft.com/office/word/2016/wordml/cid" xmlns:w16se="http://schemas.microsoft.com/office/word/2015/wordml/symex" xmlns:wpg="http://schemas.microsoft.com/office/word/2010/wordprocessingGroup" xmlns:wpi="http://schemas.microsoft.com/office/word/2010/wordprocessingInk" xmlns:wne="http://schemas.microsoft.com/office/word/2006/wordml" xmlns:wps="http://schemas.microsoft.com/office/word/2010/wordprocessingShape" mc:Ignorable="w14 w15 w16se w16cid wp14">
+  <w:endnote w:type="separator" w:id="-1">
+    <w:p>
+      <w:pPr>
+        <w:spacing w:after="0" w:line="240" w:lineRule="auto"/>
+      </w:pPr>
+      <w:r>
+        <w:separator/>
+      </w:r>
+    </w:p>
+  </w:endnote>
+  <w:endnote w:type="continuationSeparator" w:id="0">
+    <w:p>
+      <w:pPr>
+        <w:spacing w:after="0" w:line="240" w:lineRule="auto"/>
+      </w:pPr>
+      <w:r>
+        <w:continuationSeparator/>
+      </w:r>
+    </w:p>
+  </w:endnote>
+</w:endnotes>
+</file>
+
+<file path=word/footnotes.xml><?xml version="1.0" encoding="utf-8"?>
+<w:footnotes xmlns:wpc="http://schemas.microsoft.com/office/word/2010/wordprocessingCanvas" xmlns:cx="http://schemas.microsoft.com/office/drawing/2014/chartex" xmlns:cx1="http://schemas.microsoft.com/office/drawing/2015/9/8/chartex" xmlns:cx2="http://schemas.microsoft.com/office/drawing/2015/10/21/chartex" xmlns:cx3="http://schemas.microsoft.com/office/drawing/2016/5/9/chartex" xmlns:cx4="http://schemas.microsoft.com/office/drawing/2016/5/10/chartex" xmlns:cx5="http://schemas.microsoft.com/office/drawing/2016/5/11/chartex" xmlns:cx6="http://schemas.microsoft.com/office/drawing/2016/5/12/chartex" xmlns:cx7="http://schemas.microsoft.com/office/drawing/2016/5/13/chartex" xmlns:cx8="http://schemas.microsoft.com/office/drawing/2016/5/14/chartex" xmlns:mc="http://schemas.openxmlformats.org/markup-compatibility/2006" xmlns:aink="http://schemas.microsoft.com/office/drawing/2016/ink" xmlns:am3d="http://schemas.microsoft.com/office/drawing/2017/model3d" xmlns:o="urn:schemas-microsoft-com:office:office" xmlns:r="http://schemas.openxmlformats.org/officeDocument/2006/relationships" xmlns:m="http://schemas.openxmlformats.org/officeDocument/2006/math" xmlns:v="urn:schemas-microsoft-com:vml" xmlns:wp14="http://schemas.microsoft.com/office/word/2010/wordprocessingDrawing" xmlns:wp="http://schemas.openxmlformats.org/drawingml/2006/wordprocessingDrawing" xmlns:w10="urn:schemas-microsoft-com:office:word" xmlns:w="http://schemas.openxmlformats.org/wordprocessingml/2006/main" xmlns:w14="http://schemas.microsoft.com/office/word/2010/wordml" xmlns:w15="http://schemas.microsoft.com/office/word/2012/wordml" xmlns:w16cid="http://schemas.microsoft.com/office/word/2016/wordml/cid" xmlns:w16se="http://schemas.microsoft.com/office/word/2015/wordml/symex" xmlns:wpg="http://schemas.microsoft.com/office/word/2010/wordprocessingGroup" xmlns:wpi="http://schemas.microsoft.com/office/word/2010/wordprocessingInk" xmlns:wne="http://schemas.microsoft.com/office/word/2006/wordml" xmlns:wps="http://schemas.microsoft.com/office/word/2010/wordprocessingShape" mc:Ignorable="w14 w15 w16se w16cid wp14">
+  <w:footnote w:type="separator" w:id="-1">
+    <w:p>
+      <w:pPr>
+        <w:spacing w:after="0" w:line="240" w:lineRule="auto"/>
+      </w:pPr>
+      <w:r>
+        <w:separator/>
+      </w:r>
+    </w:p>
+  </w:footnote>
+  <w:footnote w:type="continuationSeparator" w:id="0">
+    <w:p>
+      <w:pPr>
+        <w:spacing w:after="0" w:line="240" w:lineRule="auto"/>
+      </w:pPr>
+      <w:r>
+        <w:continuationSeparator/>
+      </w:r>
+    </w:p>
+  </w:footnote>
+</w:footnotes>
 </file>
 
 <file path=word/styles.xml><?xml version="1.0" encoding="utf-8"?>
@@ -7364,6 +6937,148 @@
     <w:semiHidden/>
     <w:unhideWhenUsed/>
   </w:style>
+  <w:style w:type="character" w:styleId="Refdecomentario">
+    <w:name w:val="annotation reference"/>
+    <w:basedOn w:val="Fuentedeprrafopredeter"/>
+    <w:uiPriority w:val="99"/>
+    <w:semiHidden/>
+    <w:unhideWhenUsed/>
+    <w:rsid w:val="00F72B6E"/>
+    <w:rPr>
+      <w:sz w:val="16"/>
+      <w:szCs w:val="16"/>
+    </w:rPr>
+  </w:style>
+  <w:style w:type="paragraph" w:styleId="Textocomentario">
+    <w:name w:val="annotation text"/>
+    <w:basedOn w:val="Normal"/>
+    <w:link w:val="TextocomentarioCar"/>
+    <w:uiPriority w:val="99"/>
+    <w:semiHidden/>
+    <w:unhideWhenUsed/>
+    <w:rsid w:val="00F72B6E"/>
+    <w:pPr>
+      <w:spacing w:line="240" w:lineRule="auto"/>
+    </w:pPr>
+    <w:rPr>
+      <w:sz w:val="20"/>
+      <w:szCs w:val="20"/>
+    </w:rPr>
+  </w:style>
+  <w:style w:type="character" w:customStyle="1" w:styleId="TextocomentarioCar">
+    <w:name w:val="Texto comentario Car"/>
+    <w:basedOn w:val="Fuentedeprrafopredeter"/>
+    <w:link w:val="Textocomentario"/>
+    <w:uiPriority w:val="99"/>
+    <w:semiHidden/>
+    <w:rsid w:val="00F72B6E"/>
+    <w:rPr>
+      <w:sz w:val="20"/>
+      <w:szCs w:val="20"/>
+    </w:rPr>
+  </w:style>
+  <w:style w:type="paragraph" w:styleId="Asuntodelcomentario">
+    <w:name w:val="annotation subject"/>
+    <w:basedOn w:val="Textocomentario"/>
+    <w:next w:val="Textocomentario"/>
+    <w:link w:val="AsuntodelcomentarioCar"/>
+    <w:uiPriority w:val="99"/>
+    <w:semiHidden/>
+    <w:unhideWhenUsed/>
+    <w:rsid w:val="00F72B6E"/>
+    <w:rPr>
+      <w:b/>
+      <w:bCs/>
+    </w:rPr>
+  </w:style>
+  <w:style w:type="character" w:customStyle="1" w:styleId="AsuntodelcomentarioCar">
+    <w:name w:val="Asunto del comentario Car"/>
+    <w:basedOn w:val="TextocomentarioCar"/>
+    <w:link w:val="Asuntodelcomentario"/>
+    <w:uiPriority w:val="99"/>
+    <w:semiHidden/>
+    <w:rsid w:val="00F72B6E"/>
+    <w:rPr>
+      <w:b/>
+      <w:bCs/>
+      <w:sz w:val="20"/>
+      <w:szCs w:val="20"/>
+    </w:rPr>
+  </w:style>
+  <w:style w:type="paragraph" w:styleId="Textodeglobo">
+    <w:name w:val="Balloon Text"/>
+    <w:basedOn w:val="Normal"/>
+    <w:link w:val="TextodegloboCar"/>
+    <w:uiPriority w:val="99"/>
+    <w:semiHidden/>
+    <w:unhideWhenUsed/>
+    <w:rsid w:val="00F72B6E"/>
+    <w:pPr>
+      <w:spacing w:after="0" w:line="240" w:lineRule="auto"/>
+    </w:pPr>
+    <w:rPr>
+      <w:rFonts w:ascii="Segoe UI" w:hAnsi="Segoe UI" w:cs="Segoe UI"/>
+      <w:sz w:val="18"/>
+      <w:szCs w:val="18"/>
+    </w:rPr>
+  </w:style>
+  <w:style w:type="character" w:customStyle="1" w:styleId="TextodegloboCar">
+    <w:name w:val="Texto de globo Car"/>
+    <w:basedOn w:val="Fuentedeprrafopredeter"/>
+    <w:link w:val="Textodeglobo"/>
+    <w:uiPriority w:val="99"/>
+    <w:semiHidden/>
+    <w:rsid w:val="00F72B6E"/>
+    <w:rPr>
+      <w:rFonts w:ascii="Segoe UI" w:hAnsi="Segoe UI" w:cs="Segoe UI"/>
+      <w:sz w:val="18"/>
+      <w:szCs w:val="18"/>
+    </w:rPr>
+  </w:style>
+  <w:style w:type="paragraph" w:styleId="Encabezado">
+    <w:name w:val="header"/>
+    <w:basedOn w:val="Normal"/>
+    <w:link w:val="EncabezadoCar"/>
+    <w:uiPriority w:val="99"/>
+    <w:unhideWhenUsed/>
+    <w:rsid w:val="00F72B6E"/>
+    <w:pPr>
+      <w:tabs>
+        <w:tab w:val="center" w:pos="4252"/>
+        <w:tab w:val="right" w:pos="8504"/>
+      </w:tabs>
+      <w:spacing w:after="0" w:line="240" w:lineRule="auto"/>
+    </w:pPr>
+  </w:style>
+  <w:style w:type="character" w:customStyle="1" w:styleId="EncabezadoCar">
+    <w:name w:val="Encabezado Car"/>
+    <w:basedOn w:val="Fuentedeprrafopredeter"/>
+    <w:link w:val="Encabezado"/>
+    <w:uiPriority w:val="99"/>
+    <w:rsid w:val="00F72B6E"/>
+  </w:style>
+  <w:style w:type="paragraph" w:styleId="Piedepgina">
+    <w:name w:val="footer"/>
+    <w:basedOn w:val="Normal"/>
+    <w:link w:val="PiedepginaCar"/>
+    <w:uiPriority w:val="99"/>
+    <w:unhideWhenUsed/>
+    <w:rsid w:val="00F72B6E"/>
+    <w:pPr>
+      <w:tabs>
+        <w:tab w:val="center" w:pos="4252"/>
+        <w:tab w:val="right" w:pos="8504"/>
+      </w:tabs>
+      <w:spacing w:after="0" w:line="240" w:lineRule="auto"/>
+    </w:pPr>
+  </w:style>
+  <w:style w:type="character" w:customStyle="1" w:styleId="PiedepginaCar">
+    <w:name w:val="Pie de página Car"/>
+    <w:basedOn w:val="Fuentedeprrafopredeter"/>
+    <w:link w:val="Piedepgina"/>
+    <w:uiPriority w:val="99"/>
+    <w:rsid w:val="00F72B6E"/>
+  </w:style>
 </w:styles>
 </file>
 
@@ -7667,7 +7382,7 @@
 </file>
 
 <file path=customXml/itemProps1.xml><?xml version="1.0" encoding="utf-8"?>
-<ds:datastoreItem xmlns:ds="http://schemas.openxmlformats.org/officeDocument/2006/customXml" ds:itemID="{BC4B34DF-17A4-4988-981A-2EFFCC1D247C}">
+<ds:datastoreItem xmlns:ds="http://schemas.openxmlformats.org/officeDocument/2006/customXml" ds:itemID="{680CB328-EFA5-46C1-8A82-AA38B1C50007}">
   <ds:schemaRefs>
     <ds:schemaRef ds:uri="http://schemas.openxmlformats.org/officeDocument/2006/bibliography"/>
   </ds:schemaRefs>

</xml_diff>